<commit_message>
Se añadio el reporte de participaciones
</commit_message>
<xml_diff>
--- a/Segunda entrega/Entrega#2-PongamosLimites.docx
+++ b/Segunda entrega/Entrega#2-PongamosLimites.docx
@@ -1,6 +1,6 @@
 
 <file path=word/document.xml><?xml version="1.0" encoding="utf-8"?>
-<w:document xmlns:wpc="http://schemas.microsoft.com/office/word/2010/wordprocessingCanvas" xmlns:cx="http://schemas.microsoft.com/office/drawing/2014/chartex" xmlns:cx1="http://schemas.microsoft.com/office/drawing/2015/9/8/chartex" xmlns:cx2="http://schemas.microsoft.com/office/drawing/2015/10/21/chartex" xmlns:cx3="http://schemas.microsoft.com/office/drawing/2016/5/9/chartex" xmlns:cx4="http://schemas.microsoft.com/office/drawing/2016/5/10/chartex" xmlns:cx5="http://schemas.microsoft.com/office/drawing/2016/5/11/chartex" xmlns:cx6="http://schemas.microsoft.com/office/drawing/2016/5/12/chartex" xmlns:cx7="http://schemas.microsoft.com/office/drawing/2016/5/13/chartex" xmlns:cx8="http://schemas.microsoft.com/office/drawing/2016/5/14/chartex" xmlns:mc="http://schemas.openxmlformats.org/markup-compatibility/2006" xmlns:aink="http://schemas.microsoft.com/office/drawing/2016/ink" xmlns:am3d="http://schemas.microsoft.com/office/drawing/2017/model3d" xmlns:o="urn:schemas-microsoft-com:office:office" xmlns:oel="http://schemas.microsoft.com/office/2019/extlst" xmlns:r="http://schemas.openxmlformats.org/officeDocument/2006/relationships" xmlns:m="http://schemas.openxmlformats.org/officeDocument/2006/math" xmlns:v="urn:schemas-microsoft-com:vml" xmlns:wp14="http://schemas.microsoft.com/office/word/2010/wordprocessingDrawing" xmlns:wp="http://schemas.openxmlformats.org/drawingml/2006/wordprocessingDrawing" xmlns:w10="urn:schemas-microsoft-com:office:word" xmlns:w="http://schemas.openxmlformats.org/wordprocessingml/2006/main" xmlns:w14="http://schemas.microsoft.com/office/word/2010/wordml" xmlns:w15="http://schemas.microsoft.com/office/word/2012/wordml" xmlns:w16cex="http://schemas.microsoft.com/office/word/2018/wordml/cex" xmlns:w16cid="http://schemas.microsoft.com/office/word/2016/wordml/cid" xmlns:w16="http://schemas.microsoft.com/office/word/2018/wordml" xmlns:w16sdtdh="http://schemas.microsoft.com/office/word/2020/wordml/sdtdatahash" xmlns:w16se="http://schemas.microsoft.com/office/word/2015/wordml/symex" xmlns:wpg="http://schemas.microsoft.com/office/word/2010/wordprocessingGroup" xmlns:wpi="http://schemas.microsoft.com/office/word/2010/wordprocessingInk" xmlns:wne="http://schemas.microsoft.com/office/word/2006/wordml" xmlns:wps="http://schemas.microsoft.com/office/word/2010/wordprocessingShape" xmlns:a="http://schemas.openxmlformats.org/drawingml/2006/main" xmlns:pic="http://schemas.openxmlformats.org/drawingml/2006/picture" xmlns:a14="http://schemas.microsoft.com/office/drawing/2010/main" mc:Ignorable="w14 w15 w16se w16cid w16 w16cex w16sdtdh wp14">
+<w:document xmlns:wpc="http://schemas.microsoft.com/office/word/2010/wordprocessingCanvas" xmlns:cx="http://schemas.microsoft.com/office/drawing/2014/chartex" xmlns:cx1="http://schemas.microsoft.com/office/drawing/2015/9/8/chartex" xmlns:cx2="http://schemas.microsoft.com/office/drawing/2015/10/21/chartex" xmlns:cx3="http://schemas.microsoft.com/office/drawing/2016/5/9/chartex" xmlns:cx4="http://schemas.microsoft.com/office/drawing/2016/5/10/chartex" xmlns:cx5="http://schemas.microsoft.com/office/drawing/2016/5/11/chartex" xmlns:cx6="http://schemas.microsoft.com/office/drawing/2016/5/12/chartex" xmlns:cx7="http://schemas.microsoft.com/office/drawing/2016/5/13/chartex" xmlns:cx8="http://schemas.microsoft.com/office/drawing/2016/5/14/chartex" xmlns:mc="http://schemas.openxmlformats.org/markup-compatibility/2006" xmlns:aink="http://schemas.microsoft.com/office/drawing/2016/ink" xmlns:am3d="http://schemas.microsoft.com/office/drawing/2017/model3d" xmlns:o="urn:schemas-microsoft-com:office:office" xmlns:oel="http://schemas.microsoft.com/office/2019/extlst" xmlns:r="http://schemas.openxmlformats.org/officeDocument/2006/relationships" xmlns:m="http://schemas.openxmlformats.org/officeDocument/2006/math" xmlns:v="urn:schemas-microsoft-com:vml" xmlns:wp14="http://schemas.microsoft.com/office/word/2010/wordprocessingDrawing" xmlns:wp="http://schemas.openxmlformats.org/drawingml/2006/wordprocessingDrawing" xmlns:w10="urn:schemas-microsoft-com:office:word" xmlns:w="http://schemas.openxmlformats.org/wordprocessingml/2006/main" xmlns:w14="http://schemas.microsoft.com/office/word/2010/wordml" xmlns:w15="http://schemas.microsoft.com/office/word/2012/wordml" xmlns:w16cex="http://schemas.microsoft.com/office/word/2018/wordml/cex" xmlns:w16cid="http://schemas.microsoft.com/office/word/2016/wordml/cid" xmlns:w16="http://schemas.microsoft.com/office/word/2018/wordml" xmlns:w16du="http://schemas.microsoft.com/office/word/2023/wordml/word16du" xmlns:w16sdtdh="http://schemas.microsoft.com/office/word/2020/wordml/sdtdatahash" xmlns:w16se="http://schemas.microsoft.com/office/word/2015/wordml/symex" xmlns:wpg="http://schemas.microsoft.com/office/word/2010/wordprocessingGroup" xmlns:wpi="http://schemas.microsoft.com/office/word/2010/wordprocessingInk" xmlns:wne="http://schemas.microsoft.com/office/word/2006/wordml" xmlns:wps="http://schemas.microsoft.com/office/word/2010/wordprocessingShape" mc:Ignorable="w14 w15 w16se w16cid w16 w16cex w16sdtdh w16du wp14">
   <w:body>
     <w:p/>
     <w:p>
@@ -77,7 +77,7 @@
               </wp:anchor>
             </w:drawing>
           </mc:Choice>
-          <mc:Fallback>
+          <mc:Fallback xmlns:a="http://schemas.openxmlformats.org/drawingml/2006/main" xmlns:pic="http://schemas.openxmlformats.org/drawingml/2006/picture" xmlns:a14="http://schemas.microsoft.com/office/drawing/2010/main" xmlns:arto="http://schemas.microsoft.com/office/word/2006/arto">
             <w:pict>
               <v:line id="Conector recto 353586000" style="position:absolute;z-index:251658240;visibility:visible;mso-wrap-style:square;mso-width-percent:0;mso-wrap-distance-left:9pt;mso-wrap-distance-top:0;mso-wrap-distance-right:9pt;mso-wrap-distance-bottom:0;mso-position-horizontal:absolute;mso-position-horizontal-relative:text;mso-position-vertical:absolute;mso-position-vertical-relative:text;mso-width-percent:0;mso-width-relative:margin" o:spid="_x0000_s1026" strokecolor="black [3200]" strokeweight="6pt" from="-13.95pt,27.8pt" to="448.05pt,27.8pt" w14:anchorId="431C784E" o:gfxdata="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">
                 <v:stroke joinstyle="miter"/>
@@ -174,8 +174,8 @@
         <w:jc w:val="right"/>
         <w:rPr>
           <w:rFonts w:ascii="Arial" w:hAnsi="Arial" w:cs="Arial"/>
-          <w:b w:val="1"/>
-          <w:bCs w:val="1"/>
+          <w:b/>
+          <w:bCs/>
           <w:sz w:val="36"/>
           <w:szCs w:val="36"/>
         </w:rPr>
@@ -183,8 +183,8 @@
       <w:r>
         <w:rPr>
           <w:rFonts w:ascii="Arial" w:hAnsi="Arial" w:cs="Arial"/>
-          <w:b w:val="1"/>
-          <w:bCs w:val="1"/>
+          <w:b/>
+          <w:bCs/>
           <w:sz w:val="36"/>
           <w:szCs w:val="36"/>
         </w:rPr>
@@ -193,8 +193,8 @@
       <w:r>
         <w:rPr>
           <w:rFonts w:ascii="Arial" w:hAnsi="Arial" w:cs="Arial"/>
-          <w:b w:val="1"/>
-          <w:bCs w:val="1"/>
+          <w:b/>
+          <w:bCs/>
           <w:sz w:val="36"/>
           <w:szCs w:val="36"/>
         </w:rPr>
@@ -203,8 +203,8 @@
       <w:r>
         <w:rPr>
           <w:rFonts w:ascii="Arial" w:hAnsi="Arial" w:cs="Arial"/>
-          <w:b w:val="1"/>
-          <w:bCs w:val="1"/>
+          <w:b/>
+          <w:bCs/>
           <w:sz w:val="36"/>
           <w:szCs w:val="36"/>
         </w:rPr>
@@ -421,7 +421,7 @@
     <w:sdt>
       <w:sdtPr>
         <w:rPr>
-          <w:rFonts w:asciiTheme="minorHAnsi" w:hAnsiTheme="minorHAnsi" w:eastAsiaTheme="minorHAnsi" w:cstheme="minorBidi"/>
+          <w:rFonts w:asciiTheme="minorHAnsi" w:eastAsiaTheme="minorHAnsi" w:hAnsiTheme="minorHAnsi" w:cstheme="minorBidi"/>
           <w:color w:val="auto"/>
           <w:kern w:val="2"/>
           <w:sz w:val="22"/>
@@ -444,7 +444,7 @@
       <w:sdtContent>
         <w:p>
           <w:pPr>
-            <w:pStyle w:val="TtuloTDC"/>
+            <w:pStyle w:val="TOCHeading"/>
           </w:pPr>
           <w:r>
             <w:rPr>
@@ -458,7 +458,7 @@
         </w:p>
         <w:p>
           <w:pPr>
-            <w:pStyle w:val="TDC1"/>
+            <w:pStyle w:val="TOC1"/>
             <w:tabs>
               <w:tab w:val="right" w:leader="dot" w:pos="8828"/>
             </w:tabs>
@@ -477,10 +477,10 @@
           <w:r>
             <w:fldChar w:fldCharType="separate"/>
           </w:r>
-          <w:hyperlink w:history="1" w:anchor="_Toc138723626">
-            <w:r>
-              <w:rPr>
-                <w:rStyle w:val="Hipervnculo"/>
+          <w:hyperlink w:anchor="_Toc138723626" w:history="1">
+            <w:r>
+              <w:rPr>
+                <w:rStyle w:val="Hyperlink"/>
                 <w:rFonts w:ascii="Arial" w:hAnsi="Arial" w:cs="Arial"/>
                 <w:b/>
                 <w:bCs/>
@@ -540,7 +540,7 @@
         </w:p>
         <w:p>
           <w:pPr>
-            <w:pStyle w:val="TDC1"/>
+            <w:pStyle w:val="TOC1"/>
             <w:tabs>
               <w:tab w:val="right" w:leader="dot" w:pos="8828"/>
             </w:tabs>
@@ -550,10 +550,10 @@
               <w:lang w:eastAsia="es-MX"/>
             </w:rPr>
           </w:pPr>
-          <w:hyperlink w:history="1" w:anchor="_Toc138723627">
-            <w:r>
-              <w:rPr>
-                <w:rStyle w:val="Hipervnculo"/>
+          <w:hyperlink w:anchor="_Toc138723627" w:history="1">
+            <w:r>
+              <w:rPr>
+                <w:rStyle w:val="Hyperlink"/>
                 <w:rFonts w:ascii="Arial" w:hAnsi="Arial" w:cs="Arial"/>
                 <w:b/>
                 <w:bCs/>
@@ -613,7 +613,7 @@
         </w:p>
         <w:p>
           <w:pPr>
-            <w:pStyle w:val="TDC2"/>
+            <w:pStyle w:val="TOC2"/>
             <w:tabs>
               <w:tab w:val="right" w:leader="dot" w:pos="8828"/>
             </w:tabs>
@@ -623,10 +623,10 @@
               <w:lang w:eastAsia="es-MX"/>
             </w:rPr>
           </w:pPr>
-          <w:hyperlink w:history="1" w:anchor="_Toc138723628">
-            <w:r>
-              <w:rPr>
-                <w:rStyle w:val="Hipervnculo"/>
+          <w:hyperlink w:anchor="_Toc138723628" w:history="1">
+            <w:r>
+              <w:rPr>
+                <w:rStyle w:val="Hyperlink"/>
                 <w:rFonts w:ascii="Cambria" w:hAnsi="Cambria"/>
                 <w:b/>
                 <w:bCs/>
@@ -686,7 +686,7 @@
         </w:p>
         <w:p>
           <w:pPr>
-            <w:pStyle w:val="TDC2"/>
+            <w:pStyle w:val="TOC2"/>
             <w:tabs>
               <w:tab w:val="right" w:leader="dot" w:pos="8828"/>
             </w:tabs>
@@ -696,10 +696,10 @@
               <w:lang w:eastAsia="es-MX"/>
             </w:rPr>
           </w:pPr>
-          <w:hyperlink w:history="1" w:anchor="_Toc138723629">
-            <w:r>
-              <w:rPr>
-                <w:rStyle w:val="Hipervnculo"/>
+          <w:hyperlink w:anchor="_Toc138723629" w:history="1">
+            <w:r>
+              <w:rPr>
+                <w:rStyle w:val="Hyperlink"/>
                 <w:rFonts w:ascii="Cambria" w:hAnsi="Cambria"/>
                 <w:b/>
                 <w:bCs/>
@@ -759,7 +759,7 @@
         </w:p>
         <w:p>
           <w:pPr>
-            <w:pStyle w:val="TDC2"/>
+            <w:pStyle w:val="TOC2"/>
             <w:tabs>
               <w:tab w:val="right" w:leader="dot" w:pos="8828"/>
             </w:tabs>
@@ -769,10 +769,10 @@
               <w:lang w:eastAsia="es-MX"/>
             </w:rPr>
           </w:pPr>
-          <w:hyperlink w:history="1" w:anchor="_Toc138723630">
-            <w:r>
-              <w:rPr>
-                <w:rStyle w:val="Hipervnculo"/>
+          <w:hyperlink w:anchor="_Toc138723630" w:history="1">
+            <w:r>
+              <w:rPr>
+                <w:rStyle w:val="Hyperlink"/>
                 <w:rFonts w:ascii="Cambria" w:hAnsi="Cambria"/>
                 <w:b/>
                 <w:bCs/>
@@ -832,7 +832,7 @@
         </w:p>
         <w:p>
           <w:pPr>
-            <w:pStyle w:val="TDC2"/>
+            <w:pStyle w:val="TOC2"/>
             <w:tabs>
               <w:tab w:val="right" w:leader="dot" w:pos="8828"/>
             </w:tabs>
@@ -842,10 +842,10 @@
               <w:lang w:eastAsia="es-MX"/>
             </w:rPr>
           </w:pPr>
-          <w:hyperlink w:history="1" w:anchor="_Toc138723631">
-            <w:r>
-              <w:rPr>
-                <w:rStyle w:val="Hipervnculo"/>
+          <w:hyperlink w:anchor="_Toc138723631" w:history="1">
+            <w:r>
+              <w:rPr>
+                <w:rStyle w:val="Hyperlink"/>
                 <w:rFonts w:ascii="Cambria" w:hAnsi="Cambria"/>
                 <w:b/>
                 <w:bCs/>
@@ -905,7 +905,7 @@
         </w:p>
         <w:p>
           <w:pPr>
-            <w:pStyle w:val="TDC2"/>
+            <w:pStyle w:val="TOC2"/>
             <w:tabs>
               <w:tab w:val="right" w:leader="dot" w:pos="8828"/>
             </w:tabs>
@@ -915,10 +915,10 @@
               <w:lang w:eastAsia="es-MX"/>
             </w:rPr>
           </w:pPr>
-          <w:hyperlink w:history="1" w:anchor="_Toc138723632">
-            <w:r>
-              <w:rPr>
-                <w:rStyle w:val="Hipervnculo"/>
+          <w:hyperlink w:anchor="_Toc138723632" w:history="1">
+            <w:r>
+              <w:rPr>
+                <w:rStyle w:val="Hyperlink"/>
                 <w:rFonts w:ascii="Cambria" w:hAnsi="Cambria"/>
                 <w:b/>
                 <w:bCs/>
@@ -978,7 +978,7 @@
         </w:p>
         <w:p>
           <w:pPr>
-            <w:pStyle w:val="TDC2"/>
+            <w:pStyle w:val="TOC2"/>
             <w:tabs>
               <w:tab w:val="right" w:leader="dot" w:pos="8828"/>
             </w:tabs>
@@ -988,10 +988,10 @@
               <w:lang w:eastAsia="es-MX"/>
             </w:rPr>
           </w:pPr>
-          <w:hyperlink w:history="1" w:anchor="_Toc138723633">
-            <w:r>
-              <w:rPr>
-                <w:rStyle w:val="Hipervnculo"/>
+          <w:hyperlink w:anchor="_Toc138723633" w:history="1">
+            <w:r>
+              <w:rPr>
+                <w:rStyle w:val="Hyperlink"/>
                 <w:rFonts w:ascii="Cambria" w:hAnsi="Cambria"/>
                 <w:b/>
                 <w:bCs/>
@@ -1051,7 +1051,7 @@
         </w:p>
         <w:p>
           <w:pPr>
-            <w:pStyle w:val="TDC1"/>
+            <w:pStyle w:val="TOC1"/>
             <w:tabs>
               <w:tab w:val="right" w:leader="dot" w:pos="8828"/>
             </w:tabs>
@@ -1061,10 +1061,10 @@
               <w:lang w:eastAsia="es-MX"/>
             </w:rPr>
           </w:pPr>
-          <w:hyperlink w:history="1" w:anchor="_Toc138723634">
-            <w:r>
-              <w:rPr>
-                <w:rStyle w:val="Hipervnculo"/>
+          <w:hyperlink w:anchor="_Toc138723634" w:history="1">
+            <w:r>
+              <w:rPr>
+                <w:rStyle w:val="Hyperlink"/>
                 <w:rFonts w:ascii="Arial" w:hAnsi="Arial" w:cs="Arial"/>
                 <w:b/>
                 <w:bCs/>
@@ -1245,7 +1245,7 @@
     <w:p>
       <w:pPr>
         <w:rPr>
-          <w:rFonts w:ascii="Arial" w:hAnsi="Arial" w:cs="Arial" w:eastAsiaTheme="majorEastAsia"/>
+          <w:rFonts w:ascii="Arial" w:eastAsiaTheme="majorEastAsia" w:hAnsi="Arial" w:cs="Arial"/>
           <w:b/>
           <w:bCs/>
           <w:sz w:val="28"/>
@@ -1256,7 +1256,7 @@
     <w:p>
       <w:pPr>
         <w:rPr>
-          <w:rFonts w:ascii="Arial" w:hAnsi="Arial" w:cs="Arial" w:eastAsiaTheme="majorEastAsia"/>
+          <w:rFonts w:ascii="Arial" w:eastAsiaTheme="majorEastAsia" w:hAnsi="Arial" w:cs="Arial"/>
           <w:b/>
           <w:bCs/>
           <w:sz w:val="28"/>
@@ -1267,7 +1267,7 @@
     <w:p>
       <w:pPr>
         <w:rPr>
-          <w:rFonts w:ascii="Arial" w:hAnsi="Arial" w:cs="Arial" w:eastAsiaTheme="majorEastAsia"/>
+          <w:rFonts w:ascii="Arial" w:eastAsiaTheme="majorEastAsia" w:hAnsi="Arial" w:cs="Arial"/>
           <w:b/>
           <w:bCs/>
           <w:sz w:val="28"/>
@@ -1278,7 +1278,7 @@
     <w:p>
       <w:pPr>
         <w:rPr>
-          <w:rFonts w:ascii="Arial" w:hAnsi="Arial" w:cs="Arial" w:eastAsiaTheme="majorEastAsia"/>
+          <w:rFonts w:ascii="Arial" w:eastAsiaTheme="majorEastAsia" w:hAnsi="Arial" w:cs="Arial"/>
           <w:b/>
           <w:bCs/>
           <w:sz w:val="28"/>
@@ -1288,7 +1288,7 @@
     </w:p>
     <w:p>
       <w:pPr>
-        <w:pStyle w:val="Ttulo1"/>
+        <w:pStyle w:val="Heading1"/>
         <w:rPr>
           <w:rFonts w:ascii="Arial" w:hAnsi="Arial" w:cs="Arial"/>
           <w:b/>
@@ -1298,7 +1298,7 @@
           <w:szCs w:val="28"/>
         </w:rPr>
       </w:pPr>
-      <w:bookmarkStart w:name="_Toc138723626" w:id="0"/>
+      <w:bookmarkStart w:id="0" w:name="_Toc138723626"/>
       <w:r>
         <w:rPr>
           <w:rFonts w:ascii="Arial" w:hAnsi="Arial" w:cs="Arial"/>
@@ -1308,7 +1308,6 @@
           <w:sz w:val="28"/>
           <w:szCs w:val="28"/>
         </w:rPr>
-        <w:lastRenderedPageBreak/>
         <w:t>Introducción</w:t>
       </w:r>
       <w:bookmarkEnd w:id="0"/>
@@ -1391,7 +1390,7 @@
     </w:p>
     <w:p>
       <w:pPr>
-        <w:pStyle w:val="Ttulo1"/>
+        <w:pStyle w:val="Heading1"/>
         <w:rPr>
           <w:rFonts w:ascii="Arial" w:hAnsi="Arial" w:cs="Arial"/>
           <w:b/>
@@ -1401,7 +1400,7 @@
           <w:szCs w:val="28"/>
         </w:rPr>
       </w:pPr>
-      <w:bookmarkStart w:name="_Toc138723627" w:id="1"/>
+      <w:bookmarkStart w:id="1" w:name="_Toc138723627"/>
       <w:r>
         <w:rPr>
           <w:rFonts w:ascii="Arial" w:hAnsi="Arial" w:cs="Arial"/>
@@ -1417,12 +1416,12 @@
     </w:p>
     <w:tbl>
       <w:tblPr>
-        <w:tblStyle w:val="Tablaconcuadrcula"/>
+        <w:tblStyle w:val="TableGrid"/>
         <w:tblW w:w="0" w:type="auto"/>
         <w:tblBorders>
-          <w:left w:val="none" w:color="auto" w:sz="0" w:space="0"/>
-          <w:right w:val="none" w:color="auto" w:sz="0" w:space="0"/>
-          <w:insideV w:val="none" w:color="auto" w:sz="0" w:space="0"/>
+          <w:left w:val="none" w:sz="0" w:space="0" w:color="auto"/>
+          <w:right w:val="none" w:sz="0" w:space="0" w:color="auto"/>
+          <w:insideV w:val="none" w:sz="0" w:space="0" w:color="auto"/>
         </w:tblBorders>
         <w:tblLook w:val="04A0" w:firstRow="1" w:lastRow="0" w:firstColumn="1" w:lastColumn="0" w:noHBand="0" w:noVBand="1"/>
       </w:tblPr>
@@ -1437,7 +1436,7 @@
           </w:tcPr>
           <w:p>
             <w:pPr>
-              <w:pStyle w:val="Ttulo2"/>
+              <w:pStyle w:val="Heading2"/>
               <w:rPr>
                 <w:rFonts w:ascii="Cambria" w:hAnsi="Cambria"/>
                 <w:b/>
@@ -1447,7 +1446,7 @@
                 <w:szCs w:val="24"/>
               </w:rPr>
             </w:pPr>
-            <w:bookmarkStart w:name="_Toc138723628" w:id="2"/>
+            <w:bookmarkStart w:id="2" w:name="_Toc138723628"/>
             <w:r>
               <w:rPr>
                 <w:rFonts w:ascii="Cambria" w:hAnsi="Cambria"/>
@@ -1579,7 +1578,27 @@
                 <w:sz w:val="24"/>
                 <w:szCs w:val="24"/>
               </w:rPr>
-              <w:t>y darles a entender que existen ciertas zonas del mismo que no deberían de ser tocadas por las demás personas.</w:t>
+              <w:t xml:space="preserve">y darles a entender que existen ciertas zonas </w:t>
+            </w:r>
+            <w:proofErr w:type="gramStart"/>
+            <w:r>
+              <w:rPr>
+                <w:rStyle w:val="eop"/>
+                <w:rFonts w:ascii="Calibri" w:hAnsi="Calibri" w:cs="Calibri"/>
+                <w:sz w:val="24"/>
+                <w:szCs w:val="24"/>
+              </w:rPr>
+              <w:t>del mismo</w:t>
+            </w:r>
+            <w:proofErr w:type="gramEnd"/>
+            <w:r>
+              <w:rPr>
+                <w:rStyle w:val="eop"/>
+                <w:rFonts w:ascii="Calibri" w:hAnsi="Calibri" w:cs="Calibri"/>
+                <w:sz w:val="24"/>
+                <w:szCs w:val="24"/>
+              </w:rPr>
+              <w:t xml:space="preserve"> que no deberían de ser tocadas por las demás personas.</w:t>
             </w:r>
           </w:p>
           <w:p>
@@ -1746,7 +1765,7 @@
           </w:tcPr>
           <w:p>
             <w:pPr>
-              <w:pStyle w:val="Ttulo2"/>
+              <w:pStyle w:val="Heading2"/>
               <w:rPr>
                 <w:rFonts w:ascii="Cambria" w:hAnsi="Cambria"/>
                 <w:b/>
@@ -1756,7 +1775,7 @@
                 <w:szCs w:val="24"/>
               </w:rPr>
             </w:pPr>
-            <w:bookmarkStart w:name="_Toc138723629" w:id="3"/>
+            <w:bookmarkStart w:id="3" w:name="_Toc138723629"/>
             <w:r>
               <w:rPr>
                 <w:rFonts w:ascii="Cambria" w:hAnsi="Cambria"/>
@@ -1839,7 +1858,15 @@
               <w:t xml:space="preserve">generalmente </w:t>
             </w:r>
             <w:r>
-              <w:t>un niño empieza a descubrir su cuerpo incluyendo sus genitales. Su curiosidad le lleva a manipularlos, sin embargo, hasta los 4 ó 6 años no lo hacen esperando satisfacción.</w:t>
+              <w:t xml:space="preserve">un niño empieza a descubrir su cuerpo incluyendo sus genitales. Su curiosidad le lleva a manipularlos, sin embargo, hasta los 4 </w:t>
+            </w:r>
+            <w:proofErr w:type="spellStart"/>
+            <w:r>
+              <w:t>ó</w:t>
+            </w:r>
+            <w:proofErr w:type="spellEnd"/>
+            <w:r>
+              <w:t xml:space="preserve"> 6 años no lo hacen esperando satisfacción.</w:t>
             </w:r>
             <w:r>
               <w:t xml:space="preserve"> </w:t>
@@ -1858,12 +1885,12 @@
     </w:p>
     <w:tbl>
       <w:tblPr>
-        <w:tblStyle w:val="Tablaconcuadrcula"/>
+        <w:tblStyle w:val="TableGrid"/>
         <w:tblW w:w="0" w:type="auto"/>
         <w:tblBorders>
-          <w:left w:val="none" w:color="auto" w:sz="0" w:space="0"/>
-          <w:right w:val="none" w:color="auto" w:sz="0" w:space="0"/>
-          <w:insideV w:val="none" w:color="auto" w:sz="0" w:space="0"/>
+          <w:left w:val="none" w:sz="0" w:space="0" w:color="auto"/>
+          <w:right w:val="none" w:sz="0" w:space="0" w:color="auto"/>
+          <w:insideV w:val="none" w:sz="0" w:space="0" w:color="auto"/>
         </w:tblBorders>
         <w:tblLook w:val="04A0" w:firstRow="1" w:lastRow="0" w:firstColumn="1" w:lastColumn="0" w:noHBand="0" w:noVBand="1"/>
       </w:tblPr>
@@ -1875,11 +1902,10 @@
         <w:tc>
           <w:tcPr>
             <w:tcW w:w="2185" w:type="dxa"/>
-            <w:tcMar/>
           </w:tcPr>
           <w:p>
             <w:pPr>
-              <w:pStyle w:val="Ttulo2"/>
+              <w:pStyle w:val="Heading2"/>
               <w:rPr>
                 <w:rFonts w:ascii="Cambria" w:hAnsi="Cambria"/>
                 <w:b/>
@@ -1889,7 +1915,7 @@
                 <w:szCs w:val="24"/>
               </w:rPr>
             </w:pPr>
-            <w:bookmarkStart w:name="_Toc138723630" w:id="4"/>
+            <w:bookmarkStart w:id="4" w:name="_Toc138723630"/>
             <w:r>
               <w:rPr>
                 <w:rFonts w:ascii="Cambria" w:hAnsi="Cambria"/>
@@ -1899,7 +1925,6 @@
                 <w:sz w:val="24"/>
                 <w:szCs w:val="24"/>
               </w:rPr>
-              <w:lastRenderedPageBreak/>
               <w:t>Beneficios</w:t>
             </w:r>
             <w:bookmarkEnd w:id="4"/>
@@ -1909,7 +1934,6 @@
         <w:tc>
           <w:tcPr>
             <w:tcW w:w="6653" w:type="dxa"/>
-            <w:tcMar/>
           </w:tcPr>
           <w:p>
             <w:pPr>
@@ -1943,10 +1967,10 @@
           </w:p>
           <w:p>
             <w:pPr>
-              <w:pStyle w:val="Prrafodelista"/>
+              <w:pStyle w:val="ListParagraph"/>
               <w:numPr>
                 <w:ilvl w:val="0"/>
-                <w:numId w:val="2"/>
+                <w:numId w:val="9"/>
               </w:numPr>
               <w:rPr>
                 <w:sz w:val="24"/>
@@ -1984,10 +2008,10 @@
           </w:p>
           <w:p>
             <w:pPr>
-              <w:pStyle w:val="Prrafodelista"/>
+              <w:pStyle w:val="ListParagraph"/>
               <w:numPr>
                 <w:ilvl w:val="0"/>
-                <w:numId w:val="2"/>
+                <w:numId w:val="9"/>
               </w:numPr>
               <w:rPr>
                 <w:sz w:val="24"/>
@@ -2036,11 +2060,10 @@
         <w:tc>
           <w:tcPr>
             <w:tcW w:w="2185" w:type="dxa"/>
-            <w:tcMar/>
           </w:tcPr>
           <w:p>
             <w:pPr>
-              <w:pStyle w:val="Ttulo2"/>
+              <w:pStyle w:val="Heading2"/>
               <w:rPr>
                 <w:rFonts w:ascii="Cambria" w:hAnsi="Cambria"/>
                 <w:b/>
@@ -2050,7 +2073,7 @@
                 <w:szCs w:val="24"/>
               </w:rPr>
             </w:pPr>
-            <w:bookmarkStart w:name="_Toc138723631" w:id="5"/>
+            <w:bookmarkStart w:id="5" w:name="_Toc138723631"/>
             <w:r>
               <w:rPr>
                 <w:rFonts w:ascii="Cambria" w:hAnsi="Cambria"/>
@@ -2069,7 +2092,6 @@
         <w:tc>
           <w:tcPr>
             <w:tcW w:w="6653" w:type="dxa"/>
-            <w:tcMar/>
           </w:tcPr>
           <w:p>
             <w:pPr>
@@ -2320,11 +2342,10 @@
         <w:tc>
           <w:tcPr>
             <w:tcW w:w="2185" w:type="dxa"/>
-            <w:tcMar/>
           </w:tcPr>
           <w:p>
             <w:pPr>
-              <w:pStyle w:val="Ttulo2"/>
+              <w:pStyle w:val="Heading2"/>
               <w:rPr>
                 <w:rFonts w:ascii="Cambria" w:hAnsi="Cambria"/>
                 <w:b/>
@@ -2334,7 +2355,7 @@
                 <w:szCs w:val="24"/>
               </w:rPr>
             </w:pPr>
-            <w:bookmarkStart w:name="_Toc138723632" w:id="6"/>
+            <w:bookmarkStart w:id="6" w:name="_Toc138723632"/>
             <w:r>
               <w:rPr>
                 <w:rFonts w:ascii="Cambria" w:hAnsi="Cambria"/>
@@ -2344,7 +2365,6 @@
                 <w:sz w:val="24"/>
                 <w:szCs w:val="24"/>
               </w:rPr>
-              <w:lastRenderedPageBreak/>
               <w:t>Perfiles, Personas y Escenarios</w:t>
             </w:r>
             <w:bookmarkEnd w:id="6"/>
@@ -2353,184 +2373,7 @@
         <w:tc>
           <w:tcPr>
             <w:tcW w:w="6653" w:type="dxa"/>
-            <w:tcMar/>
           </w:tcPr>
-          <w:p>
-            <w:pPr>
-              <w:pStyle w:val="paragraph"/>
-              <w:spacing w:before="0" w:beforeAutospacing="off" w:after="0" w:afterAutospacing="off"/>
-              <w:jc w:val="both"/>
-              <w:textAlignment w:val="baseline"/>
-              <w:rPr>
-                <w:rStyle w:val="normaltextrun"/>
-                <w:rFonts w:ascii="Calibri" w:hAnsi="Calibri" w:cs="Calibri"/>
-                <w:sz w:val="22"/>
-                <w:szCs w:val="22"/>
-              </w:rPr>
-            </w:pPr>
-            <w:r>
-              <w:rPr>
-                <w:rStyle w:val="normaltextrun"/>
-                <w:rFonts w:ascii="Calibri" w:hAnsi="Calibri" w:cs="Calibri"/>
-                <w:b w:val="1"/>
-                <w:bCs w:val="1"/>
-                <w:sz w:val="22"/>
-                <w:szCs w:val="22"/>
-              </w:rPr>
-              <w:t>Perfil</w:t>
-            </w:r>
-            <w:r>
-              <w:rPr>
-                <w:rStyle w:val="normaltextrun"/>
-                <w:rFonts w:ascii="Calibri" w:hAnsi="Calibri" w:cs="Calibri"/>
-                <w:b w:val="1"/>
-                <w:bCs w:val="1"/>
-                <w:sz w:val="22"/>
-                <w:szCs w:val="22"/>
-              </w:rPr>
-              <w:t xml:space="preserve">: </w:t>
-            </w:r>
-          </w:p>
-          <w:p>
-            <w:pPr>
-              <w:pStyle w:val="paragraph"/>
-              <w:spacing w:before="0" w:beforeAutospacing="off" w:after="0" w:afterAutospacing="off"/>
-              <w:jc w:val="both"/>
-              <w:textAlignment w:val="baseline"/>
-              <w:rPr>
-                <w:rStyle w:val="normaltextrun"/>
-                <w:rFonts w:ascii="Calibri" w:hAnsi="Calibri" w:cs="Calibri"/>
-                <w:sz w:val="22"/>
-                <w:szCs w:val="22"/>
-              </w:rPr>
-            </w:pPr>
-            <w:r>
-              <w:rPr>
-                <w:rStyle w:val="normaltextrun"/>
-                <w:rFonts w:ascii="Calibri" w:hAnsi="Calibri" w:cs="Calibri"/>
-                <w:sz w:val="22"/>
-                <w:szCs w:val="22"/>
-              </w:rPr>
-              <w:t xml:space="preserve">De acuerdo con </w:t>
-            </w:r>
-            <w:r>
-              <w:rPr>
-                <w:rStyle w:val="normaltextrun"/>
-                <w:rFonts w:ascii="Calibri" w:hAnsi="Calibri" w:cs="Calibri"/>
-                <w:sz w:val="22"/>
-                <w:szCs w:val="22"/>
-              </w:rPr>
-              <w:t xml:space="preserve">la información recolectada, se </w:t>
-            </w:r>
-            <w:r>
-              <w:rPr>
-                <w:rStyle w:val="normaltextrun"/>
-                <w:rFonts w:ascii="Calibri" w:hAnsi="Calibri" w:cs="Calibri"/>
-                <w:sz w:val="22"/>
-                <w:szCs w:val="22"/>
-              </w:rPr>
-              <w:t xml:space="preserve">pensó en un perfil en el cual se tenga contemplado </w:t>
-            </w:r>
-            <w:r>
-              <w:rPr>
-                <w:rStyle w:val="normaltextrun"/>
-                <w:rFonts w:ascii="Calibri" w:hAnsi="Calibri" w:cs="Calibri"/>
-                <w:sz w:val="22"/>
-                <w:szCs w:val="22"/>
-              </w:rPr>
-              <w:t xml:space="preserve">un usuario de una edad </w:t>
-            </w:r>
-            <w:r>
-              <w:rPr>
-                <w:rStyle w:val="normaltextrun"/>
-                <w:rFonts w:ascii="Calibri" w:hAnsi="Calibri" w:cs="Calibri"/>
-                <w:sz w:val="22"/>
-                <w:szCs w:val="22"/>
-              </w:rPr>
-              <w:t xml:space="preserve">entre </w:t>
-            </w:r>
-            <w:r>
-              <w:rPr>
-                <w:rStyle w:val="normaltextrun"/>
-                <w:rFonts w:ascii="Calibri" w:hAnsi="Calibri" w:cs="Calibri"/>
-                <w:sz w:val="22"/>
-                <w:szCs w:val="22"/>
-              </w:rPr>
-              <w:t>4</w:t>
-            </w:r>
-            <w:r>
-              <w:rPr>
-                <w:rStyle w:val="normaltextrun"/>
-                <w:rFonts w:ascii="Calibri" w:hAnsi="Calibri" w:cs="Calibri"/>
-                <w:sz w:val="22"/>
-                <w:szCs w:val="22"/>
-              </w:rPr>
-              <w:t>-12 año</w:t>
-            </w:r>
-            <w:r>
-              <w:rPr>
-                <w:rStyle w:val="normaltextrun"/>
-                <w:rFonts w:ascii="Calibri" w:hAnsi="Calibri" w:cs="Calibri"/>
-                <w:sz w:val="22"/>
-                <w:szCs w:val="22"/>
-              </w:rPr>
-              <w:t>s, hábil con la computadora</w:t>
-            </w:r>
-            <w:r>
-              <w:rPr>
-                <w:rStyle w:val="normaltextrun"/>
-                <w:rFonts w:ascii="Calibri" w:hAnsi="Calibri" w:cs="Calibri"/>
-                <w:sz w:val="22"/>
-                <w:szCs w:val="22"/>
-              </w:rPr>
-              <w:t xml:space="preserve">, </w:t>
-            </w:r>
-            <w:r>
-              <w:rPr>
-                <w:rStyle w:val="normaltextrun"/>
-                <w:rFonts w:ascii="Calibri" w:hAnsi="Calibri" w:cs="Calibri"/>
-                <w:sz w:val="22"/>
-                <w:szCs w:val="22"/>
-              </w:rPr>
-              <w:t xml:space="preserve">cursando </w:t>
-            </w:r>
-            <w:r>
-              <w:rPr>
-                <w:rStyle w:val="normaltextrun"/>
-                <w:rFonts w:ascii="Calibri" w:hAnsi="Calibri" w:cs="Calibri"/>
-                <w:sz w:val="22"/>
-                <w:szCs w:val="22"/>
-              </w:rPr>
-              <w:t>la primaria</w:t>
-            </w:r>
-            <w:r>
-              <w:rPr>
-                <w:rStyle w:val="normaltextrun"/>
-                <w:rFonts w:ascii="Calibri" w:hAnsi="Calibri" w:cs="Calibri"/>
-                <w:sz w:val="22"/>
-                <w:szCs w:val="22"/>
-              </w:rPr>
-              <w:t xml:space="preserve"> y la posibilidad de que conozca o no </w:t>
-            </w:r>
-            <w:r>
-              <w:rPr>
-                <w:rStyle w:val="normaltextrun"/>
-                <w:rFonts w:ascii="Calibri" w:hAnsi="Calibri" w:cs="Calibri"/>
-                <w:sz w:val="22"/>
-                <w:szCs w:val="22"/>
-              </w:rPr>
-              <w:t>las partes del cuerpo que no deben ser tocadas</w:t>
-            </w:r>
-            <w:r>
-              <w:rPr>
-                <w:rStyle w:val="normaltextrun"/>
-                <w:rFonts w:ascii="Calibri" w:hAnsi="Calibri" w:cs="Calibri"/>
-                <w:sz w:val="22"/>
-                <w:szCs w:val="22"/>
-              </w:rPr>
-              <w:t xml:space="preserve">. </w:t>
-            </w:r>
-          </w:p>
           <w:p>
             <w:pPr>
               <w:pStyle w:val="paragraph"/>
@@ -2544,41 +2387,27 @@
                 <w:szCs w:val="22"/>
               </w:rPr>
             </w:pPr>
-          </w:p>
-          <w:p>
-            <w:pPr>
-              <w:pStyle w:val="paragraph"/>
-              <w:spacing w:before="0" w:beforeAutospacing="off" w:after="0" w:afterAutospacing="off"/>
-              <w:jc w:val="both"/>
-              <w:textAlignment w:val="baseline"/>
+            <w:r>
               <w:rPr>
                 <w:rStyle w:val="normaltextrun"/>
                 <w:rFonts w:ascii="Calibri" w:hAnsi="Calibri" w:cs="Calibri"/>
+                <w:b/>
+                <w:bCs/>
                 <w:sz w:val="22"/>
                 <w:szCs w:val="22"/>
               </w:rPr>
-            </w:pPr>
+              <w:t>Perfil</w:t>
+            </w:r>
             <w:r>
               <w:rPr>
                 <w:rStyle w:val="normaltextrun"/>
                 <w:rFonts w:ascii="Calibri" w:hAnsi="Calibri" w:cs="Calibri"/>
-                <w:b w:val="1"/>
-                <w:bCs w:val="1"/>
+                <w:b/>
+                <w:bCs/>
                 <w:sz w:val="22"/>
                 <w:szCs w:val="22"/>
               </w:rPr>
-              <w:t>Persona</w:t>
-            </w:r>
-            <w:r>
-              <w:rPr>
-                <w:rStyle w:val="normaltextrun"/>
-                <w:rFonts w:ascii="Calibri" w:hAnsi="Calibri" w:cs="Calibri"/>
-                <w:b w:val="1"/>
-                <w:bCs w:val="1"/>
-                <w:sz w:val="22"/>
-                <w:szCs w:val="22"/>
-              </w:rPr>
-              <w:t>:</w:t>
+              <w:t xml:space="preserve">: </w:t>
             </w:r>
           </w:p>
           <w:p>
@@ -2601,7 +2430,7 @@
                 <w:sz w:val="22"/>
                 <w:szCs w:val="22"/>
               </w:rPr>
-              <w:t xml:space="preserve">De acorde al perfil generado se </w:t>
+              <w:t xml:space="preserve">De acuerdo con </w:t>
             </w:r>
             <w:r>
               <w:rPr>
@@ -2610,7 +2439,7 @@
                 <w:sz w:val="22"/>
                 <w:szCs w:val="22"/>
               </w:rPr>
-              <w:t>realizaron dos personas</w:t>
+              <w:t xml:space="preserve">la información recolectada, se </w:t>
             </w:r>
             <w:r>
               <w:rPr>
@@ -2619,7 +2448,7 @@
                 <w:sz w:val="22"/>
                 <w:szCs w:val="22"/>
               </w:rPr>
-              <w:t xml:space="preserve">, aquellas personas generadas se buscó que las </w:t>
+              <w:t xml:space="preserve">pensó en un perfil en el cual se tenga contemplado </w:t>
             </w:r>
             <w:r>
               <w:rPr>
@@ -2628,7 +2457,7 @@
                 <w:sz w:val="22"/>
                 <w:szCs w:val="22"/>
               </w:rPr>
-              <w:t xml:space="preserve">dos tengan conocimiento </w:t>
+              <w:t xml:space="preserve">un usuario de una edad </w:t>
             </w:r>
             <w:r>
               <w:rPr>
@@ -2637,7 +2466,7 @@
                 <w:sz w:val="22"/>
                 <w:szCs w:val="22"/>
               </w:rPr>
-              <w:t xml:space="preserve">sobre las partes de su </w:t>
+              <w:t xml:space="preserve">entre </w:t>
             </w:r>
             <w:r>
               <w:rPr>
@@ -2646,7 +2475,7 @@
                 <w:sz w:val="22"/>
                 <w:szCs w:val="22"/>
               </w:rPr>
-              <w:t>cuerpo,</w:t>
+              <w:t>4</w:t>
             </w:r>
             <w:r>
               <w:rPr>
@@ -2655,7 +2484,70 @@
                 <w:sz w:val="22"/>
                 <w:szCs w:val="22"/>
               </w:rPr>
-              <w:t xml:space="preserve"> pero con la diferencia de que uno sabe aquellas partes que no deben ser tocadas, mientras que el otro las desconoce.</w:t>
+              <w:t>-12 año</w:t>
+            </w:r>
+            <w:r>
+              <w:rPr>
+                <w:rStyle w:val="normaltextrun"/>
+                <w:rFonts w:ascii="Calibri" w:hAnsi="Calibri" w:cs="Calibri"/>
+                <w:sz w:val="22"/>
+                <w:szCs w:val="22"/>
+              </w:rPr>
+              <w:t>s, hábil con la computadora</w:t>
+            </w:r>
+            <w:r>
+              <w:rPr>
+                <w:rStyle w:val="normaltextrun"/>
+                <w:rFonts w:ascii="Calibri" w:hAnsi="Calibri" w:cs="Calibri"/>
+                <w:sz w:val="22"/>
+                <w:szCs w:val="22"/>
+              </w:rPr>
+              <w:t xml:space="preserve">, </w:t>
+            </w:r>
+            <w:r>
+              <w:rPr>
+                <w:rStyle w:val="normaltextrun"/>
+                <w:rFonts w:ascii="Calibri" w:hAnsi="Calibri" w:cs="Calibri"/>
+                <w:sz w:val="22"/>
+                <w:szCs w:val="22"/>
+              </w:rPr>
+              <w:t xml:space="preserve">cursando </w:t>
+            </w:r>
+            <w:r>
+              <w:rPr>
+                <w:rStyle w:val="normaltextrun"/>
+                <w:rFonts w:ascii="Calibri" w:hAnsi="Calibri" w:cs="Calibri"/>
+                <w:sz w:val="22"/>
+                <w:szCs w:val="22"/>
+              </w:rPr>
+              <w:t>la primaria</w:t>
+            </w:r>
+            <w:r>
+              <w:rPr>
+                <w:rStyle w:val="normaltextrun"/>
+                <w:rFonts w:ascii="Calibri" w:hAnsi="Calibri" w:cs="Calibri"/>
+                <w:sz w:val="22"/>
+                <w:szCs w:val="22"/>
+              </w:rPr>
+              <w:t xml:space="preserve"> y la posibilidad de que conozca o no </w:t>
+            </w:r>
+            <w:r>
+              <w:rPr>
+                <w:rStyle w:val="normaltextrun"/>
+                <w:rFonts w:ascii="Calibri" w:hAnsi="Calibri" w:cs="Calibri"/>
+                <w:sz w:val="22"/>
+                <w:szCs w:val="22"/>
+              </w:rPr>
+              <w:t>las partes del cuerpo que no deben ser tocadas</w:t>
+            </w:r>
+            <w:r>
+              <w:rPr>
+                <w:rStyle w:val="normaltextrun"/>
+                <w:rFonts w:ascii="Calibri" w:hAnsi="Calibri" w:cs="Calibri"/>
+                <w:sz w:val="22"/>
+                <w:szCs w:val="22"/>
+              </w:rPr>
+              <w:t xml:space="preserve">. </w:t>
             </w:r>
           </w:p>
           <w:p>
@@ -2675,14 +2567,12 @@
           <w:p>
             <w:pPr>
               <w:pStyle w:val="paragraph"/>
-              <w:spacing w:before="0" w:beforeAutospacing="off" w:after="0" w:afterAutospacing="off"/>
+              <w:spacing w:before="0" w:beforeAutospacing="0" w:after="0" w:afterAutospacing="0"/>
               <w:jc w:val="both"/>
               <w:textAlignment w:val="baseline"/>
               <w:rPr>
                 <w:rStyle w:val="normaltextrun"/>
                 <w:rFonts w:ascii="Calibri" w:hAnsi="Calibri" w:cs="Calibri"/>
-                <w:b w:val="1"/>
-                <w:bCs w:val="1"/>
                 <w:sz w:val="22"/>
                 <w:szCs w:val="22"/>
               </w:rPr>
@@ -2691,60 +2581,24 @@
               <w:rPr>
                 <w:rStyle w:val="normaltextrun"/>
                 <w:rFonts w:ascii="Calibri" w:hAnsi="Calibri" w:cs="Calibri"/>
-                <w:b w:val="1"/>
-                <w:bCs w:val="1"/>
+                <w:b/>
+                <w:bCs/>
                 <w:sz w:val="22"/>
                 <w:szCs w:val="22"/>
               </w:rPr>
-              <w:t>Escenario</w:t>
+              <w:t>Persona</w:t>
             </w:r>
             <w:r>
               <w:rPr>
                 <w:rStyle w:val="normaltextrun"/>
                 <w:rFonts w:ascii="Calibri" w:hAnsi="Calibri" w:cs="Calibri"/>
-                <w:b w:val="1"/>
-                <w:bCs w:val="1"/>
+                <w:b/>
+                <w:bCs/>
                 <w:sz w:val="22"/>
                 <w:szCs w:val="22"/>
               </w:rPr>
-              <w:t xml:space="preserve">: </w:t>
-            </w:r>
-          </w:p>
-          <w:p>
-            <w:pPr>
-              <w:pStyle w:val="paragraph"/>
-              <w:spacing w:before="0" w:beforeAutospacing="off" w:after="0" w:afterAutospacing="off"/>
-              <w:jc w:val="both"/>
-              <w:textAlignment w:val="baseline"/>
-              <w:rPr>
-                <w:rStyle w:val="normaltextrun"/>
-                <w:rFonts w:ascii="Calibri" w:hAnsi="Calibri" w:cs="Calibri"/>
-                <w:sz w:val="22"/>
-                <w:szCs w:val="22"/>
-              </w:rPr>
-            </w:pPr>
-            <w:r>
-              <w:rPr>
-                <w:rStyle w:val="normaltextrun"/>
-                <w:rFonts w:ascii="Calibri" w:hAnsi="Calibri" w:cs="Calibri"/>
-                <w:sz w:val="22"/>
-                <w:szCs w:val="22"/>
-              </w:rPr>
-              <w:t>Miguel es un niño de 10 años que actualmente se encuentra cursando la primaria, le gustan los videojuegos y sabe usar la computadora. En su escuela los están llevando a los centros de cómputo para darles una plática sobre la prevención contra el abuso sexual en los niños, en dichas pláticas se habla acerca de las partes del cuerpo que no deben ser tocadas. Miguel no tiene idea de las partes del cuerpo que no deben ser tocadas, él piensa que pueden ser sus pies o barriga ya que no le gusta que le realicen cosquillas. El ponente les muestra el juego “Pongamos límites” para mostrarle a los niños las partes que no deben ser tocadas.</w:t>
-            </w:r>
-          </w:p>
-          <w:p>
-            <w:pPr>
-              <w:pStyle w:val="paragraph"/>
-              <w:spacing w:before="0" w:beforeAutospacing="off" w:after="0" w:afterAutospacing="off"/>
-              <w:jc w:val="both"/>
-              <w:rPr>
-                <w:rStyle w:val="normaltextrun"/>
-                <w:rFonts w:ascii="Calibri" w:hAnsi="Calibri" w:cs="Calibri"/>
-                <w:sz w:val="22"/>
-                <w:szCs w:val="22"/>
-              </w:rPr>
-            </w:pPr>
+              <w:t>:</w:t>
+            </w:r>
           </w:p>
           <w:p>
             <w:pPr>
@@ -2755,6 +2609,97 @@
               <w:rPr>
                 <w:rStyle w:val="normaltextrun"/>
                 <w:rFonts w:ascii="Calibri" w:hAnsi="Calibri" w:cs="Calibri"/>
+                <w:sz w:val="22"/>
+                <w:szCs w:val="22"/>
+              </w:rPr>
+            </w:pPr>
+            <w:r>
+              <w:rPr>
+                <w:rStyle w:val="normaltextrun"/>
+                <w:rFonts w:ascii="Calibri" w:hAnsi="Calibri" w:cs="Calibri"/>
+                <w:sz w:val="22"/>
+                <w:szCs w:val="22"/>
+              </w:rPr>
+              <w:t xml:space="preserve">De acorde al perfil generado se </w:t>
+            </w:r>
+            <w:r>
+              <w:rPr>
+                <w:rStyle w:val="normaltextrun"/>
+                <w:rFonts w:ascii="Calibri" w:hAnsi="Calibri" w:cs="Calibri"/>
+                <w:sz w:val="22"/>
+                <w:szCs w:val="22"/>
+              </w:rPr>
+              <w:t>realizaron dos personas</w:t>
+            </w:r>
+            <w:r>
+              <w:rPr>
+                <w:rStyle w:val="normaltextrun"/>
+                <w:rFonts w:ascii="Calibri" w:hAnsi="Calibri" w:cs="Calibri"/>
+                <w:sz w:val="22"/>
+                <w:szCs w:val="22"/>
+              </w:rPr>
+              <w:t xml:space="preserve">, aquellas personas generadas se buscó que las </w:t>
+            </w:r>
+            <w:r>
+              <w:rPr>
+                <w:rStyle w:val="normaltextrun"/>
+                <w:rFonts w:ascii="Calibri" w:hAnsi="Calibri" w:cs="Calibri"/>
+                <w:sz w:val="22"/>
+                <w:szCs w:val="22"/>
+              </w:rPr>
+              <w:t xml:space="preserve">dos tengan conocimiento </w:t>
+            </w:r>
+            <w:r>
+              <w:rPr>
+                <w:rStyle w:val="normaltextrun"/>
+                <w:rFonts w:ascii="Calibri" w:hAnsi="Calibri" w:cs="Calibri"/>
+                <w:sz w:val="22"/>
+                <w:szCs w:val="22"/>
+              </w:rPr>
+              <w:t xml:space="preserve">sobre las partes de su </w:t>
+            </w:r>
+            <w:r>
+              <w:rPr>
+                <w:rStyle w:val="normaltextrun"/>
+                <w:rFonts w:ascii="Calibri" w:hAnsi="Calibri" w:cs="Calibri"/>
+                <w:sz w:val="22"/>
+                <w:szCs w:val="22"/>
+              </w:rPr>
+              <w:t>cuerpo,</w:t>
+            </w:r>
+            <w:r>
+              <w:rPr>
+                <w:rStyle w:val="normaltextrun"/>
+                <w:rFonts w:ascii="Calibri" w:hAnsi="Calibri" w:cs="Calibri"/>
+                <w:sz w:val="22"/>
+                <w:szCs w:val="22"/>
+              </w:rPr>
+              <w:t xml:space="preserve"> pero con la diferencia de que uno sabe aquellas partes que no deben ser tocadas, mientras que el otro las desconoce.</w:t>
+            </w:r>
+          </w:p>
+          <w:p>
+            <w:pPr>
+              <w:pStyle w:val="paragraph"/>
+              <w:spacing w:before="0" w:beforeAutospacing="0" w:after="0" w:afterAutospacing="0"/>
+              <w:jc w:val="both"/>
+              <w:textAlignment w:val="baseline"/>
+              <w:rPr>
+                <w:rStyle w:val="normaltextrun"/>
+                <w:rFonts w:ascii="Calibri" w:hAnsi="Calibri" w:cs="Calibri"/>
+                <w:sz w:val="22"/>
+                <w:szCs w:val="22"/>
+              </w:rPr>
+            </w:pPr>
+          </w:p>
+          <w:p>
+            <w:pPr>
+              <w:pStyle w:val="paragraph"/>
+              <w:spacing w:before="0" w:beforeAutospacing="0" w:after="0" w:afterAutospacing="0"/>
+              <w:jc w:val="both"/>
+              <w:textAlignment w:val="baseline"/>
+              <w:rPr>
+                <w:rStyle w:val="normaltextrun"/>
+                <w:rFonts w:ascii="Calibri" w:hAnsi="Calibri" w:cs="Calibri"/>
                 <w:b/>
                 <w:bCs/>
                 <w:sz w:val="22"/>
@@ -2765,36 +2710,106 @@
               <w:rPr>
                 <w:rStyle w:val="normaltextrun"/>
                 <w:rFonts w:ascii="Calibri" w:hAnsi="Calibri" w:cs="Calibri"/>
-                <w:b w:val="1"/>
-                <w:bCs w:val="1"/>
+                <w:b/>
+                <w:bCs/>
                 <w:sz w:val="22"/>
                 <w:szCs w:val="22"/>
               </w:rPr>
-              <w:t xml:space="preserve">Perfil, Personas y Escenario – Documento: </w:t>
+              <w:t>Escenario</w:t>
+            </w:r>
+            <w:r>
+              <w:rPr>
+                <w:rStyle w:val="normaltextrun"/>
+                <w:rFonts w:ascii="Calibri" w:hAnsi="Calibri" w:cs="Calibri"/>
+                <w:b/>
+                <w:bCs/>
+                <w:sz w:val="22"/>
+                <w:szCs w:val="22"/>
+              </w:rPr>
+              <w:t xml:space="preserve">: </w:t>
             </w:r>
           </w:p>
           <w:p>
             <w:pPr>
               <w:pStyle w:val="paragraph"/>
-              <w:spacing w:before="0" w:beforeAutospacing="off" w:after="0" w:afterAutospacing="off"/>
+              <w:spacing w:before="0" w:beforeAutospacing="0" w:after="0" w:afterAutospacing="0"/>
               <w:jc w:val="both"/>
               <w:textAlignment w:val="baseline"/>
               <w:rPr>
                 <w:rStyle w:val="normaltextrun"/>
                 <w:rFonts w:ascii="Calibri" w:hAnsi="Calibri" w:cs="Calibri"/>
-                <w:b w:val="0"/>
-                <w:bCs w:val="0"/>
                 <w:sz w:val="22"/>
                 <w:szCs w:val="22"/>
               </w:rPr>
             </w:pPr>
-            <w:hyperlink r:id="R103f9e16c09a4893">
+            <w:r>
+              <w:rPr>
+                <w:rStyle w:val="normaltextrun"/>
+                <w:rFonts w:ascii="Calibri" w:hAnsi="Calibri" w:cs="Calibri"/>
+                <w:sz w:val="22"/>
+                <w:szCs w:val="22"/>
+              </w:rPr>
+              <w:t>Miguel es un niño de 10 años que actualmente se encuentra cursando la primaria, le gustan los videojuegos y sabe usar la computadora. En su escuela los están llevando a los centros de cómputo para darles una plática sobre la prevención contra el abuso sexual en los niños, en dichas pláticas se habla acerca de las partes del cuerpo que no deben ser tocadas. Miguel no tiene idea de las partes del cuerpo que no deben ser tocadas, él piensa que pueden ser sus pies o barriga ya que no le gusta que le realicen cosquillas. El ponente les muestra el juego “Pongamos límites” para mostrarle a los niños las partes que no deben ser tocadas.</w:t>
+            </w:r>
+          </w:p>
+          <w:p>
+            <w:pPr>
+              <w:pStyle w:val="paragraph"/>
+              <w:spacing w:before="0" w:beforeAutospacing="0" w:after="0" w:afterAutospacing="0"/>
+              <w:jc w:val="both"/>
+              <w:rPr>
+                <w:rStyle w:val="normaltextrun"/>
+                <w:rFonts w:ascii="Calibri" w:hAnsi="Calibri" w:cs="Calibri"/>
+                <w:sz w:val="22"/>
+                <w:szCs w:val="22"/>
+              </w:rPr>
+            </w:pPr>
+          </w:p>
+          <w:p>
+            <w:pPr>
+              <w:pStyle w:val="paragraph"/>
+              <w:spacing w:before="0" w:beforeAutospacing="0" w:after="0" w:afterAutospacing="0"/>
+              <w:jc w:val="both"/>
+              <w:textAlignment w:val="baseline"/>
+              <w:rPr>
+                <w:rStyle w:val="normaltextrun"/>
+                <w:rFonts w:ascii="Calibri" w:hAnsi="Calibri" w:cs="Calibri"/>
+                <w:b/>
+                <w:bCs/>
+                <w:sz w:val="22"/>
+                <w:szCs w:val="22"/>
+              </w:rPr>
+            </w:pPr>
+            <w:r>
+              <w:rPr>
+                <w:rStyle w:val="normaltextrun"/>
+                <w:rFonts w:ascii="Calibri" w:hAnsi="Calibri" w:cs="Calibri"/>
+                <w:b/>
+                <w:bCs/>
+                <w:sz w:val="22"/>
+                <w:szCs w:val="22"/>
+              </w:rPr>
+              <w:t xml:space="preserve">Perfil, Personas y Escenario – Documento: </w:t>
+            </w:r>
+          </w:p>
+          <w:p>
+            <w:pPr>
+              <w:pStyle w:val="paragraph"/>
+              <w:spacing w:before="0" w:beforeAutospacing="0" w:after="0" w:afterAutospacing="0"/>
+              <w:jc w:val="both"/>
+              <w:textAlignment w:val="baseline"/>
+              <w:rPr>
+                <w:rStyle w:val="normaltextrun"/>
+                <w:rFonts w:ascii="Calibri" w:hAnsi="Calibri" w:cs="Calibri"/>
+                <w:sz w:val="22"/>
+                <w:szCs w:val="22"/>
+              </w:rPr>
+            </w:pPr>
+            <w:hyperlink r:id="rId11">
               <w:r>
                 <w:rPr>
-                  <w:rStyle w:val="Hipervnculo"/>
+                  <w:rStyle w:val="Hyperlink"/>
                   <w:rFonts w:ascii="Calibri" w:hAnsi="Calibri" w:cs="Calibri"/>
-                  <w:b w:val="0"/>
-                  <w:bCs w:val="0"/>
                   <w:sz w:val="22"/>
                   <w:szCs w:val="22"/>
                 </w:rPr>
@@ -2808,11 +2823,10 @@
         <w:tc>
           <w:tcPr>
             <w:tcW w:w="2185" w:type="dxa"/>
-            <w:tcMar/>
           </w:tcPr>
           <w:p>
             <w:pPr>
-              <w:pStyle w:val="Ttulo2"/>
+              <w:pStyle w:val="Heading2"/>
               <w:rPr>
                 <w:rFonts w:ascii="Cambria" w:hAnsi="Cambria"/>
                 <w:b/>
@@ -2822,7 +2836,7 @@
                 <w:szCs w:val="24"/>
               </w:rPr>
             </w:pPr>
-            <w:bookmarkStart w:name="_Toc138723633" w:id="7"/>
+            <w:bookmarkStart w:id="7" w:name="_Toc138723633"/>
             <w:r>
               <w:rPr>
                 <w:rFonts w:ascii="Cambria" w:hAnsi="Cambria"/>
@@ -2841,7 +2855,6 @@
         <w:tc>
           <w:tcPr>
             <w:tcW w:w="6653" w:type="dxa"/>
-            <w:tcMar/>
           </w:tcPr>
           <w:p>
             <w:pPr>
@@ -2849,7 +2862,7 @@
               <w:spacing w:before="0" w:beforeAutospacing="0" w:after="0" w:afterAutospacing="0"/>
               <w:rPr>
                 <w:rStyle w:val="eop"/>
-                <w:rFonts w:ascii="Calibri" w:hAnsi="Calibri" w:cs="Calibri" w:eastAsiaTheme="majorEastAsia"/>
+                <w:rFonts w:ascii="Calibri" w:eastAsiaTheme="majorEastAsia" w:hAnsi="Calibri" w:cs="Calibri"/>
                 <w:sz w:val="22"/>
                 <w:szCs w:val="22"/>
               </w:rPr>
@@ -2861,7 +2874,7 @@
               <w:spacing w:before="0" w:beforeAutospacing="0" w:after="0" w:afterAutospacing="0"/>
               <w:rPr>
                 <w:rStyle w:val="eop"/>
-                <w:rFonts w:ascii="Calibri" w:hAnsi="Calibri" w:cs="Calibri" w:eastAsiaTheme="majorEastAsia"/>
+                <w:rFonts w:ascii="Calibri" w:eastAsiaTheme="majorEastAsia" w:hAnsi="Calibri" w:cs="Calibri"/>
                 <w:sz w:val="22"/>
                 <w:szCs w:val="22"/>
               </w:rPr>
@@ -2869,7 +2882,7 @@
             <w:r>
               <w:rPr>
                 <w:rStyle w:val="eop"/>
-                <w:rFonts w:ascii="Calibri" w:hAnsi="Calibri" w:cs="Calibri" w:eastAsiaTheme="majorEastAsia"/>
+                <w:rFonts w:ascii="Calibri" w:eastAsiaTheme="majorEastAsia" w:hAnsi="Calibri" w:cs="Calibri"/>
                 <w:sz w:val="22"/>
                 <w:szCs w:val="22"/>
               </w:rPr>
@@ -2883,7 +2896,6 @@
         <w:tc>
           <w:tcPr>
             <w:tcW w:w="2185" w:type="dxa"/>
-            <w:tcMar/>
           </w:tcPr>
           <w:p>
             <w:pPr>
@@ -2915,7 +2927,6 @@
         <w:tc>
           <w:tcPr>
             <w:tcW w:w="6653" w:type="dxa"/>
-            <w:tcMar/>
           </w:tcPr>
           <w:p>
             <w:r>
@@ -2924,10 +2935,10 @@
           </w:p>
           <w:p>
             <w:pPr>
-              <w:pStyle w:val="Prrafodelista"/>
+              <w:pStyle w:val="ListParagraph"/>
               <w:numPr>
                 <w:ilvl w:val="0"/>
-                <w:numId w:val="4"/>
+                <w:numId w:val="11"/>
               </w:numPr>
             </w:pPr>
             <w:r>
@@ -2945,10 +2956,10 @@
           </w:p>
           <w:p>
             <w:pPr>
-              <w:pStyle w:val="Prrafodelista"/>
+              <w:pStyle w:val="ListParagraph"/>
               <w:numPr>
                 <w:ilvl w:val="0"/>
-                <w:numId w:val="4"/>
+                <w:numId w:val="11"/>
               </w:numPr>
             </w:pPr>
             <w:r>
@@ -2960,10 +2971,10 @@
           </w:p>
           <w:p>
             <w:pPr>
-              <w:pStyle w:val="Prrafodelista"/>
+              <w:pStyle w:val="ListParagraph"/>
               <w:numPr>
                 <w:ilvl w:val="0"/>
-                <w:numId w:val="4"/>
+                <w:numId w:val="11"/>
               </w:numPr>
             </w:pPr>
             <w:r>
@@ -2976,7 +2987,6 @@
         <w:tc>
           <w:tcPr>
             <w:tcW w:w="2185" w:type="dxa"/>
-            <w:tcMar/>
           </w:tcPr>
           <w:p>
             <w:pPr>
@@ -3008,7 +3018,6 @@
         <w:tc>
           <w:tcPr>
             <w:tcW w:w="6653" w:type="dxa"/>
-            <w:tcMar/>
           </w:tcPr>
           <w:p>
             <w:pPr>
@@ -3033,16 +3042,15 @@
             </w:r>
           </w:p>
           <w:p>
-            <w:hyperlink r:id="R6965a3a5c1394152">
+            <w:hyperlink r:id="rId12">
               <w:r>
                 <w:rPr>
-                  <w:rStyle w:val="Hipervnculo"/>
+                  <w:rStyle w:val="Hyperlink"/>
                 </w:rPr>
                 <w:t>Pongamos Limites - Plan de activades.xlsx</w:t>
               </w:r>
             </w:hyperlink>
             <w:r>
-              <w:rPr/>
               <w:t xml:space="preserve"> </w:t>
             </w:r>
           </w:p>
@@ -3052,29 +3060,28 @@
         <w:tc>
           <w:tcPr>
             <w:tcW w:w="2185" w:type="dxa"/>
-            <w:tcMar/>
           </w:tcPr>
           <w:p>
             <w:pPr>
               <w:rPr>
                 <w:rFonts w:ascii="Cambria" w:hAnsi="Cambria" w:cs="Arial"/>
-                <w:b w:val="1"/>
-                <w:bCs w:val="1"/>
+                <w:b/>
+                <w:bCs/>
               </w:rPr>
             </w:pPr>
             <w:r>
               <w:rPr>
                 <w:rFonts w:ascii="Cambria" w:hAnsi="Cambria" w:cs="Arial"/>
-                <w:b w:val="1"/>
-                <w:bCs w:val="1"/>
+                <w:b/>
+                <w:bCs/>
               </w:rPr>
               <w:t xml:space="preserve">Documento </w:t>
             </w:r>
             <w:r>
               <w:rPr>
                 <w:rFonts w:ascii="Cambria" w:hAnsi="Cambria" w:cs="Arial"/>
-                <w:b w:val="1"/>
-                <w:bCs w:val="1"/>
+                <w:b/>
+                <w:bCs/>
               </w:rPr>
               <w:t>ERS (Especificación de Requisitos Software)</w:t>
             </w:r>
@@ -3083,7 +3090,6 @@
         <w:tc>
           <w:tcPr>
             <w:tcW w:w="6653" w:type="dxa"/>
-            <w:tcMar/>
           </w:tcPr>
           <w:p>
             <w:pPr>
@@ -3094,43 +3100,30 @@
             </w:pPr>
             <w:r>
               <w:rPr>
-                <w:b w:val="1"/>
-                <w:bCs w:val="1"/>
+                <w:b/>
+                <w:bCs/>
               </w:rPr>
               <w:t>Documento ERS:</w:t>
             </w:r>
           </w:p>
           <w:p>
             <w:pPr>
-              <w:pStyle w:val="Normal"/>
-              <w:rPr>
-                <w:rFonts w:ascii="Calibri" w:hAnsi="Calibri" w:eastAsia="Calibri" w:cs="Calibri"/>
-                <w:noProof w:val="0"/>
-                <w:sz w:val="22"/>
-                <w:szCs w:val="22"/>
-                <w:lang w:val="es-MX"/>
-              </w:rPr>
-            </w:pPr>
-            <w:hyperlink r:id="Rf89b298a1c7a4925">
+              <w:rPr>
+                <w:rFonts w:ascii="Calibri" w:eastAsia="Calibri" w:hAnsi="Calibri" w:cs="Calibri"/>
+              </w:rPr>
+            </w:pPr>
+            <w:hyperlink r:id="rId13">
               <w:r>
                 <w:rPr>
-                  <w:rStyle w:val="Hipervnculo"/>
-                  <w:rFonts w:ascii="Calibri" w:hAnsi="Calibri" w:eastAsia="Calibri" w:cs="Calibri"/>
-                  <w:noProof w:val="0"/>
-                  <w:sz w:val="22"/>
-                  <w:szCs w:val="22"/>
-                  <w:lang w:val="es-MX"/>
+                  <w:rStyle w:val="Hyperlink"/>
+                  <w:rFonts w:ascii="Calibri" w:eastAsia="Calibri" w:hAnsi="Calibri" w:cs="Calibri"/>
                 </w:rPr>
                 <w:t>Entrega#2-ERS-Pongamos Limites.docx</w:t>
               </w:r>
             </w:hyperlink>
             <w:r>
               <w:rPr>
-                <w:rFonts w:ascii="Calibri" w:hAnsi="Calibri" w:eastAsia="Calibri" w:cs="Calibri"/>
-                <w:noProof w:val="0"/>
-                <w:sz w:val="22"/>
-                <w:szCs w:val="22"/>
-                <w:lang w:val="es-MX"/>
+                <w:rFonts w:ascii="Calibri" w:eastAsia="Calibri" w:hAnsi="Calibri" w:cs="Calibri"/>
               </w:rPr>
               <w:t xml:space="preserve"> </w:t>
             </w:r>
@@ -3144,22 +3137,20 @@
         <w:tc>
           <w:tcPr>
             <w:tcW w:w="2185" w:type="dxa"/>
-            <w:tcMar/>
           </w:tcPr>
           <w:p>
             <w:pPr>
-              <w:pStyle w:val="Normal"/>
               <w:rPr>
                 <w:rFonts w:ascii="Cambria" w:hAnsi="Cambria" w:cs="Arial"/>
-                <w:b w:val="1"/>
-                <w:bCs w:val="1"/>
+                <w:b/>
+                <w:bCs/>
               </w:rPr>
             </w:pPr>
             <w:r>
               <w:rPr>
                 <w:rFonts w:ascii="Cambria" w:hAnsi="Cambria" w:cs="Arial"/>
-                <w:b w:val="1"/>
-                <w:bCs w:val="1"/>
+                <w:b/>
+                <w:bCs/>
               </w:rPr>
               <w:t>Cambios con la primera entrega</w:t>
             </w:r>
@@ -3168,427 +3159,247 @@
         <w:tc>
           <w:tcPr>
             <w:tcW w:w="6653" w:type="dxa"/>
-            <w:tcMar/>
           </w:tcPr>
           <w:p>
             <w:pPr>
-              <w:pStyle w:val="Normal"/>
-              <w:rPr>
-                <w:b w:val="1"/>
-                <w:bCs w:val="1"/>
-              </w:rPr>
-            </w:pPr>
-            <w:r>
-              <w:rPr>
-                <w:b w:val="1"/>
-                <w:bCs w:val="1"/>
+              <w:rPr>
+                <w:b/>
+                <w:bCs/>
+              </w:rPr>
+            </w:pPr>
+            <w:r>
+              <w:rPr>
+                <w:b/>
+                <w:bCs/>
               </w:rPr>
               <w:t>ERS</w:t>
             </w:r>
           </w:p>
           <w:p>
-            <w:pPr>
-              <w:pStyle w:val="Normal"/>
-            </w:pPr>
-            <w:r>
-              <w:rPr>
-                <w:b w:val="0"/>
-                <w:bCs w:val="0"/>
-              </w:rPr>
+            <w:r>
               <w:t>Se añadió:</w:t>
             </w:r>
           </w:p>
           <w:p>
             <w:pPr>
-              <w:pStyle w:val="Prrafodelista"/>
+              <w:pStyle w:val="ListParagraph"/>
               <w:numPr>
                 <w:ilvl w:val="0"/>
                 <w:numId w:val="6"/>
               </w:numPr>
-              <w:rPr>
-                <w:b w:val="0"/>
-                <w:bCs w:val="0"/>
-              </w:rPr>
-            </w:pPr>
-            <w:r>
-              <w:rPr>
-                <w:b w:val="0"/>
-                <w:bCs w:val="0"/>
-              </w:rPr>
+            </w:pPr>
+            <w:r>
               <w:t>Un nuevo acrónimo de PJ.</w:t>
             </w:r>
           </w:p>
           <w:p>
             <w:pPr>
-              <w:pStyle w:val="Prrafodelista"/>
+              <w:pStyle w:val="ListParagraph"/>
               <w:numPr>
                 <w:ilvl w:val="0"/>
                 <w:numId w:val="6"/>
               </w:numPr>
-              <w:rPr>
-                <w:b w:val="0"/>
-                <w:bCs w:val="0"/>
-              </w:rPr>
-            </w:pPr>
-            <w:r>
-              <w:rPr>
-                <w:b w:val="0"/>
-                <w:bCs w:val="0"/>
-              </w:rPr>
+            </w:pPr>
+            <w:r>
               <w:t>Los requisitos funcionales RF0</w:t>
             </w:r>
             <w:r>
-              <w:rPr>
-                <w:b w:val="0"/>
-                <w:bCs w:val="0"/>
-              </w:rPr>
               <w:t>7</w:t>
             </w:r>
             <w:r>
-              <w:rPr>
-                <w:b w:val="0"/>
-                <w:bCs w:val="0"/>
-              </w:rPr>
               <w:t xml:space="preserve"> y RF0</w:t>
             </w:r>
             <w:r>
-              <w:rPr>
-                <w:b w:val="0"/>
-                <w:bCs w:val="0"/>
-              </w:rPr>
               <w:t>8</w:t>
             </w:r>
             <w:r>
-              <w:rPr>
-                <w:b w:val="0"/>
-                <w:bCs w:val="0"/>
-              </w:rPr>
               <w:t>.</w:t>
             </w:r>
           </w:p>
           <w:p>
             <w:pPr>
-              <w:pStyle w:val="Prrafodelista"/>
+              <w:pStyle w:val="ListParagraph"/>
               <w:numPr>
                 <w:ilvl w:val="0"/>
                 <w:numId w:val="6"/>
               </w:numPr>
-              <w:rPr>
-                <w:b w:val="0"/>
-                <w:bCs w:val="0"/>
-              </w:rPr>
-            </w:pPr>
-            <w:r>
-              <w:rPr>
-                <w:b w:val="0"/>
-                <w:bCs w:val="0"/>
-              </w:rPr>
+            </w:pPr>
+            <w:r>
               <w:t>Los requisitos no funcionales RNF01, RNF02, RNF03 y RNF04.</w:t>
             </w:r>
           </w:p>
           <w:p>
-            <w:pPr>
-              <w:pStyle w:val="Normal"/>
-              <w:rPr>
-                <w:b w:val="0"/>
-                <w:bCs w:val="0"/>
-              </w:rPr>
-            </w:pPr>
-            <w:r>
-              <w:rPr>
-                <w:b w:val="0"/>
-                <w:bCs w:val="0"/>
-              </w:rPr>
+            <w:r>
               <w:t>Se cambió:</w:t>
             </w:r>
           </w:p>
           <w:p>
             <w:pPr>
-              <w:pStyle w:val="Prrafodelista"/>
+              <w:pStyle w:val="ListParagraph"/>
               <w:numPr>
                 <w:ilvl w:val="0"/>
-                <w:numId w:val="7"/>
+                <w:numId w:val="5"/>
               </w:numPr>
-              <w:rPr>
-                <w:b w:val="0"/>
-                <w:bCs w:val="0"/>
-              </w:rPr>
-            </w:pPr>
-            <w:r>
-              <w:rPr>
-                <w:b w:val="0"/>
-                <w:bCs w:val="0"/>
-              </w:rPr>
+            </w:pPr>
+            <w:r>
               <w:t>El requisito RF06 se podía dividir en dos requisitos diferentes por lo que se separó en un requisito funcional (</w:t>
             </w:r>
             <w:r>
-              <w:rPr>
-                <w:b w:val="0"/>
-                <w:bCs w:val="0"/>
-              </w:rPr>
               <w:t>RF06</w:t>
             </w:r>
             <w:r>
-              <w:rPr>
-                <w:b w:val="0"/>
-                <w:bCs w:val="0"/>
-              </w:rPr>
               <w:t>) y uno no funcional (</w:t>
             </w:r>
             <w:r>
-              <w:rPr>
-                <w:b w:val="0"/>
-                <w:bCs w:val="0"/>
-              </w:rPr>
               <w:t>RNF04</w:t>
             </w:r>
             <w:r>
-              <w:rPr>
-                <w:b w:val="0"/>
-                <w:bCs w:val="0"/>
-              </w:rPr>
               <w:t>)</w:t>
             </w:r>
             <w:r>
-              <w:rPr>
-                <w:b w:val="0"/>
-                <w:bCs w:val="0"/>
-              </w:rPr>
               <w:t>.</w:t>
             </w:r>
           </w:p>
           <w:p>
             <w:pPr>
-              <w:pStyle w:val="Prrafodelista"/>
+              <w:pStyle w:val="ListParagraph"/>
               <w:numPr>
                 <w:ilvl w:val="0"/>
-                <w:numId w:val="7"/>
+                <w:numId w:val="5"/>
               </w:numPr>
-              <w:rPr>
-                <w:b w:val="0"/>
-                <w:bCs w:val="0"/>
-              </w:rPr>
-            </w:pPr>
-            <w:r>
-              <w:rPr>
-                <w:b w:val="0"/>
-                <w:bCs w:val="0"/>
-              </w:rPr>
+            </w:pPr>
+            <w:r>
               <w:t>Se cambiaron todos los requisitos no funcionales a las restricciones de diseño RD03, RD04 y RD05.</w:t>
             </w:r>
           </w:p>
           <w:p>
             <w:pPr>
-              <w:pStyle w:val="Prrafodelista"/>
+              <w:pStyle w:val="ListParagraph"/>
               <w:numPr>
                 <w:ilvl w:val="0"/>
-                <w:numId w:val="7"/>
+                <w:numId w:val="5"/>
               </w:numPr>
-              <w:rPr>
-                <w:b w:val="0"/>
-                <w:bCs w:val="0"/>
-              </w:rPr>
-            </w:pPr>
-            <w:r>
-              <w:rPr>
-                <w:b w:val="0"/>
-                <w:bCs w:val="0"/>
-              </w:rPr>
+            </w:pPr>
+            <w:r>
               <w:t>Por la parte de la interfaz del hardware se cambió el texto “CPU capaz de entrar a un navegador web con facilidad” por uno más simple.</w:t>
             </w:r>
           </w:p>
           <w:p>
-            <w:pPr>
-              <w:pStyle w:val="Normal"/>
-              <w:rPr>
-                <w:b w:val="0"/>
-                <w:bCs w:val="0"/>
-              </w:rPr>
-            </w:pPr>
-            <w:r>
-              <w:rPr>
-                <w:b w:val="0"/>
-                <w:bCs w:val="0"/>
-              </w:rPr>
+            <w:r>
               <w:t xml:space="preserve">Se eliminó: </w:t>
             </w:r>
           </w:p>
           <w:p>
             <w:pPr>
-              <w:pStyle w:val="Prrafodelista"/>
+              <w:pStyle w:val="ListParagraph"/>
               <w:numPr>
                 <w:ilvl w:val="0"/>
-                <w:numId w:val="8"/>
+                <w:numId w:val="4"/>
               </w:numPr>
-              <w:rPr>
-                <w:b w:val="0"/>
-                <w:bCs w:val="0"/>
-              </w:rPr>
-            </w:pPr>
-            <w:r>
-              <w:rPr>
-                <w:b w:val="0"/>
-                <w:bCs w:val="0"/>
-              </w:rPr>
+            </w:pPr>
+            <w:r>
               <w:t>El que sea para móviles en interfaces de hardware.</w:t>
             </w:r>
           </w:p>
           <w:p>
             <w:pPr>
-              <w:pStyle w:val="Prrafodelista"/>
+              <w:pStyle w:val="ListParagraph"/>
               <w:numPr>
                 <w:ilvl w:val="0"/>
-                <w:numId w:val="8"/>
+                <w:numId w:val="4"/>
               </w:numPr>
-              <w:rPr>
-                <w:b w:val="0"/>
-                <w:bCs w:val="0"/>
-              </w:rPr>
-            </w:pPr>
-            <w:r>
-              <w:rPr>
-                <w:b w:val="0"/>
-                <w:bCs w:val="0"/>
-              </w:rPr>
+            </w:pPr>
+            <w:r>
               <w:t>Se eliminó el antiguo requisito no funcional RNF01.</w:t>
             </w:r>
           </w:p>
           <w:p>
             <w:pPr>
-              <w:pStyle w:val="Normal"/>
-              <w:rPr>
-                <w:b w:val="1"/>
-                <w:bCs w:val="1"/>
-              </w:rPr>
-            </w:pPr>
-          </w:p>
-          <w:p>
-            <w:pPr>
-              <w:pStyle w:val="Normal"/>
-              <w:rPr>
-                <w:b w:val="1"/>
-                <w:bCs w:val="1"/>
-              </w:rPr>
-            </w:pPr>
-            <w:r>
-              <w:rPr>
-                <w:b w:val="1"/>
-                <w:bCs w:val="1"/>
+              <w:rPr>
+                <w:b/>
+                <w:bCs/>
+              </w:rPr>
+            </w:pPr>
+          </w:p>
+          <w:p>
+            <w:pPr>
+              <w:rPr>
+                <w:b/>
+                <w:bCs/>
+              </w:rPr>
+            </w:pPr>
+            <w:r>
+              <w:rPr>
+                <w:b/>
+                <w:bCs/>
               </w:rPr>
               <w:t>Perfil</w:t>
             </w:r>
           </w:p>
           <w:p>
-            <w:pPr>
-              <w:pStyle w:val="Normal"/>
-              <w:rPr>
-                <w:b w:val="0"/>
-                <w:bCs w:val="0"/>
-              </w:rPr>
-            </w:pPr>
-            <w:r>
-              <w:rPr>
-                <w:b w:val="0"/>
-                <w:bCs w:val="0"/>
-              </w:rPr>
+            <w:r>
               <w:t xml:space="preserve">Se cambió: </w:t>
             </w:r>
           </w:p>
           <w:p>
             <w:pPr>
-              <w:pStyle w:val="Prrafodelista"/>
+              <w:pStyle w:val="ListParagraph"/>
               <w:numPr>
                 <w:ilvl w:val="0"/>
-                <w:numId w:val="9"/>
+                <w:numId w:val="3"/>
               </w:numPr>
               <w:rPr>
-                <w:b w:val="1"/>
-                <w:bCs w:val="1"/>
-              </w:rPr>
-            </w:pPr>
-            <w:r>
-              <w:rPr>
-                <w:b w:val="0"/>
-                <w:bCs w:val="0"/>
-              </w:rPr>
+                <w:b/>
+                <w:bCs/>
+              </w:rPr>
+            </w:pPr>
+            <w:r>
               <w:t>La edad de 10-12 a una edad de 4-12</w:t>
             </w:r>
           </w:p>
           <w:p>
             <w:pPr>
-              <w:pStyle w:val="Normal"/>
-              <w:ind w:left="0"/>
-              <w:rPr>
-                <w:b w:val="1"/>
-                <w:bCs w:val="1"/>
-              </w:rPr>
-            </w:pPr>
-          </w:p>
-          <w:p>
-            <w:pPr>
-              <w:pStyle w:val="Normal"/>
-              <w:ind w:left="0"/>
-              <w:rPr>
-                <w:b w:val="1"/>
-                <w:bCs w:val="1"/>
-              </w:rPr>
-            </w:pPr>
-            <w:r>
-              <w:rPr>
-                <w:b w:val="1"/>
-                <w:bCs w:val="1"/>
+              <w:rPr>
+                <w:b/>
+                <w:bCs/>
+              </w:rPr>
+            </w:pPr>
+          </w:p>
+          <w:p>
+            <w:pPr>
+              <w:rPr>
+                <w:b/>
+                <w:bCs/>
+              </w:rPr>
+            </w:pPr>
+            <w:r>
+              <w:rPr>
+                <w:b/>
+                <w:bCs/>
               </w:rPr>
               <w:t>Escenario</w:t>
             </w:r>
           </w:p>
           <w:p>
-            <w:pPr>
-              <w:pStyle w:val="Normal"/>
-              <w:ind w:left="0"/>
-              <w:rPr>
-                <w:b w:val="0"/>
-                <w:bCs w:val="0"/>
-              </w:rPr>
-            </w:pPr>
-            <w:r>
-              <w:rPr>
-                <w:b w:val="0"/>
-                <w:bCs w:val="0"/>
-              </w:rPr>
+            <w:r>
               <w:t xml:space="preserve">Se </w:t>
             </w:r>
             <w:r>
-              <w:rPr>
-                <w:b w:val="0"/>
-                <w:bCs w:val="0"/>
-              </w:rPr>
               <w:t>añadi</w:t>
             </w:r>
             <w:r>
-              <w:rPr>
-                <w:b w:val="0"/>
-                <w:bCs w:val="0"/>
-              </w:rPr>
               <w:t>ó:</w:t>
             </w:r>
           </w:p>
           <w:p>
             <w:pPr>
-              <w:pStyle w:val="Prrafodelista"/>
+              <w:pStyle w:val="ListParagraph"/>
               <w:numPr>
                 <w:ilvl w:val="0"/>
-                <w:numId w:val="11"/>
+                <w:numId w:val="1"/>
               </w:numPr>
-              <w:rPr>
-                <w:b w:val="0"/>
-                <w:bCs w:val="0"/>
-              </w:rPr>
-            </w:pPr>
-            <w:r>
-              <w:rPr>
-                <w:b w:val="0"/>
-                <w:bCs w:val="0"/>
-              </w:rPr>
+            </w:pPr>
+            <w:r>
               <w:t>Los pasos que sigue Miguel en el escenario.</w:t>
             </w:r>
           </w:p>
@@ -3601,22 +3412,20 @@
         <w:tc>
           <w:tcPr>
             <w:tcW w:w="2185" w:type="dxa"/>
-            <w:tcMar/>
           </w:tcPr>
           <w:p>
             <w:pPr>
-              <w:pStyle w:val="Normal"/>
               <w:rPr>
                 <w:rFonts w:ascii="Cambria" w:hAnsi="Cambria" w:cs="Arial"/>
-                <w:b w:val="1"/>
-                <w:bCs w:val="1"/>
+                <w:b/>
+                <w:bCs/>
               </w:rPr>
             </w:pPr>
             <w:r>
               <w:rPr>
                 <w:rFonts w:ascii="Cambria" w:hAnsi="Cambria" w:cs="Arial"/>
-                <w:b w:val="1"/>
-                <w:bCs w:val="1"/>
+                <w:b/>
+                <w:bCs/>
               </w:rPr>
               <w:t>Prototipo</w:t>
             </w:r>
@@ -3625,63 +3434,42 @@
         <w:tc>
           <w:tcPr>
             <w:tcW w:w="6653" w:type="dxa"/>
-            <w:tcMar/>
           </w:tcPr>
           <w:p>
             <w:pPr>
-              <w:pStyle w:val="Normal"/>
-              <w:bidi w:val="0"/>
-              <w:spacing w:before="0" w:beforeAutospacing="off" w:after="0" w:afterAutospacing="off" w:line="259" w:lineRule="auto"/>
-              <w:ind w:left="0" w:right="0"/>
-              <w:jc w:val="left"/>
-              <w:rPr>
-                <w:b w:val="1"/>
-                <w:bCs w:val="1"/>
-              </w:rPr>
-            </w:pPr>
-            <w:r>
-              <w:rPr>
-                <w:b w:val="1"/>
-                <w:bCs w:val="1"/>
+              <w:spacing w:line="259" w:lineRule="auto"/>
+              <w:rPr>
+                <w:b/>
+                <w:bCs/>
+              </w:rPr>
+            </w:pPr>
+            <w:r>
+              <w:rPr>
+                <w:b/>
+                <w:bCs/>
               </w:rPr>
               <w:t>Enlace a los prototipos:</w:t>
             </w:r>
           </w:p>
           <w:p>
             <w:pPr>
-              <w:pStyle w:val="Normal"/>
-              <w:bidi w:val="0"/>
-              <w:spacing w:before="0" w:beforeAutospacing="off" w:after="0" w:afterAutospacing="off" w:line="259" w:lineRule="auto"/>
-              <w:ind w:left="0" w:right="0"/>
-              <w:jc w:val="left"/>
-              <w:rPr>
-                <w:rFonts w:ascii="Calibri" w:hAnsi="Calibri" w:eastAsia="Calibri" w:cs="Calibri"/>
-                <w:noProof w:val="0"/>
-                <w:sz w:val="22"/>
-                <w:szCs w:val="22"/>
-                <w:lang w:val="es-MX"/>
-              </w:rPr>
-            </w:pPr>
-            <w:hyperlink r:id="Rb6bd3eac24534d84">
+              <w:spacing w:line="259" w:lineRule="auto"/>
+              <w:rPr>
+                <w:rFonts w:ascii="Calibri" w:eastAsia="Calibri" w:hAnsi="Calibri" w:cs="Calibri"/>
+              </w:rPr>
+            </w:pPr>
+            <w:hyperlink r:id="rId14">
               <w:r>
                 <w:rPr>
-                  <w:rStyle w:val="Hipervnculo"/>
-                  <w:rFonts w:ascii="Calibri" w:hAnsi="Calibri" w:eastAsia="Calibri" w:cs="Calibri"/>
-                  <w:noProof w:val="0"/>
-                  <w:sz w:val="22"/>
-                  <w:szCs w:val="22"/>
-                  <w:lang w:val="es-MX"/>
+                  <w:rStyle w:val="Hyperlink"/>
+                  <w:rFonts w:ascii="Calibri" w:eastAsia="Calibri" w:hAnsi="Calibri" w:cs="Calibri"/>
                 </w:rPr>
                 <w:t>Prototipos - PongamosLimites.pptx</w:t>
               </w:r>
             </w:hyperlink>
             <w:r>
               <w:rPr>
-                <w:rFonts w:ascii="Calibri" w:hAnsi="Calibri" w:eastAsia="Calibri" w:cs="Calibri"/>
-                <w:noProof w:val="0"/>
-                <w:sz w:val="22"/>
-                <w:szCs w:val="22"/>
-                <w:lang w:val="es-MX"/>
+                <w:rFonts w:ascii="Calibri" w:eastAsia="Calibri" w:hAnsi="Calibri" w:cs="Calibri"/>
               </w:rPr>
               <w:t xml:space="preserve"> </w:t>
             </w:r>
@@ -3695,22 +3483,20 @@
         <w:tc>
           <w:tcPr>
             <w:tcW w:w="2185" w:type="dxa"/>
-            <w:tcMar/>
           </w:tcPr>
           <w:p>
             <w:pPr>
-              <w:pStyle w:val="Normal"/>
               <w:rPr>
                 <w:rFonts w:ascii="Cambria" w:hAnsi="Cambria" w:cs="Arial"/>
-                <w:b w:val="1"/>
-                <w:bCs w:val="1"/>
+                <w:b/>
+                <w:bCs/>
               </w:rPr>
             </w:pPr>
             <w:r>
               <w:rPr>
                 <w:rFonts w:ascii="Cambria" w:hAnsi="Cambria" w:cs="Arial"/>
-                <w:b w:val="1"/>
-                <w:bCs w:val="1"/>
+                <w:b/>
+                <w:bCs/>
               </w:rPr>
               <w:t>Pruebas de usabilidad</w:t>
             </w:r>
@@ -3719,47 +3505,32 @@
         <w:tc>
           <w:tcPr>
             <w:tcW w:w="6653" w:type="dxa"/>
-            <w:tcMar/>
           </w:tcPr>
           <w:p>
             <w:pPr>
-              <w:pStyle w:val="Normal"/>
-              <w:rPr>
-                <w:b w:val="1"/>
-                <w:bCs w:val="1"/>
-              </w:rPr>
-            </w:pPr>
-            <w:r>
-              <w:rPr>
-                <w:b w:val="1"/>
-                <w:bCs w:val="1"/>
+              <w:rPr>
+                <w:b/>
+                <w:bCs/>
+              </w:rPr>
+            </w:pPr>
+            <w:r>
+              <w:rPr>
+                <w:b/>
+                <w:bCs/>
               </w:rPr>
               <w:t>Enlace a las pruebas de usabilidad:</w:t>
             </w:r>
           </w:p>
           <w:p>
-            <w:pPr>
-              <w:pStyle w:val="Normal"/>
-              <w:rPr>
-                <w:b w:val="0"/>
-                <w:bCs w:val="0"/>
-              </w:rPr>
-            </w:pPr>
-            <w:hyperlink r:id="R6ae2df0d444a4768">
+            <w:hyperlink r:id="rId15">
               <w:r>
                 <w:rPr>
-                  <w:rStyle w:val="Hipervnculo"/>
-                  <w:b w:val="0"/>
-                  <w:bCs w:val="0"/>
+                  <w:rStyle w:val="Hyperlink"/>
                 </w:rPr>
                 <w:t>Pruebas de usabilidad</w:t>
               </w:r>
             </w:hyperlink>
             <w:r>
-              <w:rPr>
-                <w:b w:val="0"/>
-                <w:bCs w:val="0"/>
-              </w:rPr>
               <w:t xml:space="preserve"> </w:t>
             </w:r>
           </w:p>
@@ -3772,22 +3543,20 @@
         <w:tc>
           <w:tcPr>
             <w:tcW w:w="2185" w:type="dxa"/>
-            <w:tcMar/>
           </w:tcPr>
           <w:p>
             <w:pPr>
-              <w:pStyle w:val="Normal"/>
               <w:rPr>
                 <w:rFonts w:ascii="Cambria" w:hAnsi="Cambria" w:cs="Arial"/>
-                <w:b w:val="1"/>
-                <w:bCs w:val="1"/>
+                <w:b/>
+                <w:bCs/>
               </w:rPr>
             </w:pPr>
             <w:r>
               <w:rPr>
                 <w:rFonts w:ascii="Cambria" w:hAnsi="Cambria" w:cs="Arial"/>
-                <w:b w:val="1"/>
-                <w:bCs w:val="1"/>
+                <w:b/>
+                <w:bCs/>
               </w:rPr>
               <w:t>Reporte de participación</w:t>
             </w:r>
@@ -3796,16 +3565,31 @@
         <w:tc>
           <w:tcPr>
             <w:tcW w:w="6653" w:type="dxa"/>
-            <w:tcMar/>
           </w:tcPr>
           <w:p>
             <w:pPr>
-              <w:pStyle w:val="Normal"/>
-              <w:rPr>
-                <w:b w:val="1"/>
-                <w:bCs w:val="1"/>
-              </w:rPr>
-            </w:pPr>
+              <w:rPr>
+                <w:b/>
+                <w:bCs/>
+              </w:rPr>
+            </w:pPr>
+            <w:r>
+              <w:rPr>
+                <w:b/>
+                <w:bCs/>
+              </w:rPr>
+              <w:t>Enlace a reporte de participación:</w:t>
+            </w:r>
+          </w:p>
+          <w:p>
+            <w:hyperlink r:id="rId16" w:history="1">
+              <w:r>
+                <w:rPr>
+                  <w:rStyle w:val="Hyperlink"/>
+                </w:rPr>
+                <w:t>Reporte de participación</w:t>
+              </w:r>
+            </w:hyperlink>
           </w:p>
         </w:tc>
       </w:tr>
@@ -3814,7 +3598,7 @@
     <w:p>
       <w:pPr>
         <w:rPr>
-          <w:rFonts w:ascii="Arial" w:hAnsi="Arial" w:cs="Arial" w:eastAsiaTheme="majorEastAsia"/>
+          <w:rFonts w:ascii="Arial" w:eastAsiaTheme="majorEastAsia" w:hAnsi="Arial" w:cs="Arial"/>
           <w:b/>
           <w:bCs/>
           <w:sz w:val="28"/>
@@ -3834,7 +3618,7 @@
     </w:p>
     <w:p>
       <w:pPr>
-        <w:pStyle w:val="Ttulo1"/>
+        <w:pStyle w:val="Heading1"/>
         <w:rPr>
           <w:rFonts w:ascii="Arial" w:hAnsi="Arial" w:cs="Arial"/>
           <w:b/>
@@ -3844,7 +3628,7 @@
           <w:szCs w:val="28"/>
         </w:rPr>
       </w:pPr>
-      <w:bookmarkStart w:name="_Toc138723634" w:id="8"/>
+      <w:bookmarkStart w:id="8" w:name="_Toc138723634"/>
       <w:r>
         <w:rPr>
           <w:rFonts w:ascii="Arial" w:hAnsi="Arial" w:cs="Arial"/>
@@ -3854,7 +3638,6 @@
           <w:sz w:val="28"/>
           <w:szCs w:val="28"/>
         </w:rPr>
-        <w:lastRenderedPageBreak/>
         <w:t>Conclusiones</w:t>
       </w:r>
       <w:bookmarkEnd w:id="8"/>
@@ -4025,7 +3808,27 @@
           <w:sz w:val="24"/>
           <w:szCs w:val="24"/>
         </w:rPr>
-        <w:t xml:space="preserve">Por lo cual lo definido en tiempo y costo podría variar de acuerdo al número de personas con las cuales se cuente para el desarrollo al igual que está ligado a la ubicación </w:t>
+        <w:t xml:space="preserve">Por lo cual lo definido en tiempo y costo podría variar </w:t>
+      </w:r>
+      <w:proofErr w:type="gramStart"/>
+      <w:r>
+        <w:rPr>
+          <w:rStyle w:val="eop"/>
+          <w:rFonts w:ascii="Calibri" w:hAnsi="Calibri" w:cs="Calibri"/>
+          <w:sz w:val="24"/>
+          <w:szCs w:val="24"/>
+        </w:rPr>
+        <w:t>de acuerdo al</w:t>
+      </w:r>
+      <w:proofErr w:type="gramEnd"/>
+      <w:r>
+        <w:rPr>
+          <w:rStyle w:val="eop"/>
+          <w:rFonts w:ascii="Calibri" w:hAnsi="Calibri" w:cs="Calibri"/>
+          <w:sz w:val="24"/>
+          <w:szCs w:val="24"/>
+        </w:rPr>
+        <w:t xml:space="preserve"> número de personas con las cuales se cuente para el desarrollo al igual que está ligado a la ubicación </w:t>
       </w:r>
       <w:r>
         <w:rPr>
@@ -4043,56 +3846,46 @@
       </w:r>
     </w:p>
     <w:p>
-      <w:pPr>
-        <w:pStyle w:val="Normal"/>
-      </w:pPr>
       <w:r>
         <w:rPr>
-          <w:rStyle w:val="Ttulo1Car"/>
+          <w:rStyle w:val="Heading1Char"/>
         </w:rPr>
         <w:t xml:space="preserve">Presentación: </w:t>
       </w:r>
     </w:p>
     <w:p>
       <w:pPr>
-        <w:pStyle w:val="Normal"/>
-        <w:rPr>
-          <w:rFonts w:ascii="Calibri" w:hAnsi="Calibri" w:eastAsia="Calibri" w:cs="Calibri"/>
-          <w:noProof w:val="0"/>
-          <w:color w:val="000000" w:themeColor="text1" w:themeTint="FF" w:themeShade="FF"/>
+        <w:rPr>
+          <w:rFonts w:ascii="Calibri" w:eastAsia="Calibri" w:hAnsi="Calibri" w:cs="Calibri"/>
+          <w:color w:val="000000" w:themeColor="text1"/>
           <w:sz w:val="24"/>
           <w:szCs w:val="24"/>
-          <w:lang w:val="es-MX"/>
-        </w:rPr>
-      </w:pPr>
-      <w:hyperlink r:id="R18a6715d5afd4977">
+        </w:rPr>
+      </w:pPr>
+      <w:hyperlink r:id="rId17">
         <w:r>
           <w:rPr>
-            <w:rStyle w:val="Hipervnculo"/>
-            <w:rFonts w:ascii="Calibri" w:hAnsi="Calibri" w:eastAsia="Calibri" w:cs="Calibri"/>
-            <w:noProof w:val="0"/>
+            <w:rStyle w:val="Hyperlink"/>
+            <w:rFonts w:ascii="Calibri" w:eastAsia="Calibri" w:hAnsi="Calibri" w:cs="Calibri"/>
             <w:sz w:val="24"/>
             <w:szCs w:val="24"/>
-            <w:lang w:val="es-MX"/>
           </w:rPr>
           <w:t>https://docs.google.com/presentation/d/1TCBno1HbYmfNjfiYNoRkhEs_CjekmZpvEJhneBCqlV0/edit?usp=sharing</w:t>
         </w:r>
       </w:hyperlink>
       <w:r>
         <w:rPr>
-          <w:rFonts w:ascii="Calibri" w:hAnsi="Calibri" w:eastAsia="Calibri" w:cs="Calibri"/>
-          <w:noProof w:val="0"/>
-          <w:color w:val="000000" w:themeColor="text1" w:themeTint="FF" w:themeShade="FF"/>
+          <w:rFonts w:ascii="Calibri" w:eastAsia="Calibri" w:hAnsi="Calibri" w:cs="Calibri"/>
+          <w:color w:val="000000" w:themeColor="text1"/>
           <w:sz w:val="24"/>
           <w:szCs w:val="24"/>
-          <w:lang w:val="es-MX"/>
         </w:rPr>
         <w:t xml:space="preserve"> </w:t>
       </w:r>
     </w:p>
     <w:sectPr>
-      <w:headerReference w:type="default" r:id="rId14"/>
-      <w:pgSz w:w="12240" w:h="15840" w:orient="portrait"/>
+      <w:headerReference w:type="default" r:id="rId18"/>
+      <w:pgSz w:w="12240" w:h="15840"/>
       <w:pgMar w:top="1985" w:right="1701" w:bottom="1418" w:left="1701" w:header="709" w:footer="709" w:gutter="0"/>
       <w:pgNumType w:start="1"/>
       <w:cols w:space="708"/>
@@ -4103,7 +3896,7 @@
 </file>
 
 <file path=word/endnotes.xml><?xml version="1.0" encoding="utf-8"?>
-<w:endnotes xmlns:wpc="http://schemas.microsoft.com/office/word/2010/wordprocessingCanvas" xmlns:cx="http://schemas.microsoft.com/office/drawing/2014/chartex" xmlns:cx1="http://schemas.microsoft.com/office/drawing/2015/9/8/chartex" xmlns:cx2="http://schemas.microsoft.com/office/drawing/2015/10/21/chartex" xmlns:cx3="http://schemas.microsoft.com/office/drawing/2016/5/9/chartex" xmlns:cx4="http://schemas.microsoft.com/office/drawing/2016/5/10/chartex" xmlns:cx5="http://schemas.microsoft.com/office/drawing/2016/5/11/chartex" xmlns:cx6="http://schemas.microsoft.com/office/drawing/2016/5/12/chartex" xmlns:cx7="http://schemas.microsoft.com/office/drawing/2016/5/13/chartex" xmlns:cx8="http://schemas.microsoft.com/office/drawing/2016/5/14/chartex" xmlns:mc="http://schemas.openxmlformats.org/markup-compatibility/2006" xmlns:aink="http://schemas.microsoft.com/office/drawing/2016/ink" xmlns:am3d="http://schemas.microsoft.com/office/drawing/2017/model3d" xmlns:o="urn:schemas-microsoft-com:office:office" xmlns:oel="http://schemas.microsoft.com/office/2019/extlst" xmlns:r="http://schemas.openxmlformats.org/officeDocument/2006/relationships" xmlns:m="http://schemas.openxmlformats.org/officeDocument/2006/math" xmlns:v="urn:schemas-microsoft-com:vml" xmlns:wp14="http://schemas.microsoft.com/office/word/2010/wordprocessingDrawing" xmlns:wp="http://schemas.openxmlformats.org/drawingml/2006/wordprocessingDrawing" xmlns:w10="urn:schemas-microsoft-com:office:word" xmlns:w="http://schemas.openxmlformats.org/wordprocessingml/2006/main" xmlns:w14="http://schemas.microsoft.com/office/word/2010/wordml" xmlns:w15="http://schemas.microsoft.com/office/word/2012/wordml" xmlns:w16cex="http://schemas.microsoft.com/office/word/2018/wordml/cex" xmlns:w16cid="http://schemas.microsoft.com/office/word/2016/wordml/cid" xmlns:w16="http://schemas.microsoft.com/office/word/2018/wordml" xmlns:w16sdtdh="http://schemas.microsoft.com/office/word/2020/wordml/sdtdatahash" xmlns:w16se="http://schemas.microsoft.com/office/word/2015/wordml/symex" xmlns:wpg="http://schemas.microsoft.com/office/word/2010/wordprocessingGroup" xmlns:wpi="http://schemas.microsoft.com/office/word/2010/wordprocessingInk" xmlns:wne="http://schemas.microsoft.com/office/word/2006/wordml" xmlns:wps="http://schemas.microsoft.com/office/word/2010/wordprocessingShape" mc:Ignorable="w14 w15 w16se w16cid w16 w16cex w16sdtdh wp14">
+<w:endnotes xmlns:wpc="http://schemas.microsoft.com/office/word/2010/wordprocessingCanvas" xmlns:cx="http://schemas.microsoft.com/office/drawing/2014/chartex" xmlns:cx1="http://schemas.microsoft.com/office/drawing/2015/9/8/chartex" xmlns:cx2="http://schemas.microsoft.com/office/drawing/2015/10/21/chartex" xmlns:cx3="http://schemas.microsoft.com/office/drawing/2016/5/9/chartex" xmlns:cx4="http://schemas.microsoft.com/office/drawing/2016/5/10/chartex" xmlns:cx5="http://schemas.microsoft.com/office/drawing/2016/5/11/chartex" xmlns:cx6="http://schemas.microsoft.com/office/drawing/2016/5/12/chartex" xmlns:cx7="http://schemas.microsoft.com/office/drawing/2016/5/13/chartex" xmlns:cx8="http://schemas.microsoft.com/office/drawing/2016/5/14/chartex" xmlns:mc="http://schemas.openxmlformats.org/markup-compatibility/2006" xmlns:aink="http://schemas.microsoft.com/office/drawing/2016/ink" xmlns:am3d="http://schemas.microsoft.com/office/drawing/2017/model3d" xmlns:o="urn:schemas-microsoft-com:office:office" xmlns:oel="http://schemas.microsoft.com/office/2019/extlst" xmlns:r="http://schemas.openxmlformats.org/officeDocument/2006/relationships" xmlns:m="http://schemas.openxmlformats.org/officeDocument/2006/math" xmlns:v="urn:schemas-microsoft-com:vml" xmlns:wp14="http://schemas.microsoft.com/office/word/2010/wordprocessingDrawing" xmlns:wp="http://schemas.openxmlformats.org/drawingml/2006/wordprocessingDrawing" xmlns:w10="urn:schemas-microsoft-com:office:word" xmlns:w="http://schemas.openxmlformats.org/wordprocessingml/2006/main" xmlns:w14="http://schemas.microsoft.com/office/word/2010/wordml" xmlns:w15="http://schemas.microsoft.com/office/word/2012/wordml" xmlns:w16cex="http://schemas.microsoft.com/office/word/2018/wordml/cex" xmlns:w16cid="http://schemas.microsoft.com/office/word/2016/wordml/cid" xmlns:w16="http://schemas.microsoft.com/office/word/2018/wordml" xmlns:w16du="http://schemas.microsoft.com/office/word/2023/wordml/word16du" xmlns:w16sdtdh="http://schemas.microsoft.com/office/word/2020/wordml/sdtdatahash" xmlns:w16se="http://schemas.microsoft.com/office/word/2015/wordml/symex" xmlns:wpg="http://schemas.microsoft.com/office/word/2010/wordprocessingGroup" xmlns:wpi="http://schemas.microsoft.com/office/word/2010/wordprocessingInk" xmlns:wne="http://schemas.microsoft.com/office/word/2006/wordml" xmlns:wps="http://schemas.microsoft.com/office/word/2010/wordprocessingShape" mc:Ignorable="w14 w15 w16se w16cid w16 w16cex w16sdtdh w16du wp14">
   <w:endnote w:type="separator" w:id="-1">
     <w:p>
       <w:pPr>
@@ -4135,7 +3928,7 @@
 </file>
 
 <file path=word/footnotes.xml><?xml version="1.0" encoding="utf-8"?>
-<w:footnotes xmlns:wpc="http://schemas.microsoft.com/office/word/2010/wordprocessingCanvas" xmlns:cx="http://schemas.microsoft.com/office/drawing/2014/chartex" xmlns:cx1="http://schemas.microsoft.com/office/drawing/2015/9/8/chartex" xmlns:cx2="http://schemas.microsoft.com/office/drawing/2015/10/21/chartex" xmlns:cx3="http://schemas.microsoft.com/office/drawing/2016/5/9/chartex" xmlns:cx4="http://schemas.microsoft.com/office/drawing/2016/5/10/chartex" xmlns:cx5="http://schemas.microsoft.com/office/drawing/2016/5/11/chartex" xmlns:cx6="http://schemas.microsoft.com/office/drawing/2016/5/12/chartex" xmlns:cx7="http://schemas.microsoft.com/office/drawing/2016/5/13/chartex" xmlns:cx8="http://schemas.microsoft.com/office/drawing/2016/5/14/chartex" xmlns:mc="http://schemas.openxmlformats.org/markup-compatibility/2006" xmlns:aink="http://schemas.microsoft.com/office/drawing/2016/ink" xmlns:am3d="http://schemas.microsoft.com/office/drawing/2017/model3d" xmlns:o="urn:schemas-microsoft-com:office:office" xmlns:oel="http://schemas.microsoft.com/office/2019/extlst" xmlns:r="http://schemas.openxmlformats.org/officeDocument/2006/relationships" xmlns:m="http://schemas.openxmlformats.org/officeDocument/2006/math" xmlns:v="urn:schemas-microsoft-com:vml" xmlns:wp14="http://schemas.microsoft.com/office/word/2010/wordprocessingDrawing" xmlns:wp="http://schemas.openxmlformats.org/drawingml/2006/wordprocessingDrawing" xmlns:w10="urn:schemas-microsoft-com:office:word" xmlns:w="http://schemas.openxmlformats.org/wordprocessingml/2006/main" xmlns:w14="http://schemas.microsoft.com/office/word/2010/wordml" xmlns:w15="http://schemas.microsoft.com/office/word/2012/wordml" xmlns:w16cex="http://schemas.microsoft.com/office/word/2018/wordml/cex" xmlns:w16cid="http://schemas.microsoft.com/office/word/2016/wordml/cid" xmlns:w16="http://schemas.microsoft.com/office/word/2018/wordml" xmlns:w16sdtdh="http://schemas.microsoft.com/office/word/2020/wordml/sdtdatahash" xmlns:w16se="http://schemas.microsoft.com/office/word/2015/wordml/symex" xmlns:wpg="http://schemas.microsoft.com/office/word/2010/wordprocessingGroup" xmlns:wpi="http://schemas.microsoft.com/office/word/2010/wordprocessingInk" xmlns:wne="http://schemas.microsoft.com/office/word/2006/wordml" xmlns:wps="http://schemas.microsoft.com/office/word/2010/wordprocessingShape" mc:Ignorable="w14 w15 w16se w16cid w16 w16cex w16sdtdh wp14">
+<w:footnotes xmlns:wpc="http://schemas.microsoft.com/office/word/2010/wordprocessingCanvas" xmlns:cx="http://schemas.microsoft.com/office/drawing/2014/chartex" xmlns:cx1="http://schemas.microsoft.com/office/drawing/2015/9/8/chartex" xmlns:cx2="http://schemas.microsoft.com/office/drawing/2015/10/21/chartex" xmlns:cx3="http://schemas.microsoft.com/office/drawing/2016/5/9/chartex" xmlns:cx4="http://schemas.microsoft.com/office/drawing/2016/5/10/chartex" xmlns:cx5="http://schemas.microsoft.com/office/drawing/2016/5/11/chartex" xmlns:cx6="http://schemas.microsoft.com/office/drawing/2016/5/12/chartex" xmlns:cx7="http://schemas.microsoft.com/office/drawing/2016/5/13/chartex" xmlns:cx8="http://schemas.microsoft.com/office/drawing/2016/5/14/chartex" xmlns:mc="http://schemas.openxmlformats.org/markup-compatibility/2006" xmlns:aink="http://schemas.microsoft.com/office/drawing/2016/ink" xmlns:am3d="http://schemas.microsoft.com/office/drawing/2017/model3d" xmlns:o="urn:schemas-microsoft-com:office:office" xmlns:oel="http://schemas.microsoft.com/office/2019/extlst" xmlns:r="http://schemas.openxmlformats.org/officeDocument/2006/relationships" xmlns:m="http://schemas.openxmlformats.org/officeDocument/2006/math" xmlns:v="urn:schemas-microsoft-com:vml" xmlns:wp14="http://schemas.microsoft.com/office/word/2010/wordprocessingDrawing" xmlns:wp="http://schemas.openxmlformats.org/drawingml/2006/wordprocessingDrawing" xmlns:w10="urn:schemas-microsoft-com:office:word" xmlns:w="http://schemas.openxmlformats.org/wordprocessingml/2006/main" xmlns:w14="http://schemas.microsoft.com/office/word/2010/wordml" xmlns:w15="http://schemas.microsoft.com/office/word/2012/wordml" xmlns:w16cex="http://schemas.microsoft.com/office/word/2018/wordml/cex" xmlns:w16cid="http://schemas.microsoft.com/office/word/2016/wordml/cid" xmlns:w16="http://schemas.microsoft.com/office/word/2018/wordml" xmlns:w16du="http://schemas.microsoft.com/office/word/2023/wordml/word16du" xmlns:w16sdtdh="http://schemas.microsoft.com/office/word/2020/wordml/sdtdatahash" xmlns:w16se="http://schemas.microsoft.com/office/word/2015/wordml/symex" xmlns:wpg="http://schemas.microsoft.com/office/word/2010/wordprocessingGroup" xmlns:wpi="http://schemas.microsoft.com/office/word/2010/wordprocessingInk" xmlns:wne="http://schemas.microsoft.com/office/word/2006/wordml" xmlns:wps="http://schemas.microsoft.com/office/word/2010/wordprocessingShape" mc:Ignorable="w14 w15 w16se w16cid w16 w16cex w16sdtdh w16du wp14">
   <w:footnote w:type="separator" w:id="-1">
     <w:p>
       <w:pPr>
@@ -4167,10 +3960,10 @@
 </file>
 
 <file path=word/header1.xml><?xml version="1.0" encoding="utf-8"?>
-<w:hdr xmlns:wpc="http://schemas.microsoft.com/office/word/2010/wordprocessingCanvas" xmlns:cx="http://schemas.microsoft.com/office/drawing/2014/chartex" xmlns:cx1="http://schemas.microsoft.com/office/drawing/2015/9/8/chartex" xmlns:cx2="http://schemas.microsoft.com/office/drawing/2015/10/21/chartex" xmlns:cx3="http://schemas.microsoft.com/office/drawing/2016/5/9/chartex" xmlns:cx4="http://schemas.microsoft.com/office/drawing/2016/5/10/chartex" xmlns:cx5="http://schemas.microsoft.com/office/drawing/2016/5/11/chartex" xmlns:cx6="http://schemas.microsoft.com/office/drawing/2016/5/12/chartex" xmlns:cx7="http://schemas.microsoft.com/office/drawing/2016/5/13/chartex" xmlns:cx8="http://schemas.microsoft.com/office/drawing/2016/5/14/chartex" xmlns:mc="http://schemas.openxmlformats.org/markup-compatibility/2006" xmlns:aink="http://schemas.microsoft.com/office/drawing/2016/ink" xmlns:am3d="http://schemas.microsoft.com/office/drawing/2017/model3d" xmlns:o="urn:schemas-microsoft-com:office:office" xmlns:oel="http://schemas.microsoft.com/office/2019/extlst" xmlns:r="http://schemas.openxmlformats.org/officeDocument/2006/relationships" xmlns:m="http://schemas.openxmlformats.org/officeDocument/2006/math" xmlns:v="urn:schemas-microsoft-com:vml" xmlns:wp14="http://schemas.microsoft.com/office/word/2010/wordprocessingDrawing" xmlns:wp="http://schemas.openxmlformats.org/drawingml/2006/wordprocessingDrawing" xmlns:w10="urn:schemas-microsoft-com:office:word" xmlns:w="http://schemas.openxmlformats.org/wordprocessingml/2006/main" xmlns:w14="http://schemas.microsoft.com/office/word/2010/wordml" xmlns:w15="http://schemas.microsoft.com/office/word/2012/wordml" xmlns:w16cex="http://schemas.microsoft.com/office/word/2018/wordml/cex" xmlns:w16cid="http://schemas.microsoft.com/office/word/2016/wordml/cid" xmlns:w16="http://schemas.microsoft.com/office/word/2018/wordml" xmlns:w16sdtdh="http://schemas.microsoft.com/office/word/2020/wordml/sdtdatahash" xmlns:w16se="http://schemas.microsoft.com/office/word/2015/wordml/symex" xmlns:wpg="http://schemas.microsoft.com/office/word/2010/wordprocessingGroup" xmlns:wpi="http://schemas.microsoft.com/office/word/2010/wordprocessingInk" xmlns:wne="http://schemas.microsoft.com/office/word/2006/wordml" xmlns:wps="http://schemas.microsoft.com/office/word/2010/wordprocessingShape" xmlns:a="http://schemas.openxmlformats.org/drawingml/2006/main" xmlns:pic="http://schemas.openxmlformats.org/drawingml/2006/picture" xmlns:a14="http://schemas.microsoft.com/office/drawing/2010/main" mc:Ignorable="w14 w15 w16se w16cid w16 w16cex w16sdtdh wp14">
+<w:hdr xmlns:wpc="http://schemas.microsoft.com/office/word/2010/wordprocessingCanvas" xmlns:cx="http://schemas.microsoft.com/office/drawing/2014/chartex" xmlns:cx1="http://schemas.microsoft.com/office/drawing/2015/9/8/chartex" xmlns:cx2="http://schemas.microsoft.com/office/drawing/2015/10/21/chartex" xmlns:cx3="http://schemas.microsoft.com/office/drawing/2016/5/9/chartex" xmlns:cx4="http://schemas.microsoft.com/office/drawing/2016/5/10/chartex" xmlns:cx5="http://schemas.microsoft.com/office/drawing/2016/5/11/chartex" xmlns:cx6="http://schemas.microsoft.com/office/drawing/2016/5/12/chartex" xmlns:cx7="http://schemas.microsoft.com/office/drawing/2016/5/13/chartex" xmlns:cx8="http://schemas.microsoft.com/office/drawing/2016/5/14/chartex" xmlns:mc="http://schemas.openxmlformats.org/markup-compatibility/2006" xmlns:aink="http://schemas.microsoft.com/office/drawing/2016/ink" xmlns:am3d="http://schemas.microsoft.com/office/drawing/2017/model3d" xmlns:o="urn:schemas-microsoft-com:office:office" xmlns:oel="http://schemas.microsoft.com/office/2019/extlst" xmlns:r="http://schemas.openxmlformats.org/officeDocument/2006/relationships" xmlns:m="http://schemas.openxmlformats.org/officeDocument/2006/math" xmlns:v="urn:schemas-microsoft-com:vml" xmlns:wp14="http://schemas.microsoft.com/office/word/2010/wordprocessingDrawing" xmlns:wp="http://schemas.openxmlformats.org/drawingml/2006/wordprocessingDrawing" xmlns:w10="urn:schemas-microsoft-com:office:word" xmlns:w="http://schemas.openxmlformats.org/wordprocessingml/2006/main" xmlns:w14="http://schemas.microsoft.com/office/word/2010/wordml" xmlns:w15="http://schemas.microsoft.com/office/word/2012/wordml" xmlns:w16cex="http://schemas.microsoft.com/office/word/2018/wordml/cex" xmlns:w16cid="http://schemas.microsoft.com/office/word/2016/wordml/cid" xmlns:w16="http://schemas.microsoft.com/office/word/2018/wordml" xmlns:w16du="http://schemas.microsoft.com/office/word/2023/wordml/word16du" xmlns:w16sdtdh="http://schemas.microsoft.com/office/word/2020/wordml/sdtdatahash" xmlns:w16se="http://schemas.microsoft.com/office/word/2015/wordml/symex" xmlns:wpg="http://schemas.microsoft.com/office/word/2010/wordprocessingGroup" xmlns:wpi="http://schemas.microsoft.com/office/word/2010/wordprocessingInk" xmlns:wne="http://schemas.microsoft.com/office/word/2006/wordml" xmlns:wps="http://schemas.microsoft.com/office/word/2010/wordprocessingShape" mc:Ignorable="w14 w15 w16se w16cid w16 w16cex w16sdtdh w16du wp14">
   <w:p>
     <w:pPr>
-      <w:pStyle w:val="Encabezado"/>
+      <w:pStyle w:val="Header"/>
       <w:tabs>
         <w:tab w:val="clear" w:pos="4419"/>
         <w:tab w:val="clear" w:pos="8838"/>
@@ -4256,6 +4049,7 @@
                             </w:rPr>
                             <w:t xml:space="preserve">: </w:t>
                           </w:r>
+                          <w:proofErr w:type="spellStart"/>
                           <w:r>
                             <w:rPr>
                               <w:sz w:val="20"/>
@@ -4272,6 +4066,7 @@
                             </w:rPr>
                             <w:t>_PongamosLimites</w:t>
                           </w:r>
+                          <w:proofErr w:type="spellEnd"/>
                           <w:r>
                             <w:rPr>
                               <w:sz w:val="20"/>
@@ -4354,7 +4149,7 @@
             </wp:anchor>
           </w:drawing>
         </mc:Choice>
-        <mc:Fallback>
+        <mc:Fallback xmlns:a="http://schemas.openxmlformats.org/drawingml/2006/main" xmlns:pic="http://schemas.openxmlformats.org/drawingml/2006/picture" xmlns:a14="http://schemas.microsoft.com/office/drawing/2010/main" xmlns:arto="http://schemas.microsoft.com/office/word/2006/arto">
           <w:pict>
             <v:shapetype id="_x0000_t202" coordsize="21600,21600" o:spt="202" path="m,l,21600r21600,l21600,xe" w14:anchorId="3C510782">
               <v:stroke joinstyle="miter"/>
@@ -4588,7 +4383,7 @@
             </wp:anchor>
           </w:drawing>
         </mc:Choice>
-        <mc:Fallback>
+        <mc:Fallback xmlns:a="http://schemas.openxmlformats.org/drawingml/2006/main" xmlns:pic="http://schemas.openxmlformats.org/drawingml/2006/picture" xmlns:a14="http://schemas.microsoft.com/office/drawing/2010/main" xmlns:arto="http://schemas.microsoft.com/office/word/2006/arto">
           <w:pict>
             <v:shape id="Cuadro de texto 28553983" style="position:absolute;margin-left:361.8pt;margin-top:4.15pt;width:128.8pt;height:38.25pt;z-index:251658242;visibility:visible;mso-wrap-style:square;mso-width-percent:0;mso-height-percent:0;mso-wrap-distance-left:9pt;mso-wrap-distance-top:0;mso-wrap-distance-right:9pt;mso-wrap-distance-bottom:0;mso-position-horizontal:absolute;mso-position-horizontal-relative:text;mso-position-vertical:absolute;mso-position-vertical-relative:text;mso-width-percent:0;mso-height-percent:0;mso-width-relative:page;mso-height-relative:page;v-text-anchor:top" o:spid="_x0000_s1027" strokeweight="3pt" type="#_x0000_t202" o:gfxdata="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" w14:anchorId="2AEAAA31">
               <v:stroke linestyle="thinThick"/>
@@ -4776,7 +4571,7 @@
             </wp:anchor>
           </w:drawing>
         </mc:Choice>
-        <mc:Fallback>
+        <mc:Fallback xmlns:a="http://schemas.openxmlformats.org/drawingml/2006/main" xmlns:pic="http://schemas.openxmlformats.org/drawingml/2006/picture" xmlns:a14="http://schemas.microsoft.com/office/drawing/2010/main" xmlns:arto="http://schemas.microsoft.com/office/word/2006/arto">
           <w:pict>
             <v:shape id="Cuadro de texto 109446445" style="position:absolute;margin-left:361.8pt;margin-top:-18.35pt;width:128.8pt;height:22.5pt;z-index:251658243;visibility:visible;mso-wrap-style:square;mso-width-percent:0;mso-height-percent:0;mso-wrap-distance-left:9pt;mso-wrap-distance-top:0;mso-wrap-distance-right:9pt;mso-wrap-distance-bottom:0;mso-position-horizontal:absolute;mso-position-horizontal-relative:text;mso-position-vertical:absolute;mso-position-vertical-relative:text;mso-width-percent:0;mso-height-percent:0;mso-width-relative:page;mso-height-relative:page;v-text-anchor:top" o:spid="_x0000_s1028" strokeweight="3pt" type="#_x0000_t202" o:gfxdata="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" w14:anchorId="368E82C1">
               <v:stroke linestyle="thinThick"/>
@@ -4932,11 +4727,12 @@
 </file>
 
 <file path=word/numbering.xml><?xml version="1.0" encoding="utf-8"?>
-<w:numbering xmlns:wpc="http://schemas.microsoft.com/office/word/2010/wordprocessingCanvas" xmlns:cx="http://schemas.microsoft.com/office/drawing/2014/chartex" xmlns:cx1="http://schemas.microsoft.com/office/drawing/2015/9/8/chartex" xmlns:cx2="http://schemas.microsoft.com/office/drawing/2015/10/21/chartex" xmlns:cx3="http://schemas.microsoft.com/office/drawing/2016/5/9/chartex" xmlns:cx4="http://schemas.microsoft.com/office/drawing/2016/5/10/chartex" xmlns:cx5="http://schemas.microsoft.com/office/drawing/2016/5/11/chartex" xmlns:cx6="http://schemas.microsoft.com/office/drawing/2016/5/12/chartex" xmlns:cx7="http://schemas.microsoft.com/office/drawing/2016/5/13/chartex" xmlns:cx8="http://schemas.microsoft.com/office/drawing/2016/5/14/chartex" xmlns:mc="http://schemas.openxmlformats.org/markup-compatibility/2006" xmlns:aink="http://schemas.microsoft.com/office/drawing/2016/ink" xmlns:am3d="http://schemas.microsoft.com/office/drawing/2017/model3d" xmlns:o="urn:schemas-microsoft-com:office:office" xmlns:oel="http://schemas.microsoft.com/office/2019/extlst" xmlns:r="http://schemas.openxmlformats.org/officeDocument/2006/relationships" xmlns:m="http://schemas.openxmlformats.org/officeDocument/2006/math" xmlns:v="urn:schemas-microsoft-com:vml" xmlns:wp14="http://schemas.microsoft.com/office/word/2010/wordprocessingDrawing" xmlns:wp="http://schemas.openxmlformats.org/drawingml/2006/wordprocessingDrawing" xmlns:w10="urn:schemas-microsoft-com:office:word" xmlns:w="http://schemas.openxmlformats.org/wordprocessingml/2006/main" xmlns:w14="http://schemas.microsoft.com/office/word/2010/wordml" xmlns:w15="http://schemas.microsoft.com/office/word/2012/wordml" xmlns:w16cex="http://schemas.microsoft.com/office/word/2018/wordml/cex" xmlns:w16cid="http://schemas.microsoft.com/office/word/2016/wordml/cid" xmlns:w16="http://schemas.microsoft.com/office/word/2018/wordml" xmlns:w16sdtdh="http://schemas.microsoft.com/office/word/2020/wordml/sdtdatahash" xmlns:w16se="http://schemas.microsoft.com/office/word/2015/wordml/symex" xmlns:wpg="http://schemas.microsoft.com/office/word/2010/wordprocessingGroup" xmlns:wpi="http://schemas.microsoft.com/office/word/2010/wordprocessingInk" xmlns:wne="http://schemas.microsoft.com/office/word/2006/wordml" xmlns:wps="http://schemas.microsoft.com/office/word/2010/wordprocessingShape" mc:Ignorable="w14 w15 w16se w16cid w16 w16cex w16sdtdh wp14">
-  <w:abstractNum xmlns:w="http://schemas.openxmlformats.org/wordprocessingml/2006/main" w:abstractNumId="10">
-    <w:nsid w:val="bca23c3"/>
-    <w:multiLevelType xmlns:w="http://schemas.openxmlformats.org/wordprocessingml/2006/main" w:val="hybridMultilevel"/>
-    <w:lvl xmlns:w="http://schemas.openxmlformats.org/wordprocessingml/2006/main" w:ilvl="0">
+<w:numbering xmlns:wpc="http://schemas.microsoft.com/office/word/2010/wordprocessingCanvas" xmlns:cx="http://schemas.microsoft.com/office/drawing/2014/chartex" xmlns:cx1="http://schemas.microsoft.com/office/drawing/2015/9/8/chartex" xmlns:cx2="http://schemas.microsoft.com/office/drawing/2015/10/21/chartex" xmlns:cx3="http://schemas.microsoft.com/office/drawing/2016/5/9/chartex" xmlns:cx4="http://schemas.microsoft.com/office/drawing/2016/5/10/chartex" xmlns:cx5="http://schemas.microsoft.com/office/drawing/2016/5/11/chartex" xmlns:cx6="http://schemas.microsoft.com/office/drawing/2016/5/12/chartex" xmlns:cx7="http://schemas.microsoft.com/office/drawing/2016/5/13/chartex" xmlns:cx8="http://schemas.microsoft.com/office/drawing/2016/5/14/chartex" xmlns:mc="http://schemas.openxmlformats.org/markup-compatibility/2006" xmlns:aink="http://schemas.microsoft.com/office/drawing/2016/ink" xmlns:am3d="http://schemas.microsoft.com/office/drawing/2017/model3d" xmlns:o="urn:schemas-microsoft-com:office:office" xmlns:oel="http://schemas.microsoft.com/office/2019/extlst" xmlns:r="http://schemas.openxmlformats.org/officeDocument/2006/relationships" xmlns:m="http://schemas.openxmlformats.org/officeDocument/2006/math" xmlns:v="urn:schemas-microsoft-com:vml" xmlns:wp14="http://schemas.microsoft.com/office/word/2010/wordprocessingDrawing" xmlns:wp="http://schemas.openxmlformats.org/drawingml/2006/wordprocessingDrawing" xmlns:w10="urn:schemas-microsoft-com:office:word" xmlns:w="http://schemas.openxmlformats.org/wordprocessingml/2006/main" xmlns:w14="http://schemas.microsoft.com/office/word/2010/wordml" xmlns:w15="http://schemas.microsoft.com/office/word/2012/wordml" xmlns:w16cex="http://schemas.microsoft.com/office/word/2018/wordml/cex" xmlns:w16cid="http://schemas.microsoft.com/office/word/2016/wordml/cid" xmlns:w16="http://schemas.microsoft.com/office/word/2018/wordml" xmlns:w16du="http://schemas.microsoft.com/office/word/2023/wordml/word16du" xmlns:w16sdtdh="http://schemas.microsoft.com/office/word/2020/wordml/sdtdatahash" xmlns:w16se="http://schemas.microsoft.com/office/word/2015/wordml/symex" xmlns:wpg="http://schemas.microsoft.com/office/word/2010/wordprocessingGroup" xmlns:wpi="http://schemas.microsoft.com/office/word/2010/wordprocessingInk" xmlns:wne="http://schemas.microsoft.com/office/word/2006/wordml" xmlns:wps="http://schemas.microsoft.com/office/word/2010/wordprocessingShape" mc:Ignorable="w14 w15 w16se w16cid w16 w16cex w16sdtdh w16du wp14">
+  <w:abstractNum w:abstractNumId="0" w15:restartNumberingAfterBreak="0">
+    <w:nsid w:val="0BCA23C3"/>
+    <w:multiLevelType w:val="hybridMultilevel"/>
+    <w:tmpl w:val="2DA441B8"/>
+    <w:lvl w:ilvl="0" w:tplc="89D64A4C">
       <w:start w:val="1"/>
       <w:numFmt w:val="bullet"/>
       <w:lvlText w:val=""/>
@@ -4945,10 +4741,10 @@
         <w:ind w:left="720" w:hanging="360"/>
       </w:pPr>
       <w:rPr>
-        <w:rFonts w:hint="default" w:ascii="Symbol" w:hAnsi="Symbol"/>
-      </w:rPr>
-    </w:lvl>
-    <w:lvl xmlns:w="http://schemas.openxmlformats.org/wordprocessingml/2006/main" w:ilvl="1">
+        <w:rFonts w:ascii="Symbol" w:hAnsi="Symbol" w:hint="default"/>
+      </w:rPr>
+    </w:lvl>
+    <w:lvl w:ilvl="1" w:tplc="A2AC3148">
       <w:start w:val="1"/>
       <w:numFmt w:val="bullet"/>
       <w:lvlText w:val="o"/>
@@ -4957,10 +4753,10 @@
         <w:ind w:left="1440" w:hanging="360"/>
       </w:pPr>
       <w:rPr>
-        <w:rFonts w:hint="default" w:ascii="Courier New" w:hAnsi="Courier New"/>
-      </w:rPr>
-    </w:lvl>
-    <w:lvl xmlns:w="http://schemas.openxmlformats.org/wordprocessingml/2006/main" w:ilvl="2">
+        <w:rFonts w:ascii="Courier New" w:hAnsi="Courier New" w:hint="default"/>
+      </w:rPr>
+    </w:lvl>
+    <w:lvl w:ilvl="2" w:tplc="E30A732C">
       <w:start w:val="1"/>
       <w:numFmt w:val="bullet"/>
       <w:lvlText w:val=""/>
@@ -4969,10 +4765,10 @@
         <w:ind w:left="2160" w:hanging="360"/>
       </w:pPr>
       <w:rPr>
-        <w:rFonts w:hint="default" w:ascii="Wingdings" w:hAnsi="Wingdings"/>
-      </w:rPr>
-    </w:lvl>
-    <w:lvl xmlns:w="http://schemas.openxmlformats.org/wordprocessingml/2006/main" w:ilvl="3">
+        <w:rFonts w:ascii="Wingdings" w:hAnsi="Wingdings" w:hint="default"/>
+      </w:rPr>
+    </w:lvl>
+    <w:lvl w:ilvl="3" w:tplc="DE388EA6">
       <w:start w:val="1"/>
       <w:numFmt w:val="bullet"/>
       <w:lvlText w:val=""/>
@@ -4981,10 +4777,10 @@
         <w:ind w:left="2880" w:hanging="360"/>
       </w:pPr>
       <w:rPr>
-        <w:rFonts w:hint="default" w:ascii="Symbol" w:hAnsi="Symbol"/>
-      </w:rPr>
-    </w:lvl>
-    <w:lvl xmlns:w="http://schemas.openxmlformats.org/wordprocessingml/2006/main" w:ilvl="4">
+        <w:rFonts w:ascii="Symbol" w:hAnsi="Symbol" w:hint="default"/>
+      </w:rPr>
+    </w:lvl>
+    <w:lvl w:ilvl="4" w:tplc="110410A8">
       <w:start w:val="1"/>
       <w:numFmt w:val="bullet"/>
       <w:lvlText w:val="o"/>
@@ -4993,10 +4789,10 @@
         <w:ind w:left="3600" w:hanging="360"/>
       </w:pPr>
       <w:rPr>
-        <w:rFonts w:hint="default" w:ascii="Courier New" w:hAnsi="Courier New"/>
-      </w:rPr>
-    </w:lvl>
-    <w:lvl xmlns:w="http://schemas.openxmlformats.org/wordprocessingml/2006/main" w:ilvl="5">
+        <w:rFonts w:ascii="Courier New" w:hAnsi="Courier New" w:hint="default"/>
+      </w:rPr>
+    </w:lvl>
+    <w:lvl w:ilvl="5" w:tplc="6FF6AA3E">
       <w:start w:val="1"/>
       <w:numFmt w:val="bullet"/>
       <w:lvlText w:val=""/>
@@ -5005,10 +4801,10 @@
         <w:ind w:left="4320" w:hanging="360"/>
       </w:pPr>
       <w:rPr>
-        <w:rFonts w:hint="default" w:ascii="Wingdings" w:hAnsi="Wingdings"/>
-      </w:rPr>
-    </w:lvl>
-    <w:lvl xmlns:w="http://schemas.openxmlformats.org/wordprocessingml/2006/main" w:ilvl="6">
+        <w:rFonts w:ascii="Wingdings" w:hAnsi="Wingdings" w:hint="default"/>
+      </w:rPr>
+    </w:lvl>
+    <w:lvl w:ilvl="6" w:tplc="A1A6D3E8">
       <w:start w:val="1"/>
       <w:numFmt w:val="bullet"/>
       <w:lvlText w:val=""/>
@@ -5017,10 +4813,10 @@
         <w:ind w:left="5040" w:hanging="360"/>
       </w:pPr>
       <w:rPr>
-        <w:rFonts w:hint="default" w:ascii="Symbol" w:hAnsi="Symbol"/>
-      </w:rPr>
-    </w:lvl>
-    <w:lvl xmlns:w="http://schemas.openxmlformats.org/wordprocessingml/2006/main" w:ilvl="7">
+        <w:rFonts w:ascii="Symbol" w:hAnsi="Symbol" w:hint="default"/>
+      </w:rPr>
+    </w:lvl>
+    <w:lvl w:ilvl="7" w:tplc="0B505B66">
       <w:start w:val="1"/>
       <w:numFmt w:val="bullet"/>
       <w:lvlText w:val="o"/>
@@ -5029,10 +4825,10 @@
         <w:ind w:left="5760" w:hanging="360"/>
       </w:pPr>
       <w:rPr>
-        <w:rFonts w:hint="default" w:ascii="Courier New" w:hAnsi="Courier New"/>
-      </w:rPr>
-    </w:lvl>
-    <w:lvl xmlns:w="http://schemas.openxmlformats.org/wordprocessingml/2006/main" w:ilvl="8">
+        <w:rFonts w:ascii="Courier New" w:hAnsi="Courier New" w:hint="default"/>
+      </w:rPr>
+    </w:lvl>
+    <w:lvl w:ilvl="8" w:tplc="E780D012">
       <w:start w:val="1"/>
       <w:numFmt w:val="bullet"/>
       <w:lvlText w:val=""/>
@@ -5041,14 +4837,15 @@
         <w:ind w:left="6480" w:hanging="360"/>
       </w:pPr>
       <w:rPr>
-        <w:rFonts w:hint="default" w:ascii="Wingdings" w:hAnsi="Wingdings"/>
+        <w:rFonts w:ascii="Wingdings" w:hAnsi="Wingdings" w:hint="default"/>
       </w:rPr>
     </w:lvl>
   </w:abstractNum>
-  <w:abstractNum xmlns:w="http://schemas.openxmlformats.org/wordprocessingml/2006/main" w:abstractNumId="9">
-    <w:nsid w:val="2428ca87"/>
-    <w:multiLevelType xmlns:w="http://schemas.openxmlformats.org/wordprocessingml/2006/main" w:val="hybridMultilevel"/>
-    <w:lvl xmlns:w="http://schemas.openxmlformats.org/wordprocessingml/2006/main" w:ilvl="0">
+  <w:abstractNum w:abstractNumId="1" w15:restartNumberingAfterBreak="0">
+    <w:nsid w:val="0D357B90"/>
+    <w:multiLevelType w:val="hybridMultilevel"/>
+    <w:tmpl w:val="12AA7C38"/>
+    <w:lvl w:ilvl="0" w:tplc="0FD6FEF2">
       <w:start w:val="1"/>
       <w:numFmt w:val="bullet"/>
       <w:lvlText w:val=""/>
@@ -5057,10 +4854,10 @@
         <w:ind w:left="720" w:hanging="360"/>
       </w:pPr>
       <w:rPr>
-        <w:rFonts w:hint="default" w:ascii="Symbol" w:hAnsi="Symbol"/>
-      </w:rPr>
-    </w:lvl>
-    <w:lvl xmlns:w="http://schemas.openxmlformats.org/wordprocessingml/2006/main" w:ilvl="1">
+        <w:rFonts w:ascii="Symbol" w:hAnsi="Symbol" w:hint="default"/>
+      </w:rPr>
+    </w:lvl>
+    <w:lvl w:ilvl="1" w:tplc="2222EDD4">
       <w:start w:val="1"/>
       <w:numFmt w:val="bullet"/>
       <w:lvlText w:val="o"/>
@@ -5069,10 +4866,10 @@
         <w:ind w:left="1440" w:hanging="360"/>
       </w:pPr>
       <w:rPr>
-        <w:rFonts w:hint="default" w:ascii="Courier New" w:hAnsi="Courier New"/>
-      </w:rPr>
-    </w:lvl>
-    <w:lvl xmlns:w="http://schemas.openxmlformats.org/wordprocessingml/2006/main" w:ilvl="2">
+        <w:rFonts w:ascii="Courier New" w:hAnsi="Courier New" w:hint="default"/>
+      </w:rPr>
+    </w:lvl>
+    <w:lvl w:ilvl="2" w:tplc="A61282AC">
       <w:start w:val="1"/>
       <w:numFmt w:val="bullet"/>
       <w:lvlText w:val=""/>
@@ -5081,10 +4878,10 @@
         <w:ind w:left="2160" w:hanging="360"/>
       </w:pPr>
       <w:rPr>
-        <w:rFonts w:hint="default" w:ascii="Wingdings" w:hAnsi="Wingdings"/>
-      </w:rPr>
-    </w:lvl>
-    <w:lvl xmlns:w="http://schemas.openxmlformats.org/wordprocessingml/2006/main" w:ilvl="3">
+        <w:rFonts w:ascii="Wingdings" w:hAnsi="Wingdings" w:hint="default"/>
+      </w:rPr>
+    </w:lvl>
+    <w:lvl w:ilvl="3" w:tplc="820A1852">
       <w:start w:val="1"/>
       <w:numFmt w:val="bullet"/>
       <w:lvlText w:val=""/>
@@ -5093,10 +4890,10 @@
         <w:ind w:left="2880" w:hanging="360"/>
       </w:pPr>
       <w:rPr>
-        <w:rFonts w:hint="default" w:ascii="Symbol" w:hAnsi="Symbol"/>
-      </w:rPr>
-    </w:lvl>
-    <w:lvl xmlns:w="http://schemas.openxmlformats.org/wordprocessingml/2006/main" w:ilvl="4">
+        <w:rFonts w:ascii="Symbol" w:hAnsi="Symbol" w:hint="default"/>
+      </w:rPr>
+    </w:lvl>
+    <w:lvl w:ilvl="4" w:tplc="6AAEFF10">
       <w:start w:val="1"/>
       <w:numFmt w:val="bullet"/>
       <w:lvlText w:val="o"/>
@@ -5105,10 +4902,10 @@
         <w:ind w:left="3600" w:hanging="360"/>
       </w:pPr>
       <w:rPr>
-        <w:rFonts w:hint="default" w:ascii="Courier New" w:hAnsi="Courier New"/>
-      </w:rPr>
-    </w:lvl>
-    <w:lvl xmlns:w="http://schemas.openxmlformats.org/wordprocessingml/2006/main" w:ilvl="5">
+        <w:rFonts w:ascii="Courier New" w:hAnsi="Courier New" w:hint="default"/>
+      </w:rPr>
+    </w:lvl>
+    <w:lvl w:ilvl="5" w:tplc="9574133C">
       <w:start w:val="1"/>
       <w:numFmt w:val="bullet"/>
       <w:lvlText w:val=""/>
@@ -5117,10 +4914,10 @@
         <w:ind w:left="4320" w:hanging="360"/>
       </w:pPr>
       <w:rPr>
-        <w:rFonts w:hint="default" w:ascii="Wingdings" w:hAnsi="Wingdings"/>
-      </w:rPr>
-    </w:lvl>
-    <w:lvl xmlns:w="http://schemas.openxmlformats.org/wordprocessingml/2006/main" w:ilvl="6">
+        <w:rFonts w:ascii="Wingdings" w:hAnsi="Wingdings" w:hint="default"/>
+      </w:rPr>
+    </w:lvl>
+    <w:lvl w:ilvl="6" w:tplc="5D2CB462">
       <w:start w:val="1"/>
       <w:numFmt w:val="bullet"/>
       <w:lvlText w:val=""/>
@@ -5129,10 +4926,10 @@
         <w:ind w:left="5040" w:hanging="360"/>
       </w:pPr>
       <w:rPr>
-        <w:rFonts w:hint="default" w:ascii="Symbol" w:hAnsi="Symbol"/>
-      </w:rPr>
-    </w:lvl>
-    <w:lvl xmlns:w="http://schemas.openxmlformats.org/wordprocessingml/2006/main" w:ilvl="7">
+        <w:rFonts w:ascii="Symbol" w:hAnsi="Symbol" w:hint="default"/>
+      </w:rPr>
+    </w:lvl>
+    <w:lvl w:ilvl="7" w:tplc="9362AA84">
       <w:start w:val="1"/>
       <w:numFmt w:val="bullet"/>
       <w:lvlText w:val="o"/>
@@ -5141,10 +4938,10 @@
         <w:ind w:left="5760" w:hanging="360"/>
       </w:pPr>
       <w:rPr>
-        <w:rFonts w:hint="default" w:ascii="Courier New" w:hAnsi="Courier New"/>
-      </w:rPr>
-    </w:lvl>
-    <w:lvl xmlns:w="http://schemas.openxmlformats.org/wordprocessingml/2006/main" w:ilvl="8">
+        <w:rFonts w:ascii="Courier New" w:hAnsi="Courier New" w:hint="default"/>
+      </w:rPr>
+    </w:lvl>
+    <w:lvl w:ilvl="8" w:tplc="0DF847DE">
       <w:start w:val="1"/>
       <w:numFmt w:val="bullet"/>
       <w:lvlText w:val=""/>
@@ -5153,544 +4950,11 @@
         <w:ind w:left="6480" w:hanging="360"/>
       </w:pPr>
       <w:rPr>
-        <w:rFonts w:hint="default" w:ascii="Wingdings" w:hAnsi="Wingdings"/>
+        <w:rFonts w:ascii="Wingdings" w:hAnsi="Wingdings" w:hint="default"/>
       </w:rPr>
     </w:lvl>
   </w:abstractNum>
-  <w:abstractNum xmlns:w="http://schemas.openxmlformats.org/wordprocessingml/2006/main" w:abstractNumId="8">
-    <w:nsid w:val="6c5f5ef3"/>
-    <w:multiLevelType xmlns:w="http://schemas.openxmlformats.org/wordprocessingml/2006/main" w:val="hybridMultilevel"/>
-    <w:lvl xmlns:w="http://schemas.openxmlformats.org/wordprocessingml/2006/main" w:ilvl="0">
-      <w:start w:val="1"/>
-      <w:numFmt w:val="bullet"/>
-      <w:lvlText w:val=""/>
-      <w:lvlJc w:val="left"/>
-      <w:pPr>
-        <w:ind w:left="720" w:hanging="360"/>
-      </w:pPr>
-      <w:rPr>
-        <w:rFonts w:hint="default" w:ascii="Symbol" w:hAnsi="Symbol"/>
-      </w:rPr>
-    </w:lvl>
-    <w:lvl xmlns:w="http://schemas.openxmlformats.org/wordprocessingml/2006/main" w:ilvl="1">
-      <w:start w:val="1"/>
-      <w:numFmt w:val="bullet"/>
-      <w:lvlText w:val="o"/>
-      <w:lvlJc w:val="left"/>
-      <w:pPr>
-        <w:ind w:left="1440" w:hanging="360"/>
-      </w:pPr>
-      <w:rPr>
-        <w:rFonts w:hint="default" w:ascii="Courier New" w:hAnsi="Courier New"/>
-      </w:rPr>
-    </w:lvl>
-    <w:lvl xmlns:w="http://schemas.openxmlformats.org/wordprocessingml/2006/main" w:ilvl="2">
-      <w:start w:val="1"/>
-      <w:numFmt w:val="bullet"/>
-      <w:lvlText w:val=""/>
-      <w:lvlJc w:val="left"/>
-      <w:pPr>
-        <w:ind w:left="2160" w:hanging="360"/>
-      </w:pPr>
-      <w:rPr>
-        <w:rFonts w:hint="default" w:ascii="Wingdings" w:hAnsi="Wingdings"/>
-      </w:rPr>
-    </w:lvl>
-    <w:lvl xmlns:w="http://schemas.openxmlformats.org/wordprocessingml/2006/main" w:ilvl="3">
-      <w:start w:val="1"/>
-      <w:numFmt w:val="bullet"/>
-      <w:lvlText w:val=""/>
-      <w:lvlJc w:val="left"/>
-      <w:pPr>
-        <w:ind w:left="2880" w:hanging="360"/>
-      </w:pPr>
-      <w:rPr>
-        <w:rFonts w:hint="default" w:ascii="Symbol" w:hAnsi="Symbol"/>
-      </w:rPr>
-    </w:lvl>
-    <w:lvl xmlns:w="http://schemas.openxmlformats.org/wordprocessingml/2006/main" w:ilvl="4">
-      <w:start w:val="1"/>
-      <w:numFmt w:val="bullet"/>
-      <w:lvlText w:val="o"/>
-      <w:lvlJc w:val="left"/>
-      <w:pPr>
-        <w:ind w:left="3600" w:hanging="360"/>
-      </w:pPr>
-      <w:rPr>
-        <w:rFonts w:hint="default" w:ascii="Courier New" w:hAnsi="Courier New"/>
-      </w:rPr>
-    </w:lvl>
-    <w:lvl xmlns:w="http://schemas.openxmlformats.org/wordprocessingml/2006/main" w:ilvl="5">
-      <w:start w:val="1"/>
-      <w:numFmt w:val="bullet"/>
-      <w:lvlText w:val=""/>
-      <w:lvlJc w:val="left"/>
-      <w:pPr>
-        <w:ind w:left="4320" w:hanging="360"/>
-      </w:pPr>
-      <w:rPr>
-        <w:rFonts w:hint="default" w:ascii="Wingdings" w:hAnsi="Wingdings"/>
-      </w:rPr>
-    </w:lvl>
-    <w:lvl xmlns:w="http://schemas.openxmlformats.org/wordprocessingml/2006/main" w:ilvl="6">
-      <w:start w:val="1"/>
-      <w:numFmt w:val="bullet"/>
-      <w:lvlText w:val=""/>
-      <w:lvlJc w:val="left"/>
-      <w:pPr>
-        <w:ind w:left="5040" w:hanging="360"/>
-      </w:pPr>
-      <w:rPr>
-        <w:rFonts w:hint="default" w:ascii="Symbol" w:hAnsi="Symbol"/>
-      </w:rPr>
-    </w:lvl>
-    <w:lvl xmlns:w="http://schemas.openxmlformats.org/wordprocessingml/2006/main" w:ilvl="7">
-      <w:start w:val="1"/>
-      <w:numFmt w:val="bullet"/>
-      <w:lvlText w:val="o"/>
-      <w:lvlJc w:val="left"/>
-      <w:pPr>
-        <w:ind w:left="5760" w:hanging="360"/>
-      </w:pPr>
-      <w:rPr>
-        <w:rFonts w:hint="default" w:ascii="Courier New" w:hAnsi="Courier New"/>
-      </w:rPr>
-    </w:lvl>
-    <w:lvl xmlns:w="http://schemas.openxmlformats.org/wordprocessingml/2006/main" w:ilvl="8">
-      <w:start w:val="1"/>
-      <w:numFmt w:val="bullet"/>
-      <w:lvlText w:val=""/>
-      <w:lvlJc w:val="left"/>
-      <w:pPr>
-        <w:ind w:left="6480" w:hanging="360"/>
-      </w:pPr>
-      <w:rPr>
-        <w:rFonts w:hint="default" w:ascii="Wingdings" w:hAnsi="Wingdings"/>
-      </w:rPr>
-    </w:lvl>
-  </w:abstractNum>
-  <w:abstractNum xmlns:w="http://schemas.openxmlformats.org/wordprocessingml/2006/main" w:abstractNumId="7">
-    <w:nsid w:val="d357b90"/>
-    <w:multiLevelType xmlns:w="http://schemas.openxmlformats.org/wordprocessingml/2006/main" w:val="hybridMultilevel"/>
-    <w:lvl xmlns:w="http://schemas.openxmlformats.org/wordprocessingml/2006/main" w:ilvl="0">
-      <w:start w:val="1"/>
-      <w:numFmt w:val="bullet"/>
-      <w:lvlText w:val=""/>
-      <w:lvlJc w:val="left"/>
-      <w:pPr>
-        <w:ind w:left="720" w:hanging="360"/>
-      </w:pPr>
-      <w:rPr>
-        <w:rFonts w:hint="default" w:ascii="Symbol" w:hAnsi="Symbol"/>
-      </w:rPr>
-    </w:lvl>
-    <w:lvl xmlns:w="http://schemas.openxmlformats.org/wordprocessingml/2006/main" w:ilvl="1">
-      <w:start w:val="1"/>
-      <w:numFmt w:val="bullet"/>
-      <w:lvlText w:val="o"/>
-      <w:lvlJc w:val="left"/>
-      <w:pPr>
-        <w:ind w:left="1440" w:hanging="360"/>
-      </w:pPr>
-      <w:rPr>
-        <w:rFonts w:hint="default" w:ascii="Courier New" w:hAnsi="Courier New"/>
-      </w:rPr>
-    </w:lvl>
-    <w:lvl xmlns:w="http://schemas.openxmlformats.org/wordprocessingml/2006/main" w:ilvl="2">
-      <w:start w:val="1"/>
-      <w:numFmt w:val="bullet"/>
-      <w:lvlText w:val=""/>
-      <w:lvlJc w:val="left"/>
-      <w:pPr>
-        <w:ind w:left="2160" w:hanging="360"/>
-      </w:pPr>
-      <w:rPr>
-        <w:rFonts w:hint="default" w:ascii="Wingdings" w:hAnsi="Wingdings"/>
-      </w:rPr>
-    </w:lvl>
-    <w:lvl xmlns:w="http://schemas.openxmlformats.org/wordprocessingml/2006/main" w:ilvl="3">
-      <w:start w:val="1"/>
-      <w:numFmt w:val="bullet"/>
-      <w:lvlText w:val=""/>
-      <w:lvlJc w:val="left"/>
-      <w:pPr>
-        <w:ind w:left="2880" w:hanging="360"/>
-      </w:pPr>
-      <w:rPr>
-        <w:rFonts w:hint="default" w:ascii="Symbol" w:hAnsi="Symbol"/>
-      </w:rPr>
-    </w:lvl>
-    <w:lvl xmlns:w="http://schemas.openxmlformats.org/wordprocessingml/2006/main" w:ilvl="4">
-      <w:start w:val="1"/>
-      <w:numFmt w:val="bullet"/>
-      <w:lvlText w:val="o"/>
-      <w:lvlJc w:val="left"/>
-      <w:pPr>
-        <w:ind w:left="3600" w:hanging="360"/>
-      </w:pPr>
-      <w:rPr>
-        <w:rFonts w:hint="default" w:ascii="Courier New" w:hAnsi="Courier New"/>
-      </w:rPr>
-    </w:lvl>
-    <w:lvl xmlns:w="http://schemas.openxmlformats.org/wordprocessingml/2006/main" w:ilvl="5">
-      <w:start w:val="1"/>
-      <w:numFmt w:val="bullet"/>
-      <w:lvlText w:val=""/>
-      <w:lvlJc w:val="left"/>
-      <w:pPr>
-        <w:ind w:left="4320" w:hanging="360"/>
-      </w:pPr>
-      <w:rPr>
-        <w:rFonts w:hint="default" w:ascii="Wingdings" w:hAnsi="Wingdings"/>
-      </w:rPr>
-    </w:lvl>
-    <w:lvl xmlns:w="http://schemas.openxmlformats.org/wordprocessingml/2006/main" w:ilvl="6">
-      <w:start w:val="1"/>
-      <w:numFmt w:val="bullet"/>
-      <w:lvlText w:val=""/>
-      <w:lvlJc w:val="left"/>
-      <w:pPr>
-        <w:ind w:left="5040" w:hanging="360"/>
-      </w:pPr>
-      <w:rPr>
-        <w:rFonts w:hint="default" w:ascii="Symbol" w:hAnsi="Symbol"/>
-      </w:rPr>
-    </w:lvl>
-    <w:lvl xmlns:w="http://schemas.openxmlformats.org/wordprocessingml/2006/main" w:ilvl="7">
-      <w:start w:val="1"/>
-      <w:numFmt w:val="bullet"/>
-      <w:lvlText w:val="o"/>
-      <w:lvlJc w:val="left"/>
-      <w:pPr>
-        <w:ind w:left="5760" w:hanging="360"/>
-      </w:pPr>
-      <w:rPr>
-        <w:rFonts w:hint="default" w:ascii="Courier New" w:hAnsi="Courier New"/>
-      </w:rPr>
-    </w:lvl>
-    <w:lvl xmlns:w="http://schemas.openxmlformats.org/wordprocessingml/2006/main" w:ilvl="8">
-      <w:start w:val="1"/>
-      <w:numFmt w:val="bullet"/>
-      <w:lvlText w:val=""/>
-      <w:lvlJc w:val="left"/>
-      <w:pPr>
-        <w:ind w:left="6480" w:hanging="360"/>
-      </w:pPr>
-      <w:rPr>
-        <w:rFonts w:hint="default" w:ascii="Wingdings" w:hAnsi="Wingdings"/>
-      </w:rPr>
-    </w:lvl>
-  </w:abstractNum>
-  <w:abstractNum xmlns:w="http://schemas.openxmlformats.org/wordprocessingml/2006/main" w:abstractNumId="6">
-    <w:nsid w:val="20e8bf83"/>
-    <w:multiLevelType xmlns:w="http://schemas.openxmlformats.org/wordprocessingml/2006/main" w:val="hybridMultilevel"/>
-    <w:lvl xmlns:w="http://schemas.openxmlformats.org/wordprocessingml/2006/main" w:ilvl="0">
-      <w:start w:val="1"/>
-      <w:numFmt w:val="bullet"/>
-      <w:lvlText w:val=""/>
-      <w:lvlJc w:val="left"/>
-      <w:pPr>
-        <w:ind w:left="720" w:hanging="360"/>
-      </w:pPr>
-      <w:rPr>
-        <w:rFonts w:hint="default" w:ascii="Symbol" w:hAnsi="Symbol"/>
-      </w:rPr>
-    </w:lvl>
-    <w:lvl xmlns:w="http://schemas.openxmlformats.org/wordprocessingml/2006/main" w:ilvl="1">
-      <w:start w:val="1"/>
-      <w:numFmt w:val="bullet"/>
-      <w:lvlText w:val="o"/>
-      <w:lvlJc w:val="left"/>
-      <w:pPr>
-        <w:ind w:left="1440" w:hanging="360"/>
-      </w:pPr>
-      <w:rPr>
-        <w:rFonts w:hint="default" w:ascii="Courier New" w:hAnsi="Courier New"/>
-      </w:rPr>
-    </w:lvl>
-    <w:lvl xmlns:w="http://schemas.openxmlformats.org/wordprocessingml/2006/main" w:ilvl="2">
-      <w:start w:val="1"/>
-      <w:numFmt w:val="bullet"/>
-      <w:lvlText w:val=""/>
-      <w:lvlJc w:val="left"/>
-      <w:pPr>
-        <w:ind w:left="2160" w:hanging="360"/>
-      </w:pPr>
-      <w:rPr>
-        <w:rFonts w:hint="default" w:ascii="Wingdings" w:hAnsi="Wingdings"/>
-      </w:rPr>
-    </w:lvl>
-    <w:lvl xmlns:w="http://schemas.openxmlformats.org/wordprocessingml/2006/main" w:ilvl="3">
-      <w:start w:val="1"/>
-      <w:numFmt w:val="bullet"/>
-      <w:lvlText w:val=""/>
-      <w:lvlJc w:val="left"/>
-      <w:pPr>
-        <w:ind w:left="2880" w:hanging="360"/>
-      </w:pPr>
-      <w:rPr>
-        <w:rFonts w:hint="default" w:ascii="Symbol" w:hAnsi="Symbol"/>
-      </w:rPr>
-    </w:lvl>
-    <w:lvl xmlns:w="http://schemas.openxmlformats.org/wordprocessingml/2006/main" w:ilvl="4">
-      <w:start w:val="1"/>
-      <w:numFmt w:val="bullet"/>
-      <w:lvlText w:val="o"/>
-      <w:lvlJc w:val="left"/>
-      <w:pPr>
-        <w:ind w:left="3600" w:hanging="360"/>
-      </w:pPr>
-      <w:rPr>
-        <w:rFonts w:hint="default" w:ascii="Courier New" w:hAnsi="Courier New"/>
-      </w:rPr>
-    </w:lvl>
-    <w:lvl xmlns:w="http://schemas.openxmlformats.org/wordprocessingml/2006/main" w:ilvl="5">
-      <w:start w:val="1"/>
-      <w:numFmt w:val="bullet"/>
-      <w:lvlText w:val=""/>
-      <w:lvlJc w:val="left"/>
-      <w:pPr>
-        <w:ind w:left="4320" w:hanging="360"/>
-      </w:pPr>
-      <w:rPr>
-        <w:rFonts w:hint="default" w:ascii="Wingdings" w:hAnsi="Wingdings"/>
-      </w:rPr>
-    </w:lvl>
-    <w:lvl xmlns:w="http://schemas.openxmlformats.org/wordprocessingml/2006/main" w:ilvl="6">
-      <w:start w:val="1"/>
-      <w:numFmt w:val="bullet"/>
-      <w:lvlText w:val=""/>
-      <w:lvlJc w:val="left"/>
-      <w:pPr>
-        <w:ind w:left="5040" w:hanging="360"/>
-      </w:pPr>
-      <w:rPr>
-        <w:rFonts w:hint="default" w:ascii="Symbol" w:hAnsi="Symbol"/>
-      </w:rPr>
-    </w:lvl>
-    <w:lvl xmlns:w="http://schemas.openxmlformats.org/wordprocessingml/2006/main" w:ilvl="7">
-      <w:start w:val="1"/>
-      <w:numFmt w:val="bullet"/>
-      <w:lvlText w:val="o"/>
-      <w:lvlJc w:val="left"/>
-      <w:pPr>
-        <w:ind w:left="5760" w:hanging="360"/>
-      </w:pPr>
-      <w:rPr>
-        <w:rFonts w:hint="default" w:ascii="Courier New" w:hAnsi="Courier New"/>
-      </w:rPr>
-    </w:lvl>
-    <w:lvl xmlns:w="http://schemas.openxmlformats.org/wordprocessingml/2006/main" w:ilvl="8">
-      <w:start w:val="1"/>
-      <w:numFmt w:val="bullet"/>
-      <w:lvlText w:val=""/>
-      <w:lvlJc w:val="left"/>
-      <w:pPr>
-        <w:ind w:left="6480" w:hanging="360"/>
-      </w:pPr>
-      <w:rPr>
-        <w:rFonts w:hint="default" w:ascii="Wingdings" w:hAnsi="Wingdings"/>
-      </w:rPr>
-    </w:lvl>
-  </w:abstractNum>
-  <w:abstractNum xmlns:w="http://schemas.openxmlformats.org/wordprocessingml/2006/main" w:abstractNumId="5">
-    <w:nsid w:val="4666ab00"/>
-    <w:multiLevelType xmlns:w="http://schemas.openxmlformats.org/wordprocessingml/2006/main" w:val="hybridMultilevel"/>
-    <w:lvl xmlns:w="http://schemas.openxmlformats.org/wordprocessingml/2006/main" w:ilvl="0">
-      <w:start w:val="1"/>
-      <w:numFmt w:val="bullet"/>
-      <w:lvlText w:val=""/>
-      <w:lvlJc w:val="left"/>
-      <w:pPr>
-        <w:ind w:left="720" w:hanging="360"/>
-      </w:pPr>
-      <w:rPr>
-        <w:rFonts w:hint="default" w:ascii="Symbol" w:hAnsi="Symbol"/>
-      </w:rPr>
-    </w:lvl>
-    <w:lvl xmlns:w="http://schemas.openxmlformats.org/wordprocessingml/2006/main" w:ilvl="1">
-      <w:start w:val="1"/>
-      <w:numFmt w:val="bullet"/>
-      <w:lvlText w:val="o"/>
-      <w:lvlJc w:val="left"/>
-      <w:pPr>
-        <w:ind w:left="1440" w:hanging="360"/>
-      </w:pPr>
-      <w:rPr>
-        <w:rFonts w:hint="default" w:ascii="Courier New" w:hAnsi="Courier New"/>
-      </w:rPr>
-    </w:lvl>
-    <w:lvl xmlns:w="http://schemas.openxmlformats.org/wordprocessingml/2006/main" w:ilvl="2">
-      <w:start w:val="1"/>
-      <w:numFmt w:val="bullet"/>
-      <w:lvlText w:val=""/>
-      <w:lvlJc w:val="left"/>
-      <w:pPr>
-        <w:ind w:left="2160" w:hanging="360"/>
-      </w:pPr>
-      <w:rPr>
-        <w:rFonts w:hint="default" w:ascii="Wingdings" w:hAnsi="Wingdings"/>
-      </w:rPr>
-    </w:lvl>
-    <w:lvl xmlns:w="http://schemas.openxmlformats.org/wordprocessingml/2006/main" w:ilvl="3">
-      <w:start w:val="1"/>
-      <w:numFmt w:val="bullet"/>
-      <w:lvlText w:val=""/>
-      <w:lvlJc w:val="left"/>
-      <w:pPr>
-        <w:ind w:left="2880" w:hanging="360"/>
-      </w:pPr>
-      <w:rPr>
-        <w:rFonts w:hint="default" w:ascii="Symbol" w:hAnsi="Symbol"/>
-      </w:rPr>
-    </w:lvl>
-    <w:lvl xmlns:w="http://schemas.openxmlformats.org/wordprocessingml/2006/main" w:ilvl="4">
-      <w:start w:val="1"/>
-      <w:numFmt w:val="bullet"/>
-      <w:lvlText w:val="o"/>
-      <w:lvlJc w:val="left"/>
-      <w:pPr>
-        <w:ind w:left="3600" w:hanging="360"/>
-      </w:pPr>
-      <w:rPr>
-        <w:rFonts w:hint="default" w:ascii="Courier New" w:hAnsi="Courier New"/>
-      </w:rPr>
-    </w:lvl>
-    <w:lvl xmlns:w="http://schemas.openxmlformats.org/wordprocessingml/2006/main" w:ilvl="5">
-      <w:start w:val="1"/>
-      <w:numFmt w:val="bullet"/>
-      <w:lvlText w:val=""/>
-      <w:lvlJc w:val="left"/>
-      <w:pPr>
-        <w:ind w:left="4320" w:hanging="360"/>
-      </w:pPr>
-      <w:rPr>
-        <w:rFonts w:hint="default" w:ascii="Wingdings" w:hAnsi="Wingdings"/>
-      </w:rPr>
-    </w:lvl>
-    <w:lvl xmlns:w="http://schemas.openxmlformats.org/wordprocessingml/2006/main" w:ilvl="6">
-      <w:start w:val="1"/>
-      <w:numFmt w:val="bullet"/>
-      <w:lvlText w:val=""/>
-      <w:lvlJc w:val="left"/>
-      <w:pPr>
-        <w:ind w:left="5040" w:hanging="360"/>
-      </w:pPr>
-      <w:rPr>
-        <w:rFonts w:hint="default" w:ascii="Symbol" w:hAnsi="Symbol"/>
-      </w:rPr>
-    </w:lvl>
-    <w:lvl xmlns:w="http://schemas.openxmlformats.org/wordprocessingml/2006/main" w:ilvl="7">
-      <w:start w:val="1"/>
-      <w:numFmt w:val="bullet"/>
-      <w:lvlText w:val="o"/>
-      <w:lvlJc w:val="left"/>
-      <w:pPr>
-        <w:ind w:left="5760" w:hanging="360"/>
-      </w:pPr>
-      <w:rPr>
-        <w:rFonts w:hint="default" w:ascii="Courier New" w:hAnsi="Courier New"/>
-      </w:rPr>
-    </w:lvl>
-    <w:lvl xmlns:w="http://schemas.openxmlformats.org/wordprocessingml/2006/main" w:ilvl="8">
-      <w:start w:val="1"/>
-      <w:numFmt w:val="bullet"/>
-      <w:lvlText w:val=""/>
-      <w:lvlJc w:val="left"/>
-      <w:pPr>
-        <w:ind w:left="6480" w:hanging="360"/>
-      </w:pPr>
-      <w:rPr>
-        <w:rFonts w:hint="default" w:ascii="Wingdings" w:hAnsi="Wingdings"/>
-      </w:rPr>
-    </w:lvl>
-  </w:abstractNum>
-  <w:abstractNum xmlns:w="http://schemas.openxmlformats.org/wordprocessingml/2006/main" w:abstractNumId="4">
-    <w:nsid w:val="2718d5e2"/>
-    <w:multiLevelType xmlns:w="http://schemas.openxmlformats.org/wordprocessingml/2006/main" w:val="hybridMultilevel"/>
-    <w:lvl xmlns:w="http://schemas.openxmlformats.org/wordprocessingml/2006/main" w:ilvl="0">
-      <w:start w:val="1"/>
-      <w:numFmt w:val="decimal"/>
-      <w:lvlText w:val="%1."/>
-      <w:lvlJc w:val="left"/>
-      <w:pPr>
-        <w:ind w:left="720" w:hanging="360"/>
-      </w:pPr>
-    </w:lvl>
-    <w:lvl xmlns:w="http://schemas.openxmlformats.org/wordprocessingml/2006/main" w:ilvl="1">
-      <w:start w:val="1"/>
-      <w:numFmt w:val="lowerLetter"/>
-      <w:lvlText w:val="%2."/>
-      <w:lvlJc w:val="left"/>
-      <w:pPr>
-        <w:ind w:left="1440" w:hanging="360"/>
-      </w:pPr>
-    </w:lvl>
-    <w:lvl xmlns:w="http://schemas.openxmlformats.org/wordprocessingml/2006/main" w:ilvl="2">
-      <w:start w:val="1"/>
-      <w:numFmt w:val="lowerRoman"/>
-      <w:lvlText w:val="%3."/>
-      <w:lvlJc w:val="right"/>
-      <w:pPr>
-        <w:ind w:left="2160" w:hanging="180"/>
-      </w:pPr>
-    </w:lvl>
-    <w:lvl xmlns:w="http://schemas.openxmlformats.org/wordprocessingml/2006/main" w:ilvl="3">
-      <w:start w:val="1"/>
-      <w:numFmt w:val="decimal"/>
-      <w:lvlText w:val="%4."/>
-      <w:lvlJc w:val="left"/>
-      <w:pPr>
-        <w:ind w:left="2880" w:hanging="360"/>
-      </w:pPr>
-    </w:lvl>
-    <w:lvl xmlns:w="http://schemas.openxmlformats.org/wordprocessingml/2006/main" w:ilvl="4">
-      <w:start w:val="1"/>
-      <w:numFmt w:val="lowerLetter"/>
-      <w:lvlText w:val="%5."/>
-      <w:lvlJc w:val="left"/>
-      <w:pPr>
-        <w:ind w:left="3600" w:hanging="360"/>
-      </w:pPr>
-    </w:lvl>
-    <w:lvl xmlns:w="http://schemas.openxmlformats.org/wordprocessingml/2006/main" w:ilvl="5">
-      <w:start w:val="1"/>
-      <w:numFmt w:val="lowerRoman"/>
-      <w:lvlText w:val="%6."/>
-      <w:lvlJc w:val="right"/>
-      <w:pPr>
-        <w:ind w:left="4320" w:hanging="180"/>
-      </w:pPr>
-    </w:lvl>
-    <w:lvl xmlns:w="http://schemas.openxmlformats.org/wordprocessingml/2006/main" w:ilvl="6">
-      <w:start w:val="1"/>
-      <w:numFmt w:val="decimal"/>
-      <w:lvlText w:val="%7."/>
-      <w:lvlJc w:val="left"/>
-      <w:pPr>
-        <w:ind w:left="5040" w:hanging="360"/>
-      </w:pPr>
-    </w:lvl>
-    <w:lvl xmlns:w="http://schemas.openxmlformats.org/wordprocessingml/2006/main" w:ilvl="7">
-      <w:start w:val="1"/>
-      <w:numFmt w:val="lowerLetter"/>
-      <w:lvlText w:val="%8."/>
-      <w:lvlJc w:val="left"/>
-      <w:pPr>
-        <w:ind w:left="5760" w:hanging="360"/>
-      </w:pPr>
-    </w:lvl>
-    <w:lvl xmlns:w="http://schemas.openxmlformats.org/wordprocessingml/2006/main" w:ilvl="8">
-      <w:start w:val="1"/>
-      <w:numFmt w:val="lowerRoman"/>
-      <w:lvlText w:val="%9."/>
-      <w:lvlJc w:val="right"/>
-      <w:pPr>
-        <w:ind w:left="6480" w:hanging="180"/>
-      </w:pPr>
-    </w:lvl>
-  </w:abstractNum>
-  <w:abstractNum w:abstractNumId="0" w15:restartNumberingAfterBreak="0">
+  <w:abstractNum w:abstractNumId="2" w15:restartNumberingAfterBreak="0">
     <w:nsid w:val="143FD25C"/>
     <w:multiLevelType w:val="hybridMultilevel"/>
     <w:tmpl w:val="FFFFFFFF"/>
@@ -5703,7 +4967,7 @@
         <w:ind w:left="720" w:hanging="360"/>
       </w:pPr>
       <w:rPr>
-        <w:rFonts w:hint="default" w:ascii="Symbol" w:hAnsi="Symbol"/>
+        <w:rFonts w:ascii="Symbol" w:hAnsi="Symbol" w:hint="default"/>
       </w:rPr>
     </w:lvl>
     <w:lvl w:ilvl="1" w:tplc="7548C28E">
@@ -5715,7 +4979,7 @@
         <w:ind w:left="1440" w:hanging="360"/>
       </w:pPr>
       <w:rPr>
-        <w:rFonts w:hint="default" w:ascii="Courier New" w:hAnsi="Courier New"/>
+        <w:rFonts w:ascii="Courier New" w:hAnsi="Courier New" w:hint="default"/>
       </w:rPr>
     </w:lvl>
     <w:lvl w:ilvl="2" w:tplc="406CC0C8">
@@ -5727,7 +4991,7 @@
         <w:ind w:left="2160" w:hanging="360"/>
       </w:pPr>
       <w:rPr>
-        <w:rFonts w:hint="default" w:ascii="Wingdings" w:hAnsi="Wingdings"/>
+        <w:rFonts w:ascii="Wingdings" w:hAnsi="Wingdings" w:hint="default"/>
       </w:rPr>
     </w:lvl>
     <w:lvl w:ilvl="3" w:tplc="30465A92">
@@ -5739,7 +5003,7 @@
         <w:ind w:left="2880" w:hanging="360"/>
       </w:pPr>
       <w:rPr>
-        <w:rFonts w:hint="default" w:ascii="Symbol" w:hAnsi="Symbol"/>
+        <w:rFonts w:ascii="Symbol" w:hAnsi="Symbol" w:hint="default"/>
       </w:rPr>
     </w:lvl>
     <w:lvl w:ilvl="4" w:tplc="06BEF734">
@@ -5751,7 +5015,7 @@
         <w:ind w:left="3600" w:hanging="360"/>
       </w:pPr>
       <w:rPr>
-        <w:rFonts w:hint="default" w:ascii="Courier New" w:hAnsi="Courier New"/>
+        <w:rFonts w:ascii="Courier New" w:hAnsi="Courier New" w:hint="default"/>
       </w:rPr>
     </w:lvl>
     <w:lvl w:ilvl="5" w:tplc="4FE8CD10">
@@ -5763,7 +5027,7 @@
         <w:ind w:left="4320" w:hanging="360"/>
       </w:pPr>
       <w:rPr>
-        <w:rFonts w:hint="default" w:ascii="Wingdings" w:hAnsi="Wingdings"/>
+        <w:rFonts w:ascii="Wingdings" w:hAnsi="Wingdings" w:hint="default"/>
       </w:rPr>
     </w:lvl>
     <w:lvl w:ilvl="6" w:tplc="9BA8E594">
@@ -5775,7 +5039,7 @@
         <w:ind w:left="5040" w:hanging="360"/>
       </w:pPr>
       <w:rPr>
-        <w:rFonts w:hint="default" w:ascii="Symbol" w:hAnsi="Symbol"/>
+        <w:rFonts w:ascii="Symbol" w:hAnsi="Symbol" w:hint="default"/>
       </w:rPr>
     </w:lvl>
     <w:lvl w:ilvl="7" w:tplc="21F88448">
@@ -5787,7 +5051,7 @@
         <w:ind w:left="5760" w:hanging="360"/>
       </w:pPr>
       <w:rPr>
-        <w:rFonts w:hint="default" w:ascii="Courier New" w:hAnsi="Courier New"/>
+        <w:rFonts w:ascii="Courier New" w:hAnsi="Courier New" w:hint="default"/>
       </w:rPr>
     </w:lvl>
     <w:lvl w:ilvl="8" w:tplc="39DAB46C">
@@ -5799,11 +5063,323 @@
         <w:ind w:left="6480" w:hanging="360"/>
       </w:pPr>
       <w:rPr>
-        <w:rFonts w:hint="default" w:ascii="Wingdings" w:hAnsi="Wingdings"/>
+        <w:rFonts w:ascii="Wingdings" w:hAnsi="Wingdings" w:hint="default"/>
       </w:rPr>
     </w:lvl>
   </w:abstractNum>
-  <w:abstractNum w:abstractNumId="1" w15:restartNumberingAfterBreak="0">
+  <w:abstractNum w:abstractNumId="3" w15:restartNumberingAfterBreak="0">
+    <w:nsid w:val="20E8BF83"/>
+    <w:multiLevelType w:val="hybridMultilevel"/>
+    <w:tmpl w:val="04C4394A"/>
+    <w:lvl w:ilvl="0" w:tplc="35B4B478">
+      <w:start w:val="1"/>
+      <w:numFmt w:val="bullet"/>
+      <w:lvlText w:val=""/>
+      <w:lvlJc w:val="left"/>
+      <w:pPr>
+        <w:ind w:left="720" w:hanging="360"/>
+      </w:pPr>
+      <w:rPr>
+        <w:rFonts w:ascii="Symbol" w:hAnsi="Symbol" w:hint="default"/>
+      </w:rPr>
+    </w:lvl>
+    <w:lvl w:ilvl="1" w:tplc="F27ADCAC">
+      <w:start w:val="1"/>
+      <w:numFmt w:val="bullet"/>
+      <w:lvlText w:val="o"/>
+      <w:lvlJc w:val="left"/>
+      <w:pPr>
+        <w:ind w:left="1440" w:hanging="360"/>
+      </w:pPr>
+      <w:rPr>
+        <w:rFonts w:ascii="Courier New" w:hAnsi="Courier New" w:hint="default"/>
+      </w:rPr>
+    </w:lvl>
+    <w:lvl w:ilvl="2" w:tplc="3B3CCE8A">
+      <w:start w:val="1"/>
+      <w:numFmt w:val="bullet"/>
+      <w:lvlText w:val=""/>
+      <w:lvlJc w:val="left"/>
+      <w:pPr>
+        <w:ind w:left="2160" w:hanging="360"/>
+      </w:pPr>
+      <w:rPr>
+        <w:rFonts w:ascii="Wingdings" w:hAnsi="Wingdings" w:hint="default"/>
+      </w:rPr>
+    </w:lvl>
+    <w:lvl w:ilvl="3" w:tplc="F9AAAD1C">
+      <w:start w:val="1"/>
+      <w:numFmt w:val="bullet"/>
+      <w:lvlText w:val=""/>
+      <w:lvlJc w:val="left"/>
+      <w:pPr>
+        <w:ind w:left="2880" w:hanging="360"/>
+      </w:pPr>
+      <w:rPr>
+        <w:rFonts w:ascii="Symbol" w:hAnsi="Symbol" w:hint="default"/>
+      </w:rPr>
+    </w:lvl>
+    <w:lvl w:ilvl="4" w:tplc="7FF07DF2">
+      <w:start w:val="1"/>
+      <w:numFmt w:val="bullet"/>
+      <w:lvlText w:val="o"/>
+      <w:lvlJc w:val="left"/>
+      <w:pPr>
+        <w:ind w:left="3600" w:hanging="360"/>
+      </w:pPr>
+      <w:rPr>
+        <w:rFonts w:ascii="Courier New" w:hAnsi="Courier New" w:hint="default"/>
+      </w:rPr>
+    </w:lvl>
+    <w:lvl w:ilvl="5" w:tplc="1324B700">
+      <w:start w:val="1"/>
+      <w:numFmt w:val="bullet"/>
+      <w:lvlText w:val=""/>
+      <w:lvlJc w:val="left"/>
+      <w:pPr>
+        <w:ind w:left="4320" w:hanging="360"/>
+      </w:pPr>
+      <w:rPr>
+        <w:rFonts w:ascii="Wingdings" w:hAnsi="Wingdings" w:hint="default"/>
+      </w:rPr>
+    </w:lvl>
+    <w:lvl w:ilvl="6" w:tplc="14543AEA">
+      <w:start w:val="1"/>
+      <w:numFmt w:val="bullet"/>
+      <w:lvlText w:val=""/>
+      <w:lvlJc w:val="left"/>
+      <w:pPr>
+        <w:ind w:left="5040" w:hanging="360"/>
+      </w:pPr>
+      <w:rPr>
+        <w:rFonts w:ascii="Symbol" w:hAnsi="Symbol" w:hint="default"/>
+      </w:rPr>
+    </w:lvl>
+    <w:lvl w:ilvl="7" w:tplc="82E65B6C">
+      <w:start w:val="1"/>
+      <w:numFmt w:val="bullet"/>
+      <w:lvlText w:val="o"/>
+      <w:lvlJc w:val="left"/>
+      <w:pPr>
+        <w:ind w:left="5760" w:hanging="360"/>
+      </w:pPr>
+      <w:rPr>
+        <w:rFonts w:ascii="Courier New" w:hAnsi="Courier New" w:hint="default"/>
+      </w:rPr>
+    </w:lvl>
+    <w:lvl w:ilvl="8" w:tplc="CD4C5AAA">
+      <w:start w:val="1"/>
+      <w:numFmt w:val="bullet"/>
+      <w:lvlText w:val=""/>
+      <w:lvlJc w:val="left"/>
+      <w:pPr>
+        <w:ind w:left="6480" w:hanging="360"/>
+      </w:pPr>
+      <w:rPr>
+        <w:rFonts w:ascii="Wingdings" w:hAnsi="Wingdings" w:hint="default"/>
+      </w:rPr>
+    </w:lvl>
+  </w:abstractNum>
+  <w:abstractNum w:abstractNumId="4" w15:restartNumberingAfterBreak="0">
+    <w:nsid w:val="2428CA87"/>
+    <w:multiLevelType w:val="hybridMultilevel"/>
+    <w:tmpl w:val="250A399A"/>
+    <w:lvl w:ilvl="0" w:tplc="4366F67C">
+      <w:start w:val="1"/>
+      <w:numFmt w:val="bullet"/>
+      <w:lvlText w:val=""/>
+      <w:lvlJc w:val="left"/>
+      <w:pPr>
+        <w:ind w:left="720" w:hanging="360"/>
+      </w:pPr>
+      <w:rPr>
+        <w:rFonts w:ascii="Symbol" w:hAnsi="Symbol" w:hint="default"/>
+      </w:rPr>
+    </w:lvl>
+    <w:lvl w:ilvl="1" w:tplc="BB1833A8">
+      <w:start w:val="1"/>
+      <w:numFmt w:val="bullet"/>
+      <w:lvlText w:val="o"/>
+      <w:lvlJc w:val="left"/>
+      <w:pPr>
+        <w:ind w:left="1440" w:hanging="360"/>
+      </w:pPr>
+      <w:rPr>
+        <w:rFonts w:ascii="Courier New" w:hAnsi="Courier New" w:hint="default"/>
+      </w:rPr>
+    </w:lvl>
+    <w:lvl w:ilvl="2" w:tplc="41E2D3D6">
+      <w:start w:val="1"/>
+      <w:numFmt w:val="bullet"/>
+      <w:lvlText w:val=""/>
+      <w:lvlJc w:val="left"/>
+      <w:pPr>
+        <w:ind w:left="2160" w:hanging="360"/>
+      </w:pPr>
+      <w:rPr>
+        <w:rFonts w:ascii="Wingdings" w:hAnsi="Wingdings" w:hint="default"/>
+      </w:rPr>
+    </w:lvl>
+    <w:lvl w:ilvl="3" w:tplc="41A4BFE6">
+      <w:start w:val="1"/>
+      <w:numFmt w:val="bullet"/>
+      <w:lvlText w:val=""/>
+      <w:lvlJc w:val="left"/>
+      <w:pPr>
+        <w:ind w:left="2880" w:hanging="360"/>
+      </w:pPr>
+      <w:rPr>
+        <w:rFonts w:ascii="Symbol" w:hAnsi="Symbol" w:hint="default"/>
+      </w:rPr>
+    </w:lvl>
+    <w:lvl w:ilvl="4" w:tplc="545A6E4C">
+      <w:start w:val="1"/>
+      <w:numFmt w:val="bullet"/>
+      <w:lvlText w:val="o"/>
+      <w:lvlJc w:val="left"/>
+      <w:pPr>
+        <w:ind w:left="3600" w:hanging="360"/>
+      </w:pPr>
+      <w:rPr>
+        <w:rFonts w:ascii="Courier New" w:hAnsi="Courier New" w:hint="default"/>
+      </w:rPr>
+    </w:lvl>
+    <w:lvl w:ilvl="5" w:tplc="C8782F42">
+      <w:start w:val="1"/>
+      <w:numFmt w:val="bullet"/>
+      <w:lvlText w:val=""/>
+      <w:lvlJc w:val="left"/>
+      <w:pPr>
+        <w:ind w:left="4320" w:hanging="360"/>
+      </w:pPr>
+      <w:rPr>
+        <w:rFonts w:ascii="Wingdings" w:hAnsi="Wingdings" w:hint="default"/>
+      </w:rPr>
+    </w:lvl>
+    <w:lvl w:ilvl="6" w:tplc="3CF63810">
+      <w:start w:val="1"/>
+      <w:numFmt w:val="bullet"/>
+      <w:lvlText w:val=""/>
+      <w:lvlJc w:val="left"/>
+      <w:pPr>
+        <w:ind w:left="5040" w:hanging="360"/>
+      </w:pPr>
+      <w:rPr>
+        <w:rFonts w:ascii="Symbol" w:hAnsi="Symbol" w:hint="default"/>
+      </w:rPr>
+    </w:lvl>
+    <w:lvl w:ilvl="7" w:tplc="0AA80A12">
+      <w:start w:val="1"/>
+      <w:numFmt w:val="bullet"/>
+      <w:lvlText w:val="o"/>
+      <w:lvlJc w:val="left"/>
+      <w:pPr>
+        <w:ind w:left="5760" w:hanging="360"/>
+      </w:pPr>
+      <w:rPr>
+        <w:rFonts w:ascii="Courier New" w:hAnsi="Courier New" w:hint="default"/>
+      </w:rPr>
+    </w:lvl>
+    <w:lvl w:ilvl="8" w:tplc="B154860C">
+      <w:start w:val="1"/>
+      <w:numFmt w:val="bullet"/>
+      <w:lvlText w:val=""/>
+      <w:lvlJc w:val="left"/>
+      <w:pPr>
+        <w:ind w:left="6480" w:hanging="360"/>
+      </w:pPr>
+      <w:rPr>
+        <w:rFonts w:ascii="Wingdings" w:hAnsi="Wingdings" w:hint="default"/>
+      </w:rPr>
+    </w:lvl>
+  </w:abstractNum>
+  <w:abstractNum w:abstractNumId="5" w15:restartNumberingAfterBreak="0">
+    <w:nsid w:val="2718D5E2"/>
+    <w:multiLevelType w:val="hybridMultilevel"/>
+    <w:tmpl w:val="F4DC4946"/>
+    <w:lvl w:ilvl="0" w:tplc="5EDC8688">
+      <w:start w:val="1"/>
+      <w:numFmt w:val="decimal"/>
+      <w:lvlText w:val="%1."/>
+      <w:lvlJc w:val="left"/>
+      <w:pPr>
+        <w:ind w:left="720" w:hanging="360"/>
+      </w:pPr>
+    </w:lvl>
+    <w:lvl w:ilvl="1" w:tplc="7E8C61FA">
+      <w:start w:val="1"/>
+      <w:numFmt w:val="lowerLetter"/>
+      <w:lvlText w:val="%2."/>
+      <w:lvlJc w:val="left"/>
+      <w:pPr>
+        <w:ind w:left="1440" w:hanging="360"/>
+      </w:pPr>
+    </w:lvl>
+    <w:lvl w:ilvl="2" w:tplc="0D7EF784">
+      <w:start w:val="1"/>
+      <w:numFmt w:val="lowerRoman"/>
+      <w:lvlText w:val="%3."/>
+      <w:lvlJc w:val="right"/>
+      <w:pPr>
+        <w:ind w:left="2160" w:hanging="180"/>
+      </w:pPr>
+    </w:lvl>
+    <w:lvl w:ilvl="3" w:tplc="42228C10">
+      <w:start w:val="1"/>
+      <w:numFmt w:val="decimal"/>
+      <w:lvlText w:val="%4."/>
+      <w:lvlJc w:val="left"/>
+      <w:pPr>
+        <w:ind w:left="2880" w:hanging="360"/>
+      </w:pPr>
+    </w:lvl>
+    <w:lvl w:ilvl="4" w:tplc="C6CE4234">
+      <w:start w:val="1"/>
+      <w:numFmt w:val="lowerLetter"/>
+      <w:lvlText w:val="%5."/>
+      <w:lvlJc w:val="left"/>
+      <w:pPr>
+        <w:ind w:left="3600" w:hanging="360"/>
+      </w:pPr>
+    </w:lvl>
+    <w:lvl w:ilvl="5" w:tplc="1E96A618">
+      <w:start w:val="1"/>
+      <w:numFmt w:val="lowerRoman"/>
+      <w:lvlText w:val="%6."/>
+      <w:lvlJc w:val="right"/>
+      <w:pPr>
+        <w:ind w:left="4320" w:hanging="180"/>
+      </w:pPr>
+    </w:lvl>
+    <w:lvl w:ilvl="6" w:tplc="56B27BC2">
+      <w:start w:val="1"/>
+      <w:numFmt w:val="decimal"/>
+      <w:lvlText w:val="%7."/>
+      <w:lvlJc w:val="left"/>
+      <w:pPr>
+        <w:ind w:left="5040" w:hanging="360"/>
+      </w:pPr>
+    </w:lvl>
+    <w:lvl w:ilvl="7" w:tplc="58D2E086">
+      <w:start w:val="1"/>
+      <w:numFmt w:val="lowerLetter"/>
+      <w:lvlText w:val="%8."/>
+      <w:lvlJc w:val="left"/>
+      <w:pPr>
+        <w:ind w:left="5760" w:hanging="360"/>
+      </w:pPr>
+    </w:lvl>
+    <w:lvl w:ilvl="8" w:tplc="1B46B850">
+      <w:start w:val="1"/>
+      <w:numFmt w:val="lowerRoman"/>
+      <w:lvlText w:val="%9."/>
+      <w:lvlJc w:val="right"/>
+      <w:pPr>
+        <w:ind w:left="6480" w:hanging="180"/>
+      </w:pPr>
+    </w:lvl>
+  </w:abstractNum>
+  <w:abstractNum w:abstractNumId="6" w15:restartNumberingAfterBreak="0">
     <w:nsid w:val="3AD65B41"/>
     <w:multiLevelType w:val="multilevel"/>
     <w:tmpl w:val="1B2CD4AA"/>
@@ -5819,7 +5395,7 @@
         <w:ind w:left="720" w:hanging="360"/>
       </w:pPr>
       <w:rPr>
-        <w:rFonts w:hint="default" w:ascii="Symbol" w:hAnsi="Symbol"/>
+        <w:rFonts w:ascii="Symbol" w:hAnsi="Symbol" w:hint="default"/>
         <w:sz w:val="20"/>
       </w:rPr>
     </w:lvl>
@@ -5835,7 +5411,7 @@
         <w:ind w:left="1440" w:hanging="360"/>
       </w:pPr>
       <w:rPr>
-        <w:rFonts w:hint="default" w:ascii="Symbol" w:hAnsi="Symbol"/>
+        <w:rFonts w:ascii="Symbol" w:hAnsi="Symbol" w:hint="default"/>
         <w:sz w:val="20"/>
       </w:rPr>
     </w:lvl>
@@ -5851,7 +5427,7 @@
         <w:ind w:left="2160" w:hanging="360"/>
       </w:pPr>
       <w:rPr>
-        <w:rFonts w:hint="default" w:ascii="Symbol" w:hAnsi="Symbol"/>
+        <w:rFonts w:ascii="Symbol" w:hAnsi="Symbol" w:hint="default"/>
         <w:sz w:val="20"/>
       </w:rPr>
     </w:lvl>
@@ -5867,7 +5443,7 @@
         <w:ind w:left="2880" w:hanging="360"/>
       </w:pPr>
       <w:rPr>
-        <w:rFonts w:hint="default" w:ascii="Symbol" w:hAnsi="Symbol"/>
+        <w:rFonts w:ascii="Symbol" w:hAnsi="Symbol" w:hint="default"/>
         <w:sz w:val="20"/>
       </w:rPr>
     </w:lvl>
@@ -5883,7 +5459,7 @@
         <w:ind w:left="3600" w:hanging="360"/>
       </w:pPr>
       <w:rPr>
-        <w:rFonts w:hint="default" w:ascii="Symbol" w:hAnsi="Symbol"/>
+        <w:rFonts w:ascii="Symbol" w:hAnsi="Symbol" w:hint="default"/>
         <w:sz w:val="20"/>
       </w:rPr>
     </w:lvl>
@@ -5899,7 +5475,7 @@
         <w:ind w:left="4320" w:hanging="360"/>
       </w:pPr>
       <w:rPr>
-        <w:rFonts w:hint="default" w:ascii="Symbol" w:hAnsi="Symbol"/>
+        <w:rFonts w:ascii="Symbol" w:hAnsi="Symbol" w:hint="default"/>
         <w:sz w:val="20"/>
       </w:rPr>
     </w:lvl>
@@ -5915,7 +5491,7 @@
         <w:ind w:left="5040" w:hanging="360"/>
       </w:pPr>
       <w:rPr>
-        <w:rFonts w:hint="default" w:ascii="Symbol" w:hAnsi="Symbol"/>
+        <w:rFonts w:ascii="Symbol" w:hAnsi="Symbol" w:hint="default"/>
         <w:sz w:val="20"/>
       </w:rPr>
     </w:lvl>
@@ -5931,7 +5507,7 @@
         <w:ind w:left="5760" w:hanging="360"/>
       </w:pPr>
       <w:rPr>
-        <w:rFonts w:hint="default" w:ascii="Symbol" w:hAnsi="Symbol"/>
+        <w:rFonts w:ascii="Symbol" w:hAnsi="Symbol" w:hint="default"/>
         <w:sz w:val="20"/>
       </w:rPr>
     </w:lvl>
@@ -5947,12 +5523,125 @@
         <w:ind w:left="6480" w:hanging="360"/>
       </w:pPr>
       <w:rPr>
-        <w:rFonts w:hint="default" w:ascii="Symbol" w:hAnsi="Symbol"/>
+        <w:rFonts w:ascii="Symbol" w:hAnsi="Symbol" w:hint="default"/>
         <w:sz w:val="20"/>
       </w:rPr>
     </w:lvl>
   </w:abstractNum>
-  <w:abstractNum w:abstractNumId="2" w15:restartNumberingAfterBreak="0">
+  <w:abstractNum w:abstractNumId="7" w15:restartNumberingAfterBreak="0">
+    <w:nsid w:val="4666AB00"/>
+    <w:multiLevelType w:val="hybridMultilevel"/>
+    <w:tmpl w:val="481E1D04"/>
+    <w:lvl w:ilvl="0" w:tplc="923A350E">
+      <w:start w:val="1"/>
+      <w:numFmt w:val="bullet"/>
+      <w:lvlText w:val=""/>
+      <w:lvlJc w:val="left"/>
+      <w:pPr>
+        <w:ind w:left="720" w:hanging="360"/>
+      </w:pPr>
+      <w:rPr>
+        <w:rFonts w:ascii="Symbol" w:hAnsi="Symbol" w:hint="default"/>
+      </w:rPr>
+    </w:lvl>
+    <w:lvl w:ilvl="1" w:tplc="A64E864A">
+      <w:start w:val="1"/>
+      <w:numFmt w:val="bullet"/>
+      <w:lvlText w:val="o"/>
+      <w:lvlJc w:val="left"/>
+      <w:pPr>
+        <w:ind w:left="1440" w:hanging="360"/>
+      </w:pPr>
+      <w:rPr>
+        <w:rFonts w:ascii="Courier New" w:hAnsi="Courier New" w:hint="default"/>
+      </w:rPr>
+    </w:lvl>
+    <w:lvl w:ilvl="2" w:tplc="32E4D5E4">
+      <w:start w:val="1"/>
+      <w:numFmt w:val="bullet"/>
+      <w:lvlText w:val=""/>
+      <w:lvlJc w:val="left"/>
+      <w:pPr>
+        <w:ind w:left="2160" w:hanging="360"/>
+      </w:pPr>
+      <w:rPr>
+        <w:rFonts w:ascii="Wingdings" w:hAnsi="Wingdings" w:hint="default"/>
+      </w:rPr>
+    </w:lvl>
+    <w:lvl w:ilvl="3" w:tplc="44A833AC">
+      <w:start w:val="1"/>
+      <w:numFmt w:val="bullet"/>
+      <w:lvlText w:val=""/>
+      <w:lvlJc w:val="left"/>
+      <w:pPr>
+        <w:ind w:left="2880" w:hanging="360"/>
+      </w:pPr>
+      <w:rPr>
+        <w:rFonts w:ascii="Symbol" w:hAnsi="Symbol" w:hint="default"/>
+      </w:rPr>
+    </w:lvl>
+    <w:lvl w:ilvl="4" w:tplc="B4CA6184">
+      <w:start w:val="1"/>
+      <w:numFmt w:val="bullet"/>
+      <w:lvlText w:val="o"/>
+      <w:lvlJc w:val="left"/>
+      <w:pPr>
+        <w:ind w:left="3600" w:hanging="360"/>
+      </w:pPr>
+      <w:rPr>
+        <w:rFonts w:ascii="Courier New" w:hAnsi="Courier New" w:hint="default"/>
+      </w:rPr>
+    </w:lvl>
+    <w:lvl w:ilvl="5" w:tplc="9A80A34A">
+      <w:start w:val="1"/>
+      <w:numFmt w:val="bullet"/>
+      <w:lvlText w:val=""/>
+      <w:lvlJc w:val="left"/>
+      <w:pPr>
+        <w:ind w:left="4320" w:hanging="360"/>
+      </w:pPr>
+      <w:rPr>
+        <w:rFonts w:ascii="Wingdings" w:hAnsi="Wingdings" w:hint="default"/>
+      </w:rPr>
+    </w:lvl>
+    <w:lvl w:ilvl="6" w:tplc="D2D6EF5A">
+      <w:start w:val="1"/>
+      <w:numFmt w:val="bullet"/>
+      <w:lvlText w:val=""/>
+      <w:lvlJc w:val="left"/>
+      <w:pPr>
+        <w:ind w:left="5040" w:hanging="360"/>
+      </w:pPr>
+      <w:rPr>
+        <w:rFonts w:ascii="Symbol" w:hAnsi="Symbol" w:hint="default"/>
+      </w:rPr>
+    </w:lvl>
+    <w:lvl w:ilvl="7" w:tplc="F23C7CAE">
+      <w:start w:val="1"/>
+      <w:numFmt w:val="bullet"/>
+      <w:lvlText w:val="o"/>
+      <w:lvlJc w:val="left"/>
+      <w:pPr>
+        <w:ind w:left="5760" w:hanging="360"/>
+      </w:pPr>
+      <w:rPr>
+        <w:rFonts w:ascii="Courier New" w:hAnsi="Courier New" w:hint="default"/>
+      </w:rPr>
+    </w:lvl>
+    <w:lvl w:ilvl="8" w:tplc="9202FDCA">
+      <w:start w:val="1"/>
+      <w:numFmt w:val="bullet"/>
+      <w:lvlText w:val=""/>
+      <w:lvlJc w:val="left"/>
+      <w:pPr>
+        <w:ind w:left="6480" w:hanging="360"/>
+      </w:pPr>
+      <w:rPr>
+        <w:rFonts w:ascii="Wingdings" w:hAnsi="Wingdings" w:hint="default"/>
+      </w:rPr>
+    </w:lvl>
+  </w:abstractNum>
+  <w:abstractNum w:abstractNumId="8" w15:restartNumberingAfterBreak="0">
     <w:nsid w:val="584B764B"/>
     <w:multiLevelType w:val="multilevel"/>
     <w:tmpl w:val="EFDEC2FE"/>
@@ -5968,7 +5657,7 @@
         <w:ind w:left="720" w:hanging="360"/>
       </w:pPr>
       <w:rPr>
-        <w:rFonts w:hint="default" w:ascii="Symbol" w:hAnsi="Symbol"/>
+        <w:rFonts w:ascii="Symbol" w:hAnsi="Symbol" w:hint="default"/>
         <w:sz w:val="20"/>
       </w:rPr>
     </w:lvl>
@@ -5984,7 +5673,7 @@
         <w:ind w:left="1440" w:hanging="360"/>
       </w:pPr>
       <w:rPr>
-        <w:rFonts w:hint="default" w:ascii="Symbol" w:hAnsi="Symbol"/>
+        <w:rFonts w:ascii="Symbol" w:hAnsi="Symbol" w:hint="default"/>
         <w:sz w:val="20"/>
       </w:rPr>
     </w:lvl>
@@ -6000,7 +5689,7 @@
         <w:ind w:left="2160" w:hanging="360"/>
       </w:pPr>
       <w:rPr>
-        <w:rFonts w:hint="default" w:ascii="Symbol" w:hAnsi="Symbol"/>
+        <w:rFonts w:ascii="Symbol" w:hAnsi="Symbol" w:hint="default"/>
         <w:sz w:val="20"/>
       </w:rPr>
     </w:lvl>
@@ -6016,7 +5705,7 @@
         <w:ind w:left="2880" w:hanging="360"/>
       </w:pPr>
       <w:rPr>
-        <w:rFonts w:hint="default" w:ascii="Symbol" w:hAnsi="Symbol"/>
+        <w:rFonts w:ascii="Symbol" w:hAnsi="Symbol" w:hint="default"/>
         <w:sz w:val="20"/>
       </w:rPr>
     </w:lvl>
@@ -6032,7 +5721,7 @@
         <w:ind w:left="3600" w:hanging="360"/>
       </w:pPr>
       <w:rPr>
-        <w:rFonts w:hint="default" w:ascii="Symbol" w:hAnsi="Symbol"/>
+        <w:rFonts w:ascii="Symbol" w:hAnsi="Symbol" w:hint="default"/>
         <w:sz w:val="20"/>
       </w:rPr>
     </w:lvl>
@@ -6048,7 +5737,7 @@
         <w:ind w:left="4320" w:hanging="360"/>
       </w:pPr>
       <w:rPr>
-        <w:rFonts w:hint="default" w:ascii="Symbol" w:hAnsi="Symbol"/>
+        <w:rFonts w:ascii="Symbol" w:hAnsi="Symbol" w:hint="default"/>
         <w:sz w:val="20"/>
       </w:rPr>
     </w:lvl>
@@ -6064,7 +5753,7 @@
         <w:ind w:left="5040" w:hanging="360"/>
       </w:pPr>
       <w:rPr>
-        <w:rFonts w:hint="default" w:ascii="Symbol" w:hAnsi="Symbol"/>
+        <w:rFonts w:ascii="Symbol" w:hAnsi="Symbol" w:hint="default"/>
         <w:sz w:val="20"/>
       </w:rPr>
     </w:lvl>
@@ -6080,7 +5769,7 @@
         <w:ind w:left="5760" w:hanging="360"/>
       </w:pPr>
       <w:rPr>
-        <w:rFonts w:hint="default" w:ascii="Symbol" w:hAnsi="Symbol"/>
+        <w:rFonts w:ascii="Symbol" w:hAnsi="Symbol" w:hint="default"/>
         <w:sz w:val="20"/>
       </w:rPr>
     </w:lvl>
@@ -6096,12 +5785,125 @@
         <w:ind w:left="6480" w:hanging="360"/>
       </w:pPr>
       <w:rPr>
-        <w:rFonts w:hint="default" w:ascii="Symbol" w:hAnsi="Symbol"/>
+        <w:rFonts w:ascii="Symbol" w:hAnsi="Symbol" w:hint="default"/>
         <w:sz w:val="20"/>
       </w:rPr>
     </w:lvl>
   </w:abstractNum>
-  <w:abstractNum w:abstractNumId="3" w15:restartNumberingAfterBreak="0">
+  <w:abstractNum w:abstractNumId="9" w15:restartNumberingAfterBreak="0">
+    <w:nsid w:val="6C5F5EF3"/>
+    <w:multiLevelType w:val="hybridMultilevel"/>
+    <w:tmpl w:val="670480D0"/>
+    <w:lvl w:ilvl="0" w:tplc="39827A56">
+      <w:start w:val="1"/>
+      <w:numFmt w:val="bullet"/>
+      <w:lvlText w:val=""/>
+      <w:lvlJc w:val="left"/>
+      <w:pPr>
+        <w:ind w:left="720" w:hanging="360"/>
+      </w:pPr>
+      <w:rPr>
+        <w:rFonts w:ascii="Symbol" w:hAnsi="Symbol" w:hint="default"/>
+      </w:rPr>
+    </w:lvl>
+    <w:lvl w:ilvl="1" w:tplc="C71E74F0">
+      <w:start w:val="1"/>
+      <w:numFmt w:val="bullet"/>
+      <w:lvlText w:val="o"/>
+      <w:lvlJc w:val="left"/>
+      <w:pPr>
+        <w:ind w:left="1440" w:hanging="360"/>
+      </w:pPr>
+      <w:rPr>
+        <w:rFonts w:ascii="Courier New" w:hAnsi="Courier New" w:hint="default"/>
+      </w:rPr>
+    </w:lvl>
+    <w:lvl w:ilvl="2" w:tplc="7E9221E6">
+      <w:start w:val="1"/>
+      <w:numFmt w:val="bullet"/>
+      <w:lvlText w:val=""/>
+      <w:lvlJc w:val="left"/>
+      <w:pPr>
+        <w:ind w:left="2160" w:hanging="360"/>
+      </w:pPr>
+      <w:rPr>
+        <w:rFonts w:ascii="Wingdings" w:hAnsi="Wingdings" w:hint="default"/>
+      </w:rPr>
+    </w:lvl>
+    <w:lvl w:ilvl="3" w:tplc="E9BA2A9E">
+      <w:start w:val="1"/>
+      <w:numFmt w:val="bullet"/>
+      <w:lvlText w:val=""/>
+      <w:lvlJc w:val="left"/>
+      <w:pPr>
+        <w:ind w:left="2880" w:hanging="360"/>
+      </w:pPr>
+      <w:rPr>
+        <w:rFonts w:ascii="Symbol" w:hAnsi="Symbol" w:hint="default"/>
+      </w:rPr>
+    </w:lvl>
+    <w:lvl w:ilvl="4" w:tplc="4C94222C">
+      <w:start w:val="1"/>
+      <w:numFmt w:val="bullet"/>
+      <w:lvlText w:val="o"/>
+      <w:lvlJc w:val="left"/>
+      <w:pPr>
+        <w:ind w:left="3600" w:hanging="360"/>
+      </w:pPr>
+      <w:rPr>
+        <w:rFonts w:ascii="Courier New" w:hAnsi="Courier New" w:hint="default"/>
+      </w:rPr>
+    </w:lvl>
+    <w:lvl w:ilvl="5" w:tplc="47BC6198">
+      <w:start w:val="1"/>
+      <w:numFmt w:val="bullet"/>
+      <w:lvlText w:val=""/>
+      <w:lvlJc w:val="left"/>
+      <w:pPr>
+        <w:ind w:left="4320" w:hanging="360"/>
+      </w:pPr>
+      <w:rPr>
+        <w:rFonts w:ascii="Wingdings" w:hAnsi="Wingdings" w:hint="default"/>
+      </w:rPr>
+    </w:lvl>
+    <w:lvl w:ilvl="6" w:tplc="94F6503A">
+      <w:start w:val="1"/>
+      <w:numFmt w:val="bullet"/>
+      <w:lvlText w:val=""/>
+      <w:lvlJc w:val="left"/>
+      <w:pPr>
+        <w:ind w:left="5040" w:hanging="360"/>
+      </w:pPr>
+      <w:rPr>
+        <w:rFonts w:ascii="Symbol" w:hAnsi="Symbol" w:hint="default"/>
+      </w:rPr>
+    </w:lvl>
+    <w:lvl w:ilvl="7" w:tplc="15C203AC">
+      <w:start w:val="1"/>
+      <w:numFmt w:val="bullet"/>
+      <w:lvlText w:val="o"/>
+      <w:lvlJc w:val="left"/>
+      <w:pPr>
+        <w:ind w:left="5760" w:hanging="360"/>
+      </w:pPr>
+      <w:rPr>
+        <w:rFonts w:ascii="Courier New" w:hAnsi="Courier New" w:hint="default"/>
+      </w:rPr>
+    </w:lvl>
+    <w:lvl w:ilvl="8" w:tplc="609E0AE4">
+      <w:start w:val="1"/>
+      <w:numFmt w:val="bullet"/>
+      <w:lvlText w:val=""/>
+      <w:lvlJc w:val="left"/>
+      <w:pPr>
+        <w:ind w:left="6480" w:hanging="360"/>
+      </w:pPr>
+      <w:rPr>
+        <w:rFonts w:ascii="Wingdings" w:hAnsi="Wingdings" w:hint="default"/>
+      </w:rPr>
+    </w:lvl>
+  </w:abstractNum>
+  <w:abstractNum w:abstractNumId="10" w15:restartNumberingAfterBreak="0">
     <w:nsid w:val="761E3E63"/>
     <w:multiLevelType w:val="multilevel"/>
     <w:tmpl w:val="34C0FC98"/>
@@ -6117,7 +5919,7 @@
         <w:ind w:left="720" w:hanging="360"/>
       </w:pPr>
       <w:rPr>
-        <w:rFonts w:hint="default" w:ascii="Symbol" w:hAnsi="Symbol"/>
+        <w:rFonts w:ascii="Symbol" w:hAnsi="Symbol" w:hint="default"/>
         <w:sz w:val="20"/>
       </w:rPr>
     </w:lvl>
@@ -6133,7 +5935,7 @@
         <w:ind w:left="1440" w:hanging="360"/>
       </w:pPr>
       <w:rPr>
-        <w:rFonts w:hint="default" w:ascii="Symbol" w:hAnsi="Symbol"/>
+        <w:rFonts w:ascii="Symbol" w:hAnsi="Symbol" w:hint="default"/>
         <w:sz w:val="20"/>
       </w:rPr>
     </w:lvl>
@@ -6149,7 +5951,7 @@
         <w:ind w:left="2160" w:hanging="360"/>
       </w:pPr>
       <w:rPr>
-        <w:rFonts w:hint="default" w:ascii="Symbol" w:hAnsi="Symbol"/>
+        <w:rFonts w:ascii="Symbol" w:hAnsi="Symbol" w:hint="default"/>
         <w:sz w:val="20"/>
       </w:rPr>
     </w:lvl>
@@ -6165,7 +5967,7 @@
         <w:ind w:left="2880" w:hanging="360"/>
       </w:pPr>
       <w:rPr>
-        <w:rFonts w:hint="default" w:ascii="Symbol" w:hAnsi="Symbol"/>
+        <w:rFonts w:ascii="Symbol" w:hAnsi="Symbol" w:hint="default"/>
         <w:sz w:val="20"/>
       </w:rPr>
     </w:lvl>
@@ -6181,7 +5983,7 @@
         <w:ind w:left="3600" w:hanging="360"/>
       </w:pPr>
       <w:rPr>
-        <w:rFonts w:hint="default" w:ascii="Symbol" w:hAnsi="Symbol"/>
+        <w:rFonts w:ascii="Symbol" w:hAnsi="Symbol" w:hint="default"/>
         <w:sz w:val="20"/>
       </w:rPr>
     </w:lvl>
@@ -6197,7 +5999,7 @@
         <w:ind w:left="4320" w:hanging="360"/>
       </w:pPr>
       <w:rPr>
-        <w:rFonts w:hint="default" w:ascii="Symbol" w:hAnsi="Symbol"/>
+        <w:rFonts w:ascii="Symbol" w:hAnsi="Symbol" w:hint="default"/>
         <w:sz w:val="20"/>
       </w:rPr>
     </w:lvl>
@@ -6213,7 +6015,7 @@
         <w:ind w:left="5040" w:hanging="360"/>
       </w:pPr>
       <w:rPr>
-        <w:rFonts w:hint="default" w:ascii="Symbol" w:hAnsi="Symbol"/>
+        <w:rFonts w:ascii="Symbol" w:hAnsi="Symbol" w:hint="default"/>
         <w:sz w:val="20"/>
       </w:rPr>
     </w:lvl>
@@ -6229,7 +6031,7 @@
         <w:ind w:left="5760" w:hanging="360"/>
       </w:pPr>
       <w:rPr>
-        <w:rFonts w:hint="default" w:ascii="Symbol" w:hAnsi="Symbol"/>
+        <w:rFonts w:ascii="Symbol" w:hAnsi="Symbol" w:hint="default"/>
         <w:sz w:val="20"/>
       </w:rPr>
     </w:lvl>
@@ -6245,53 +6047,53 @@
         <w:ind w:left="6480" w:hanging="360"/>
       </w:pPr>
       <w:rPr>
-        <w:rFonts w:hint="default" w:ascii="Symbol" w:hAnsi="Symbol"/>
+        <w:rFonts w:ascii="Symbol" w:hAnsi="Symbol" w:hint="default"/>
         <w:sz w:val="20"/>
       </w:rPr>
     </w:lvl>
   </w:abstractNum>
-  <w:num w:numId="11">
+  <w:num w:numId="1" w16cid:durableId="1531601236">
+    <w:abstractNumId w:val="0"/>
+  </w:num>
+  <w:num w:numId="2" w16cid:durableId="2090999692">
+    <w:abstractNumId w:val="4"/>
+  </w:num>
+  <w:num w:numId="3" w16cid:durableId="1844710381">
+    <w:abstractNumId w:val="9"/>
+  </w:num>
+  <w:num w:numId="4" w16cid:durableId="651757585">
+    <w:abstractNumId w:val="1"/>
+  </w:num>
+  <w:num w:numId="5" w16cid:durableId="1831482078">
+    <w:abstractNumId w:val="3"/>
+  </w:num>
+  <w:num w:numId="6" w16cid:durableId="2014380261">
+    <w:abstractNumId w:val="7"/>
+  </w:num>
+  <w:num w:numId="7" w16cid:durableId="302390684">
+    <w:abstractNumId w:val="5"/>
+  </w:num>
+  <w:num w:numId="8" w16cid:durableId="1840541191">
     <w:abstractNumId w:val="10"/>
   </w:num>
-  <w:num w:numId="10">
-    <w:abstractNumId w:val="9"/>
+  <w:num w:numId="9" w16cid:durableId="1656950631">
+    <w:abstractNumId w:val="6"/>
   </w:num>
-  <w:num w:numId="9">
+  <w:num w:numId="10" w16cid:durableId="325860553">
     <w:abstractNumId w:val="8"/>
   </w:num>
-  <w:num w:numId="8">
-    <w:abstractNumId w:val="7"/>
-  </w:num>
-  <w:num w:numId="7">
-    <w:abstractNumId w:val="6"/>
-  </w:num>
-  <w:num w:numId="6">
-    <w:abstractNumId w:val="5"/>
-  </w:num>
-  <w:num w:numId="5">
-    <w:abstractNumId w:val="4"/>
-  </w:num>
-  <w:num w:numId="1" w16cid:durableId="1840541191">
-    <w:abstractNumId w:val="3"/>
-  </w:num>
-  <w:num w:numId="2" w16cid:durableId="1656950631">
-    <w:abstractNumId w:val="1"/>
-  </w:num>
-  <w:num w:numId="3" w16cid:durableId="325860553">
+  <w:num w:numId="11" w16cid:durableId="124861286">
     <w:abstractNumId w:val="2"/>
-  </w:num>
-  <w:num w:numId="4" w16cid:durableId="124861286">
-    <w:abstractNumId w:val="0"/>
   </w:num>
 </w:numbering>
 </file>
 
 <file path=word/styles.xml><?xml version="1.0" encoding="utf-8"?>
-<w:styles xmlns:mc="http://schemas.openxmlformats.org/markup-compatibility/2006" xmlns:r="http://schemas.openxmlformats.org/officeDocument/2006/relationships" xmlns:w="http://schemas.openxmlformats.org/wordprocessingml/2006/main" xmlns:w14="http://schemas.microsoft.com/office/word/2010/wordml" xmlns:w15="http://schemas.microsoft.com/office/word/2012/wordml" xmlns:w16cex="http://schemas.microsoft.com/office/word/2018/wordml/cex" xmlns:w16cid="http://schemas.microsoft.com/office/word/2016/wordml/cid" xmlns:w16="http://schemas.microsoft.com/office/word/2018/wordml" xmlns:w16sdtdh="http://schemas.microsoft.com/office/word/2020/wordml/sdtdatahash" xmlns:w16se="http://schemas.microsoft.com/office/word/2015/wordml/symex" mc:Ignorable="w14 w15 w16se w16cid w16 w16cex w16sdtdh">
+<w:styles xmlns:mc="http://schemas.openxmlformats.org/markup-compatibility/2006" xmlns:r="http://schemas.openxmlformats.org/officeDocument/2006/relationships" xmlns:w="http://schemas.openxmlformats.org/wordprocessingml/2006/main" xmlns:w14="http://schemas.microsoft.com/office/word/2010/wordml" xmlns:w15="http://schemas.microsoft.com/office/word/2012/wordml" xmlns:w16cex="http://schemas.microsoft.com/office/word/2018/wordml/cex" xmlns:w16cid="http://schemas.microsoft.com/office/word/2016/wordml/cid" xmlns:w16="http://schemas.microsoft.com/office/word/2018/wordml" xmlns:w16du="http://schemas.microsoft.com/office/word/2023/wordml/word16du" xmlns:w16sdtdh="http://schemas.microsoft.com/office/word/2020/wordml/sdtdatahash" xmlns:w16se="http://schemas.microsoft.com/office/word/2015/wordml/symex" mc:Ignorable="w14 w15 w16se w16cid w16 w16cex w16sdtdh w16du">
   <w:docDefaults>
     <w:rPrDefault>
       <w:rPr>
-        <w:rFonts w:asciiTheme="minorHAnsi" w:hAnsiTheme="minorHAnsi" w:eastAsiaTheme="minorHAnsi" w:cstheme="minorBidi"/>
+        <w:rFonts w:asciiTheme="minorHAnsi" w:eastAsiaTheme="minorHAnsi" w:hAnsiTheme="minorHAnsi" w:cstheme="minorBidi"/>
         <w:kern w:val="2"/>
         <w:sz w:val="22"/>
         <w:szCs w:val="22"/>
@@ -6308,14 +6110,14 @@
   <w:latentStyles w:defLockedState="0" w:defUIPriority="99" w:defSemiHidden="0" w:defUnhideWhenUsed="0" w:defQFormat="0" w:count="376">
     <w:lsdException w:name="Normal" w:uiPriority="0" w:qFormat="1"/>
     <w:lsdException w:name="heading 1" w:uiPriority="9" w:qFormat="1"/>
-    <w:lsdException w:name="heading 2" w:uiPriority="9" w:semiHidden="1" w:unhideWhenUsed="1" w:qFormat="1"/>
-    <w:lsdException w:name="heading 3" w:uiPriority="9" w:semiHidden="1" w:unhideWhenUsed="1" w:qFormat="1"/>
-    <w:lsdException w:name="heading 4" w:uiPriority="9" w:semiHidden="1" w:unhideWhenUsed="1" w:qFormat="1"/>
-    <w:lsdException w:name="heading 5" w:uiPriority="9" w:semiHidden="1" w:unhideWhenUsed="1" w:qFormat="1"/>
-    <w:lsdException w:name="heading 6" w:uiPriority="9" w:semiHidden="1" w:unhideWhenUsed="1" w:qFormat="1"/>
-    <w:lsdException w:name="heading 7" w:uiPriority="9" w:semiHidden="1" w:unhideWhenUsed="1" w:qFormat="1"/>
-    <w:lsdException w:name="heading 8" w:uiPriority="9" w:semiHidden="1" w:unhideWhenUsed="1" w:qFormat="1"/>
-    <w:lsdException w:name="heading 9" w:uiPriority="9" w:semiHidden="1" w:unhideWhenUsed="1" w:qFormat="1"/>
+    <w:lsdException w:name="heading 2" w:semiHidden="1" w:uiPriority="9" w:unhideWhenUsed="1" w:qFormat="1"/>
+    <w:lsdException w:name="heading 3" w:semiHidden="1" w:uiPriority="9" w:unhideWhenUsed="1" w:qFormat="1"/>
+    <w:lsdException w:name="heading 4" w:semiHidden="1" w:uiPriority="9" w:unhideWhenUsed="1" w:qFormat="1"/>
+    <w:lsdException w:name="heading 5" w:semiHidden="1" w:uiPriority="9" w:unhideWhenUsed="1" w:qFormat="1"/>
+    <w:lsdException w:name="heading 6" w:semiHidden="1" w:uiPriority="9" w:unhideWhenUsed="1" w:qFormat="1"/>
+    <w:lsdException w:name="heading 7" w:semiHidden="1" w:uiPriority="9" w:unhideWhenUsed="1" w:qFormat="1"/>
+    <w:lsdException w:name="heading 8" w:semiHidden="1" w:uiPriority="9" w:unhideWhenUsed="1" w:qFormat="1"/>
+    <w:lsdException w:name="heading 9" w:semiHidden="1" w:uiPriority="9" w:unhideWhenUsed="1" w:qFormat="1"/>
     <w:lsdException w:name="index 1" w:semiHidden="1" w:unhideWhenUsed="1"/>
     <w:lsdException w:name="index 2" w:semiHidden="1" w:unhideWhenUsed="1"/>
     <w:lsdException w:name="index 3" w:semiHidden="1" w:unhideWhenUsed="1"/>
@@ -6325,22 +6127,22 @@
     <w:lsdException w:name="index 7" w:semiHidden="1" w:unhideWhenUsed="1"/>
     <w:lsdException w:name="index 8" w:semiHidden="1" w:unhideWhenUsed="1"/>
     <w:lsdException w:name="index 9" w:semiHidden="1" w:unhideWhenUsed="1"/>
-    <w:lsdException w:name="toc 1" w:uiPriority="39" w:semiHidden="1" w:unhideWhenUsed="1"/>
-    <w:lsdException w:name="toc 2" w:uiPriority="39" w:semiHidden="1" w:unhideWhenUsed="1"/>
-    <w:lsdException w:name="toc 3" w:uiPriority="39" w:semiHidden="1" w:unhideWhenUsed="1"/>
-    <w:lsdException w:name="toc 4" w:uiPriority="39" w:semiHidden="1" w:unhideWhenUsed="1"/>
-    <w:lsdException w:name="toc 5" w:uiPriority="39" w:semiHidden="1" w:unhideWhenUsed="1"/>
-    <w:lsdException w:name="toc 6" w:uiPriority="39" w:semiHidden="1" w:unhideWhenUsed="1"/>
-    <w:lsdException w:name="toc 7" w:uiPriority="39" w:semiHidden="1" w:unhideWhenUsed="1"/>
-    <w:lsdException w:name="toc 8" w:uiPriority="39" w:semiHidden="1" w:unhideWhenUsed="1"/>
-    <w:lsdException w:name="toc 9" w:uiPriority="39" w:semiHidden="1" w:unhideWhenUsed="1"/>
+    <w:lsdException w:name="toc 1" w:semiHidden="1" w:uiPriority="39" w:unhideWhenUsed="1"/>
+    <w:lsdException w:name="toc 2" w:semiHidden="1" w:uiPriority="39" w:unhideWhenUsed="1"/>
+    <w:lsdException w:name="toc 3" w:semiHidden="1" w:uiPriority="39" w:unhideWhenUsed="1"/>
+    <w:lsdException w:name="toc 4" w:semiHidden="1" w:uiPriority="39" w:unhideWhenUsed="1"/>
+    <w:lsdException w:name="toc 5" w:semiHidden="1" w:uiPriority="39" w:unhideWhenUsed="1"/>
+    <w:lsdException w:name="toc 6" w:semiHidden="1" w:uiPriority="39" w:unhideWhenUsed="1"/>
+    <w:lsdException w:name="toc 7" w:semiHidden="1" w:uiPriority="39" w:unhideWhenUsed="1"/>
+    <w:lsdException w:name="toc 8" w:semiHidden="1" w:uiPriority="39" w:unhideWhenUsed="1"/>
+    <w:lsdException w:name="toc 9" w:semiHidden="1" w:uiPriority="39" w:unhideWhenUsed="1"/>
     <w:lsdException w:name="Normal Indent" w:semiHidden="1" w:unhideWhenUsed="1"/>
     <w:lsdException w:name="footnote text" w:semiHidden="1" w:unhideWhenUsed="1"/>
     <w:lsdException w:name="annotation text" w:semiHidden="1" w:unhideWhenUsed="1"/>
     <w:lsdException w:name="header" w:semiHidden="1" w:unhideWhenUsed="1"/>
     <w:lsdException w:name="footer" w:semiHidden="1" w:unhideWhenUsed="1"/>
     <w:lsdException w:name="index heading" w:semiHidden="1" w:unhideWhenUsed="1"/>
-    <w:lsdException w:name="caption" w:uiPriority="35" w:semiHidden="1" w:unhideWhenUsed="1" w:qFormat="1"/>
+    <w:lsdException w:name="caption" w:semiHidden="1" w:uiPriority="35" w:unhideWhenUsed="1" w:qFormat="1"/>
     <w:lsdException w:name="table of figures" w:semiHidden="1" w:unhideWhenUsed="1"/>
     <w:lsdException w:name="envelope address" w:semiHidden="1" w:unhideWhenUsed="1"/>
     <w:lsdException w:name="envelope return" w:semiHidden="1" w:unhideWhenUsed="1"/>
@@ -6371,7 +6173,7 @@
     <w:lsdException w:name="Title" w:uiPriority="10" w:qFormat="1"/>
     <w:lsdException w:name="Closing" w:semiHidden="1" w:unhideWhenUsed="1"/>
     <w:lsdException w:name="Signature" w:semiHidden="1" w:unhideWhenUsed="1"/>
-    <w:lsdException w:name="Default Paragraph Font" w:uiPriority="1" w:semiHidden="1" w:unhideWhenUsed="1"/>
+    <w:lsdException w:name="Default Paragraph Font" w:semiHidden="1" w:uiPriority="1" w:unhideWhenUsed="1"/>
     <w:lsdException w:name="Body Text" w:semiHidden="1" w:unhideWhenUsed="1"/>
     <w:lsdException w:name="Body Text Indent" w:semiHidden="1" w:unhideWhenUsed="1"/>
     <w:lsdException w:name="List Continue" w:semiHidden="1" w:unhideWhenUsed="1"/>
@@ -6571,8 +6373,8 @@
     <w:lsdException w:name="Subtle Reference" w:uiPriority="31" w:qFormat="1"/>
     <w:lsdException w:name="Intense Reference" w:uiPriority="32" w:qFormat="1"/>
     <w:lsdException w:name="Book Title" w:uiPriority="33" w:qFormat="1"/>
-    <w:lsdException w:name="Bibliography" w:uiPriority="37" w:semiHidden="1" w:unhideWhenUsed="1"/>
-    <w:lsdException w:name="TOC Heading" w:uiPriority="39" w:semiHidden="1" w:unhideWhenUsed="1" w:qFormat="1"/>
+    <w:lsdException w:name="Bibliography" w:semiHidden="1" w:uiPriority="37" w:unhideWhenUsed="1"/>
+    <w:lsdException w:name="TOC Heading" w:semiHidden="1" w:uiPriority="39" w:unhideWhenUsed="1" w:qFormat="1"/>
     <w:lsdException w:name="Plain Table 1" w:uiPriority="41"/>
     <w:lsdException w:name="Plain Table 2" w:uiPriority="42"/>
     <w:lsdException w:name="Plain Table 3" w:uiPriority="43"/>
@@ -6683,15 +6485,15 @@
     <w:lsdException w:name="Unresolved Mention" w:semiHidden="1" w:unhideWhenUsed="1"/>
     <w:lsdException w:name="Smart Link" w:semiHidden="1" w:unhideWhenUsed="1"/>
   </w:latentStyles>
-  <w:style w:type="paragraph" w:styleId="Normal" w:default="1">
+  <w:style w:type="paragraph" w:default="1" w:styleId="Normal">
     <w:name w:val="Normal"/>
     <w:qFormat/>
   </w:style>
-  <w:style w:type="paragraph" w:styleId="Ttulo1">
+  <w:style w:type="paragraph" w:styleId="Heading1">
     <w:name w:val="heading 1"/>
     <w:basedOn w:val="Normal"/>
     <w:next w:val="Normal"/>
-    <w:link w:val="Ttulo1Car"/>
+    <w:link w:val="Heading1Char"/>
     <w:uiPriority w:val="9"/>
     <w:qFormat/>
     <w:rsid w:val="00FA2DAC"/>
@@ -6702,17 +6504,17 @@
       <w:outlineLvl w:val="0"/>
     </w:pPr>
     <w:rPr>
-      <w:rFonts w:asciiTheme="majorHAnsi" w:hAnsiTheme="majorHAnsi" w:eastAsiaTheme="majorEastAsia" w:cstheme="majorBidi"/>
+      <w:rFonts w:asciiTheme="majorHAnsi" w:eastAsiaTheme="majorEastAsia" w:hAnsiTheme="majorHAnsi" w:cstheme="majorBidi"/>
       <w:color w:val="2F5496" w:themeColor="accent1" w:themeShade="BF"/>
       <w:sz w:val="32"/>
       <w:szCs w:val="32"/>
     </w:rPr>
   </w:style>
-  <w:style w:type="paragraph" w:styleId="Ttulo2">
+  <w:style w:type="paragraph" w:styleId="Heading2">
     <w:name w:val="heading 2"/>
     <w:basedOn w:val="Normal"/>
     <w:next w:val="Normal"/>
-    <w:link w:val="Ttulo2Car"/>
+    <w:link w:val="Heading2Char"/>
     <w:uiPriority w:val="9"/>
     <w:unhideWhenUsed/>
     <w:qFormat/>
@@ -6724,19 +6526,19 @@
       <w:outlineLvl w:val="1"/>
     </w:pPr>
     <w:rPr>
-      <w:rFonts w:asciiTheme="majorHAnsi" w:hAnsiTheme="majorHAnsi" w:eastAsiaTheme="majorEastAsia" w:cstheme="majorBidi"/>
+      <w:rFonts w:asciiTheme="majorHAnsi" w:eastAsiaTheme="majorEastAsia" w:hAnsiTheme="majorHAnsi" w:cstheme="majorBidi"/>
       <w:color w:val="2F5496" w:themeColor="accent1" w:themeShade="BF"/>
       <w:sz w:val="26"/>
       <w:szCs w:val="26"/>
     </w:rPr>
   </w:style>
-  <w:style w:type="character" w:styleId="Fuentedeprrafopredeter" w:default="1">
+  <w:style w:type="character" w:default="1" w:styleId="DefaultParagraphFont">
     <w:name w:val="Default Paragraph Font"/>
     <w:uiPriority w:val="1"/>
     <w:semiHidden/>
     <w:unhideWhenUsed/>
   </w:style>
-  <w:style w:type="table" w:styleId="Tablanormal" w:default="1">
+  <w:style w:type="table" w:default="1" w:styleId="TableNormal">
     <w:name w:val="Normal Table"/>
     <w:uiPriority w:val="99"/>
     <w:semiHidden/>
@@ -6751,16 +6553,16 @@
       </w:tblCellMar>
     </w:tblPr>
   </w:style>
-  <w:style w:type="numbering" w:styleId="Sinlista" w:default="1">
+  <w:style w:type="numbering" w:default="1" w:styleId="NoList">
     <w:name w:val="No List"/>
     <w:uiPriority w:val="99"/>
     <w:semiHidden/>
     <w:unhideWhenUsed/>
   </w:style>
-  <w:style w:type="paragraph" w:styleId="Encabezado">
+  <w:style w:type="paragraph" w:styleId="Header">
     <w:name w:val="header"/>
     <w:basedOn w:val="Normal"/>
-    <w:link w:val="EncabezadoCar"/>
+    <w:link w:val="HeaderChar"/>
     <w:uiPriority w:val="99"/>
     <w:unhideWhenUsed/>
     <w:rsid w:val="00FA2DAC"/>
@@ -6772,17 +6574,17 @@
       <w:spacing w:after="0" w:line="240" w:lineRule="auto"/>
     </w:pPr>
   </w:style>
-  <w:style w:type="character" w:styleId="EncabezadoCar" w:customStyle="1">
-    <w:name w:val="Encabezado Car"/>
-    <w:basedOn w:val="Fuentedeprrafopredeter"/>
-    <w:link w:val="Encabezado"/>
+  <w:style w:type="character" w:customStyle="1" w:styleId="HeaderChar">
+    <w:name w:val="Header Char"/>
+    <w:basedOn w:val="DefaultParagraphFont"/>
+    <w:link w:val="Header"/>
     <w:uiPriority w:val="99"/>
     <w:rsid w:val="00FA2DAC"/>
   </w:style>
-  <w:style w:type="paragraph" w:styleId="Piedepgina">
+  <w:style w:type="paragraph" w:styleId="Footer">
     <w:name w:val="footer"/>
     <w:basedOn w:val="Normal"/>
-    <w:link w:val="PiedepginaCar"/>
+    <w:link w:val="FooterChar"/>
     <w:uiPriority w:val="99"/>
     <w:unhideWhenUsed/>
     <w:rsid w:val="00FA2DAC"/>
@@ -6794,29 +6596,29 @@
       <w:spacing w:after="0" w:line="240" w:lineRule="auto"/>
     </w:pPr>
   </w:style>
-  <w:style w:type="character" w:styleId="PiedepginaCar" w:customStyle="1">
-    <w:name w:val="Pie de página Car"/>
-    <w:basedOn w:val="Fuentedeprrafopredeter"/>
-    <w:link w:val="Piedepgina"/>
+  <w:style w:type="character" w:customStyle="1" w:styleId="FooterChar">
+    <w:name w:val="Footer Char"/>
+    <w:basedOn w:val="DefaultParagraphFont"/>
+    <w:link w:val="Footer"/>
     <w:uiPriority w:val="99"/>
     <w:rsid w:val="00FA2DAC"/>
   </w:style>
-  <w:style w:type="character" w:styleId="Ttulo1Car" w:customStyle="1">
-    <w:name w:val="Título 1 Car"/>
-    <w:basedOn w:val="Fuentedeprrafopredeter"/>
-    <w:link w:val="Ttulo1"/>
+  <w:style w:type="character" w:customStyle="1" w:styleId="Heading1Char">
+    <w:name w:val="Heading 1 Char"/>
+    <w:basedOn w:val="DefaultParagraphFont"/>
+    <w:link w:val="Heading1"/>
     <w:uiPriority w:val="9"/>
     <w:rsid w:val="00FA2DAC"/>
     <w:rPr>
-      <w:rFonts w:asciiTheme="majorHAnsi" w:hAnsiTheme="majorHAnsi" w:eastAsiaTheme="majorEastAsia" w:cstheme="majorBidi"/>
+      <w:rFonts w:asciiTheme="majorHAnsi" w:eastAsiaTheme="majorEastAsia" w:hAnsiTheme="majorHAnsi" w:cstheme="majorBidi"/>
       <w:color w:val="2F5496" w:themeColor="accent1" w:themeShade="BF"/>
       <w:sz w:val="32"/>
       <w:szCs w:val="32"/>
     </w:rPr>
   </w:style>
-  <w:style w:type="paragraph" w:styleId="TtuloTDC">
+  <w:style w:type="paragraph" w:styleId="TOCHeading">
     <w:name w:val="TOC Heading"/>
-    <w:basedOn w:val="Ttulo1"/>
+    <w:basedOn w:val="Heading1"/>
     <w:next w:val="Normal"/>
     <w:uiPriority w:val="39"/>
     <w:unhideWhenUsed/>
@@ -6831,9 +6633,9 @@
       <w14:ligatures w14:val="none"/>
     </w:rPr>
   </w:style>
-  <w:style w:type="table" w:styleId="Tablaconcuadrcula">
+  <w:style w:type="table" w:styleId="TableGrid">
     <w:name w:val="Table Grid"/>
-    <w:basedOn w:val="Tablanormal"/>
+    <w:basedOn w:val="TableNormal"/>
     <w:uiPriority w:val="39"/>
     <w:rsid w:val="003B51CE"/>
     <w:pPr>
@@ -6841,26 +6643,26 @@
     </w:pPr>
     <w:tblPr>
       <w:tblBorders>
-        <w:top w:val="single" w:color="auto" w:sz="4" w:space="0"/>
-        <w:left w:val="single" w:color="auto" w:sz="4" w:space="0"/>
-        <w:bottom w:val="single" w:color="auto" w:sz="4" w:space="0"/>
-        <w:right w:val="single" w:color="auto" w:sz="4" w:space="0"/>
-        <w:insideH w:val="single" w:color="auto" w:sz="4" w:space="0"/>
-        <w:insideV w:val="single" w:color="auto" w:sz="4" w:space="0"/>
+        <w:top w:val="single" w:sz="4" w:space="0" w:color="auto"/>
+        <w:left w:val="single" w:sz="4" w:space="0" w:color="auto"/>
+        <w:bottom w:val="single" w:sz="4" w:space="0" w:color="auto"/>
+        <w:right w:val="single" w:sz="4" w:space="0" w:color="auto"/>
+        <w:insideH w:val="single" w:sz="4" w:space="0" w:color="auto"/>
+        <w:insideV w:val="single" w:sz="4" w:space="0" w:color="auto"/>
       </w:tblBorders>
     </w:tblPr>
   </w:style>
-  <w:style w:type="character" w:styleId="normaltextrun" w:customStyle="1">
+  <w:style w:type="character" w:customStyle="1" w:styleId="normaltextrun">
     <w:name w:val="normaltextrun"/>
-    <w:basedOn w:val="Fuentedeprrafopredeter"/>
+    <w:basedOn w:val="DefaultParagraphFont"/>
     <w:rsid w:val="003B51CE"/>
   </w:style>
-  <w:style w:type="character" w:styleId="eop" w:customStyle="1">
+  <w:style w:type="character" w:customStyle="1" w:styleId="eop">
     <w:name w:val="eop"/>
-    <w:basedOn w:val="Fuentedeprrafopredeter"/>
+    <w:basedOn w:val="DefaultParagraphFont"/>
     <w:rsid w:val="003B51CE"/>
   </w:style>
-  <w:style w:type="paragraph" w:styleId="paragraph" w:customStyle="1">
+  <w:style w:type="paragraph" w:customStyle="1" w:styleId="paragraph">
     <w:name w:val="paragraph"/>
     <w:basedOn w:val="Normal"/>
     <w:rsid w:val="003B51CE"/>
@@ -6868,7 +6670,7 @@
       <w:spacing w:before="100" w:beforeAutospacing="1" w:after="100" w:afterAutospacing="1" w:line="240" w:lineRule="auto"/>
     </w:pPr>
     <w:rPr>
-      <w:rFonts w:ascii="Times New Roman" w:hAnsi="Times New Roman" w:eastAsia="Times New Roman" w:cs="Times New Roman"/>
+      <w:rFonts w:ascii="Times New Roman" w:eastAsia="Times New Roman" w:hAnsi="Times New Roman" w:cs="Times New Roman"/>
       <w:kern w:val="0"/>
       <w:sz w:val="24"/>
       <w:szCs w:val="24"/>
@@ -6876,7 +6678,7 @@
       <w14:ligatures w14:val="none"/>
     </w:rPr>
   </w:style>
-  <w:style w:type="paragraph" w:styleId="TDC1">
+  <w:style w:type="paragraph" w:styleId="TOC1">
     <w:name w:val="toc 1"/>
     <w:basedOn w:val="Normal"/>
     <w:next w:val="Normal"/>
@@ -6888,9 +6690,9 @@
       <w:spacing w:after="100"/>
     </w:pPr>
   </w:style>
-  <w:style w:type="character" w:styleId="Hipervnculo">
+  <w:style w:type="character" w:styleId="Hyperlink">
     <w:name w:val="Hyperlink"/>
-    <w:basedOn w:val="Fuentedeprrafopredeter"/>
+    <w:basedOn w:val="DefaultParagraphFont"/>
     <w:uiPriority w:val="99"/>
     <w:unhideWhenUsed/>
     <w:rsid w:val="003B51CE"/>
@@ -6899,20 +6701,20 @@
       <w:u w:val="single"/>
     </w:rPr>
   </w:style>
-  <w:style w:type="character" w:styleId="Ttulo2Car" w:customStyle="1">
-    <w:name w:val="Título 2 Car"/>
-    <w:basedOn w:val="Fuentedeprrafopredeter"/>
-    <w:link w:val="Ttulo2"/>
+  <w:style w:type="character" w:customStyle="1" w:styleId="Heading2Char">
+    <w:name w:val="Heading 2 Char"/>
+    <w:basedOn w:val="DefaultParagraphFont"/>
+    <w:link w:val="Heading2"/>
     <w:uiPriority w:val="9"/>
     <w:rsid w:val="00C5455C"/>
     <w:rPr>
-      <w:rFonts w:asciiTheme="majorHAnsi" w:hAnsiTheme="majorHAnsi" w:eastAsiaTheme="majorEastAsia" w:cstheme="majorBidi"/>
+      <w:rFonts w:asciiTheme="majorHAnsi" w:eastAsiaTheme="majorEastAsia" w:hAnsiTheme="majorHAnsi" w:cstheme="majorBidi"/>
       <w:color w:val="2F5496" w:themeColor="accent1" w:themeShade="BF"/>
       <w:sz w:val="26"/>
       <w:szCs w:val="26"/>
     </w:rPr>
   </w:style>
-  <w:style w:type="paragraph" w:styleId="TDC2">
+  <w:style w:type="paragraph" w:styleId="TOC2">
     <w:name w:val="toc 2"/>
     <w:basedOn w:val="Normal"/>
     <w:next w:val="Normal"/>
@@ -6925,9 +6727,9 @@
       <w:ind w:left="220"/>
     </w:pPr>
   </w:style>
-  <w:style w:type="character" w:styleId="Mencinsinresolver">
+  <w:style w:type="character" w:styleId="UnresolvedMention">
     <w:name w:val="Unresolved Mention"/>
-    <w:basedOn w:val="Fuentedeprrafopredeter"/>
+    <w:basedOn w:val="DefaultParagraphFont"/>
     <w:uiPriority w:val="99"/>
     <w:semiHidden/>
     <w:unhideWhenUsed/>
@@ -6937,7 +6739,7 @@
       <w:shd w:val="clear" w:color="auto" w:fill="E1DFDD"/>
     </w:rPr>
   </w:style>
-  <w:style w:type="paragraph" w:styleId="Prrafodelista">
+  <w:style w:type="paragraph" w:styleId="ListParagraph">
     <w:name w:val="List Paragraph"/>
     <w:basedOn w:val="Normal"/>
     <w:uiPriority w:val="34"/>
@@ -6948,9 +6750,9 @@
       <w:contextualSpacing/>
     </w:pPr>
   </w:style>
-  <w:style w:type="character" w:styleId="Hipervnculovisitado">
+  <w:style w:type="character" w:styleId="FollowedHyperlink">
     <w:name w:val="FollowedHyperlink"/>
-    <w:basedOn w:val="Fuentedeprrafopredeter"/>
+    <w:basedOn w:val="DefaultParagraphFont"/>
     <w:uiPriority w:val="99"/>
     <w:semiHidden/>
     <w:unhideWhenUsed/>
@@ -6961,39 +6763,6 @@
     </w:rPr>
   </w:style>
 </w:styles>
-</file>
-
-<file path=word/glossary/document.xml><?xml version="1.0" encoding="utf-8"?>
-<w:glossaryDocument xmlns:w14="http://schemas.microsoft.com/office/word/2010/wordml" xmlns:w="http://schemas.openxmlformats.org/wordprocessingml/2006/main">
-  <w:docParts>
-    <w:docPart>
-      <w:docPartPr>
-        <w:name w:val="DefaultPlaceholder_1081868574"/>
-        <w:category>
-          <w:name w:val="General"/>
-          <w:gallery w:val="placeholder"/>
-        </w:category>
-        <w:types>
-          <w:type w:val="bbPlcHdr"/>
-        </w:types>
-        <w:behaviors>
-          <w:behavior w:val="content"/>
-        </w:behaviors>
-        <w:guid w:val="{8cdebb84-d72b-4b61-bd89-2da05f6f8ff6}"/>
-      </w:docPartPr>
-      <w:docPartBody>
-        <w:p>
-          <w:r>
-            <w:rPr>
-              <w:rStyle w:val="PlaceholderText"/>
-            </w:rPr>
-            <w:t/>
-          </w:r>
-        </w:p>
-      </w:docPartBody>
-    </w:docPart>
-  </w:docParts>
-</w:glossaryDocument>
 </file>
 
 <file path=word/theme/theme1.xml><?xml version="1.0" encoding="utf-8"?>
@@ -7292,6 +7061,23 @@
 </file>
 
 <file path=customXml/item1.xml><?xml version="1.0" encoding="utf-8"?>
+<?mso-contentType ?>
+<FormTemplates xmlns="http://schemas.microsoft.com/sharepoint/v3/contenttype/forms">
+  <Display>DocumentLibraryForm</Display>
+  <Edit>DocumentLibraryForm</Edit>
+  <New>DocumentLibraryForm</New>
+</FormTemplates>
+</file>
+
+<file path=customXml/item2.xml><?xml version="1.0" encoding="utf-8"?>
+<p:properties xmlns:p="http://schemas.microsoft.com/office/2006/metadata/properties" xmlns:xsi="http://www.w3.org/2001/XMLSchema-instance" xmlns:pc="http://schemas.microsoft.com/office/infopath/2007/PartnerControls">
+  <documentManagement>
+    <_activity xmlns="70b2018a-a9ad-442d-8369-a78bdb5bcbde" xsi:nil="true"/>
+  </documentManagement>
+</p:properties>
+</file>
+
+<file path=customXml/item3.xml><?xml version="1.0" encoding="utf-8"?>
 <ct:contentTypeSchema xmlns:ct="http://schemas.microsoft.com/office/2006/metadata/contentType" xmlns:ma="http://schemas.microsoft.com/office/2006/metadata/properties/metaAttributes" ct:_="" ma:_="" ma:contentTypeName="Document" ma:contentTypeID="0x010100591C318E21641043977B825B8723135A" ma:contentTypeVersion="9" ma:contentTypeDescription="Create a new document." ma:contentTypeScope="" ma:versionID="269feced86b290dcb0e74b59cc70ee0c">
   <xsd:schema xmlns:xsd="http://www.w3.org/2001/XMLSchema" xmlns:xs="http://www.w3.org/2001/XMLSchema" xmlns:p="http://schemas.microsoft.com/office/2006/metadata/properties" xmlns:ns3="b8c8d87e-ff84-43a1-ab73-bb33295962cd" xmlns:ns4="70b2018a-a9ad-442d-8369-a78bdb5bcbde" targetNamespace="http://schemas.microsoft.com/office/2006/metadata/properties" ma:root="true" ma:fieldsID="7cb85f96937ede00142cebc5d165f117" ns3:_="" ns4:_="">
     <xsd:import namespace="b8c8d87e-ff84-43a1-ab73-bb33295962cd"/>
@@ -7488,38 +7274,10 @@
 </ct:contentTypeSchema>
 </file>
 
-<file path=customXml/item2.xml><?xml version="1.0" encoding="utf-8"?>
-<p:properties xmlns:p="http://schemas.microsoft.com/office/2006/metadata/properties" xmlns:xsi="http://www.w3.org/2001/XMLSchema-instance" xmlns:pc="http://schemas.microsoft.com/office/infopath/2007/PartnerControls">
-  <documentManagement>
-    <_activity xmlns="70b2018a-a9ad-442d-8369-a78bdb5bcbde" xsi:nil="true"/>
-  </documentManagement>
-</p:properties>
-</file>
-
-<file path=customXml/item3.xml><?xml version="1.0" encoding="utf-8"?>
-<?mso-contentType ?>
-<FormTemplates xmlns="http://schemas.microsoft.com/sharepoint/v3/contenttype/forms">
-  <Display>DocumentLibraryForm</Display>
-  <Edit>DocumentLibraryForm</Edit>
-  <New>DocumentLibraryForm</New>
-</FormTemplates>
-</file>
-
 <file path=customXml/itemProps1.xml><?xml version="1.0" encoding="utf-8"?>
-<ds:datastoreItem xmlns:ds="http://schemas.openxmlformats.org/officeDocument/2006/customXml" ds:itemID="{69407F90-5D15-4AAC-A5D9-6108D249AD0E}">
+<ds:datastoreItem xmlns:ds="http://schemas.openxmlformats.org/officeDocument/2006/customXml" ds:itemID="{1BF5F600-3026-4191-9E49-5FFAF156078B}">
   <ds:schemaRefs>
-    <ds:schemaRef ds:uri="http://schemas.microsoft.com/office/2006/metadata/contentType"/>
-    <ds:schemaRef ds:uri="http://schemas.microsoft.com/office/2006/metadata/properties/metaAttributes"/>
-    <ds:schemaRef ds:uri="http://www.w3.org/2001/XMLSchema"/>
-    <ds:schemaRef ds:uri="http://schemas.microsoft.com/office/2006/metadata/properties"/>
-    <ds:schemaRef ds:uri="b8c8d87e-ff84-43a1-ab73-bb33295962cd"/>
-    <ds:schemaRef ds:uri="70b2018a-a9ad-442d-8369-a78bdb5bcbde"/>
-    <ds:schemaRef ds:uri="http://schemas.microsoft.com/office/2006/documentManagement/types"/>
-    <ds:schemaRef ds:uri="http://schemas.microsoft.com/office/infopath/2007/PartnerControls"/>
-    <ds:schemaRef ds:uri="http://schemas.openxmlformats.org/package/2006/metadata/core-properties"/>
-    <ds:schemaRef ds:uri="http://purl.org/dc/elements/1.1/"/>
-    <ds:schemaRef ds:uri="http://purl.org/dc/terms/"/>
-    <ds:schemaRef ds:uri="http://schemas.microsoft.com/internal/obd"/>
+    <ds:schemaRef ds:uri="http://schemas.microsoft.com/sharepoint/v3/contenttype/forms"/>
   </ds:schemaRefs>
 </ds:datastoreItem>
 </file>
@@ -7542,9 +7300,20 @@
 </file>
 
 <file path=customXml/itemProps3.xml><?xml version="1.0" encoding="utf-8"?>
-<ds:datastoreItem xmlns:ds="http://schemas.openxmlformats.org/officeDocument/2006/customXml" ds:itemID="{1BF5F600-3026-4191-9E49-5FFAF156078B}">
+<ds:datastoreItem xmlns:ds="http://schemas.openxmlformats.org/officeDocument/2006/customXml" ds:itemID="{69407F90-5D15-4AAC-A5D9-6108D249AD0E}">
   <ds:schemaRefs>
-    <ds:schemaRef ds:uri="http://schemas.microsoft.com/sharepoint/v3/contenttype/forms"/>
+    <ds:schemaRef ds:uri="http://schemas.microsoft.com/office/2006/metadata/contentType"/>
+    <ds:schemaRef ds:uri="http://schemas.microsoft.com/office/2006/metadata/properties/metaAttributes"/>
+    <ds:schemaRef ds:uri="http://www.w3.org/2001/XMLSchema"/>
+    <ds:schemaRef ds:uri="http://schemas.microsoft.com/office/2006/metadata/properties"/>
+    <ds:schemaRef ds:uri="b8c8d87e-ff84-43a1-ab73-bb33295962cd"/>
+    <ds:schemaRef ds:uri="70b2018a-a9ad-442d-8369-a78bdb5bcbde"/>
+    <ds:schemaRef ds:uri="http://schemas.microsoft.com/office/2006/documentManagement/types"/>
+    <ds:schemaRef ds:uri="http://schemas.microsoft.com/office/infopath/2007/PartnerControls"/>
+    <ds:schemaRef ds:uri="http://schemas.openxmlformats.org/package/2006/metadata/core-properties"/>
+    <ds:schemaRef ds:uri="http://purl.org/dc/elements/1.1/"/>
+    <ds:schemaRef ds:uri="http://purl.org/dc/terms/"/>
+    <ds:schemaRef ds:uri="http://schemas.microsoft.com/internal/obd"/>
   </ds:schemaRefs>
 </ds:datastoreItem>
 </file>
</xml_diff>